<commit_message>
add comments with formulas
</commit_message>
<xml_diff>
--- a/lw1/lab01.docx
+++ b/lw1/lab01.docx
@@ -1,6 +1,6 @@
 
 <file path=word/document.xml><?xml version="1.0" encoding="utf-8"?>
-<w:document xmlns:wpc="http://schemas.microsoft.com/office/word/2010/wordprocessingCanvas" xmlns:mc="http://schemas.openxmlformats.org/markup-compatibility/2006" xmlns:o="urn:schemas-microsoft-com:office:office" xmlns:r="http://schemas.openxmlformats.org/officeDocument/2006/relationships" xmlns:m="http://schemas.openxmlformats.org/officeDocument/2006/math" xmlns:v="urn:schemas-microsoft-com:vml" xmlns:wp14="http://schemas.microsoft.com/office/word/2010/wordprocessingDrawing" xmlns:wp="http://schemas.openxmlformats.org/drawingml/2006/wordprocessingDrawing" xmlns:w10="urn:schemas-microsoft-com:office:word" xmlns:w="http://schemas.openxmlformats.org/wordprocessingml/2006/main" xmlns:w14="http://schemas.microsoft.com/office/word/2010/wordml" xmlns:wpg="http://schemas.microsoft.com/office/word/2010/wordprocessingGroup" xmlns:wpi="http://schemas.microsoft.com/office/word/2010/wordprocessingInk" xmlns:wne="http://schemas.microsoft.com/office/word/2006/wordml" xmlns:wps="http://schemas.microsoft.com/office/word/2010/wordprocessingShape" mc:Ignorable="w14 wp14">
+<w:document xmlns:wpc="http://schemas.microsoft.com/office/word/2010/wordprocessingCanvas" xmlns:cx="http://schemas.microsoft.com/office/drawing/2014/chartex" xmlns:cx1="http://schemas.microsoft.com/office/drawing/2015/9/8/chartex" xmlns:cx2="http://schemas.microsoft.com/office/drawing/2015/10/21/chartex" xmlns:cx3="http://schemas.microsoft.com/office/drawing/2016/5/9/chartex" xmlns:cx4="http://schemas.microsoft.com/office/drawing/2016/5/10/chartex" xmlns:cx5="http://schemas.microsoft.com/office/drawing/2016/5/11/chartex" xmlns:cx6="http://schemas.microsoft.com/office/drawing/2016/5/12/chartex" xmlns:cx7="http://schemas.microsoft.com/office/drawing/2016/5/13/chartex" xmlns:cx8="http://schemas.microsoft.com/office/drawing/2016/5/14/chartex" xmlns:mc="http://schemas.openxmlformats.org/markup-compatibility/2006" xmlns:aink="http://schemas.microsoft.com/office/drawing/2016/ink" xmlns:am3d="http://schemas.microsoft.com/office/drawing/2017/model3d" xmlns:o="urn:schemas-microsoft-com:office:office" xmlns:r="http://schemas.openxmlformats.org/officeDocument/2006/relationships" xmlns:m="http://schemas.openxmlformats.org/officeDocument/2006/math" xmlns:v="urn:schemas-microsoft-com:vml" xmlns:wp14="http://schemas.microsoft.com/office/word/2010/wordprocessingDrawing" xmlns:wp="http://schemas.openxmlformats.org/drawingml/2006/wordprocessingDrawing" xmlns:w10="urn:schemas-microsoft-com:office:word" xmlns:w="http://schemas.openxmlformats.org/wordprocessingml/2006/main" xmlns:w14="http://schemas.microsoft.com/office/word/2010/wordml" xmlns:w15="http://schemas.microsoft.com/office/word/2012/wordml" xmlns:w16cid="http://schemas.microsoft.com/office/word/2016/wordml/cid" xmlns:w16se="http://schemas.microsoft.com/office/word/2015/wordml/symex" xmlns:wpg="http://schemas.microsoft.com/office/word/2010/wordprocessingGroup" xmlns:wpi="http://schemas.microsoft.com/office/word/2010/wordprocessingInk" xmlns:wne="http://schemas.microsoft.com/office/word/2006/wordml" xmlns:wps="http://schemas.microsoft.com/office/word/2010/wordprocessingShape" mc:Ignorable="w14 w15 w16se w16cid wp14">
   <w:body>
     <w:bookmarkStart w:id="0" w:name="_Toc253522490"/>
     <w:bookmarkStart w:id="1" w:name="_Toc285070704"/>
@@ -318,6 +318,7 @@
           <w:rPr>
             <w:rStyle w:val="af5"/>
             <w:noProof/>
+            <w:color w:val="FF0000"/>
             <w:lang w:val="ru-RU"/>
           </w:rPr>
           <w:t xml:space="preserve">Вариант №1 – </w:t>
@@ -326,6 +327,7 @@
           <w:rPr>
             <w:rStyle w:val="af5"/>
             <w:noProof/>
+            <w:color w:val="FF0000"/>
           </w:rPr>
           <w:t>copyfile</w:t>
         </w:r>
@@ -333,6 +335,7 @@
           <w:rPr>
             <w:rStyle w:val="af5"/>
             <w:noProof/>
+            <w:color w:val="FF0000"/>
             <w:lang w:val="ru-RU"/>
           </w:rPr>
           <w:t xml:space="preserve"> – 20 баллов</w:t>
@@ -1268,6 +1271,7 @@
           <w:rPr>
             <w:rStyle w:val="af5"/>
             <w:noProof/>
+            <w:color w:val="FF0000"/>
             <w:lang w:val="ru-RU"/>
           </w:rPr>
           <w:t xml:space="preserve">Вариант №5 – </w:t>
@@ -1276,6 +1280,7 @@
           <w:rPr>
             <w:rStyle w:val="af5"/>
             <w:noProof/>
+            <w:color w:val="FF0000"/>
           </w:rPr>
           <w:t>flipbyte</w:t>
         </w:r>
@@ -1283,6 +1288,7 @@
           <w:rPr>
             <w:rStyle w:val="af5"/>
             <w:noProof/>
+            <w:color w:val="FF0000"/>
             <w:lang w:val="ru-RU"/>
           </w:rPr>
           <w:t xml:space="preserve"> – 50 баллов</w:t>
@@ -1608,6 +1614,7 @@
           <w:rPr>
             <w:rStyle w:val="af5"/>
             <w:noProof/>
+            <w:color w:val="FF0000"/>
             <w:lang w:val="ru-RU"/>
           </w:rPr>
           <w:t xml:space="preserve">Вариант №2 – </w:t>
@@ -1616,6 +1623,7 @@
           <w:rPr>
             <w:rStyle w:val="af5"/>
             <w:noProof/>
+            <w:color w:val="FF0000"/>
           </w:rPr>
           <w:t>invert</w:t>
         </w:r>
@@ -1623,6 +1631,7 @@
           <w:rPr>
             <w:rStyle w:val="af5"/>
             <w:noProof/>
+            <w:color w:val="FF0000"/>
             <w:lang w:val="ru-RU"/>
           </w:rPr>
           <w:t xml:space="preserve"> – 80 баллов</w:t>
@@ -1850,7 +1859,17 @@
             <w:noProof/>
             <w:lang w:val="ru-RU"/>
           </w:rPr>
-          <w:t xml:space="preserve"> – 100 баллов</w:t>
+          <w:t xml:space="preserve"> – 100 балл</w:t>
+        </w:r>
+        <w:bookmarkStart w:id="2" w:name="_GoBack"/>
+        <w:bookmarkEnd w:id="2"/>
+        <w:r>
+          <w:rPr>
+            <w:rStyle w:val="af5"/>
+            <w:noProof/>
+            <w:lang w:val="ru-RU"/>
+          </w:rPr>
+          <w:t>ов</w:t>
         </w:r>
         <w:r>
           <w:rPr>
@@ -2410,7 +2429,7 @@
         </w:rPr>
         <w:fldChar w:fldCharType="end"/>
       </w:r>
-      <w:bookmarkStart w:id="2" w:name="_Toc460965848"/>
+      <w:bookmarkStart w:id="3" w:name="_Toc460965848"/>
       <w:r>
         <w:rPr>
           <w:lang w:val="ru-RU"/>
@@ -2431,7 +2450,7 @@
       </w:r>
       <w:bookmarkEnd w:id="0"/>
       <w:bookmarkEnd w:id="1"/>
-      <w:bookmarkEnd w:id="2"/>
+      <w:bookmarkEnd w:id="3"/>
     </w:p>
     <w:p>
       <w:pPr>
@@ -2440,18 +2459,18 @@
           <w:lang w:val="ru-RU"/>
         </w:rPr>
       </w:pPr>
-      <w:bookmarkStart w:id="3" w:name="_Toc253522500"/>
-      <w:bookmarkStart w:id="4" w:name="_Toc285070714"/>
-      <w:bookmarkStart w:id="5" w:name="_Toc460965849"/>
+      <w:bookmarkStart w:id="4" w:name="_Toc253522500"/>
+      <w:bookmarkStart w:id="5" w:name="_Toc285070714"/>
+      <w:bookmarkStart w:id="6" w:name="_Toc460965849"/>
       <w:r>
         <w:rPr>
           <w:lang w:val="ru-RU"/>
         </w:rPr>
         <w:t>Практические задания</w:t>
       </w:r>
-      <w:bookmarkEnd w:id="3"/>
       <w:bookmarkEnd w:id="4"/>
       <w:bookmarkEnd w:id="5"/>
+      <w:bookmarkEnd w:id="6"/>
     </w:p>
     <w:p>
       <w:pPr>
@@ -2633,16 +2652,16 @@
           <w:lang w:val="ru-RU"/>
         </w:rPr>
       </w:pPr>
-      <w:bookmarkStart w:id="6" w:name="_Toc285070715"/>
-      <w:bookmarkStart w:id="7" w:name="_Toc460965850"/>
+      <w:bookmarkStart w:id="7" w:name="_Toc285070715"/>
+      <w:bookmarkStart w:id="8" w:name="_Toc460965850"/>
       <w:r>
         <w:rPr>
           <w:lang w:val="ru-RU"/>
         </w:rPr>
         <w:t>Обязательные задания</w:t>
       </w:r>
-      <w:bookmarkEnd w:id="6"/>
       <w:bookmarkEnd w:id="7"/>
+      <w:bookmarkEnd w:id="8"/>
     </w:p>
     <w:p>
       <w:pPr>
@@ -2651,14 +2670,14 @@
           <w:lang w:val="ru-RU"/>
         </w:rPr>
       </w:pPr>
-      <w:bookmarkStart w:id="8" w:name="_Toc460965851"/>
+      <w:bookmarkStart w:id="9" w:name="_Toc460965851"/>
       <w:r>
         <w:rPr>
           <w:lang w:val="ru-RU"/>
         </w:rPr>
         <w:t>Задание  1</w:t>
       </w:r>
-      <w:bookmarkEnd w:id="8"/>
+      <w:bookmarkEnd w:id="9"/>
     </w:p>
     <w:p>
       <w:pPr>
@@ -2680,8 +2699,8 @@
           <w:lang w:val="ru-RU"/>
         </w:rPr>
       </w:pPr>
-      <w:bookmarkStart w:id="9" w:name="_Toc222162617"/>
-      <w:bookmarkStart w:id="10" w:name="_Toc460965852"/>
+      <w:bookmarkStart w:id="10" w:name="_Toc222162617"/>
+      <w:bookmarkStart w:id="11" w:name="_Toc460965852"/>
       <w:r>
         <w:rPr>
           <w:lang w:val="ru-RU"/>
@@ -2717,8 +2736,8 @@
         </w:rPr>
         <w:t>– 20 баллов</w:t>
       </w:r>
-      <w:bookmarkEnd w:id="9"/>
       <w:bookmarkEnd w:id="10"/>
+      <w:bookmarkEnd w:id="11"/>
     </w:p>
     <w:p>
       <w:r>
@@ -2976,8 +2995,8 @@
           <w:lang w:val="ru-RU"/>
         </w:rPr>
       </w:pPr>
-      <w:bookmarkStart w:id="11" w:name="_Toc222162619"/>
-      <w:bookmarkStart w:id="12" w:name="_Toc460965853"/>
+      <w:bookmarkStart w:id="12" w:name="_Toc222162619"/>
+      <w:bookmarkStart w:id="13" w:name="_Toc460965853"/>
       <w:r>
         <w:rPr>
           <w:lang w:val="ru-RU"/>
@@ -3029,8 +3048,8 @@
         </w:rPr>
         <w:t>0 баллов</w:t>
       </w:r>
-      <w:bookmarkEnd w:id="11"/>
       <w:bookmarkEnd w:id="12"/>
+      <w:bookmarkEnd w:id="13"/>
     </w:p>
     <w:p>
       <w:pPr>
@@ -3239,7 +3258,6 @@
         </w:rPr>
         <w:t xml:space="preserve">. </w:t>
       </w:r>
-      <w:proofErr w:type="gramStart"/>
       <w:r>
         <w:t>Line</w:t>
       </w:r>
@@ -3267,7 +3285,6 @@
         </w:rPr>
         <w:t xml:space="preserve"> &lt;номер строки&gt;», и вернуть значение 1.</w:t>
       </w:r>
-      <w:proofErr w:type="gramEnd"/>
     </w:p>
     <w:p>
       <w:pPr>
@@ -3326,8 +3343,8 @@
           <w:lang w:val="ru-RU"/>
         </w:rPr>
       </w:pPr>
-      <w:bookmarkStart w:id="13" w:name="_Toc222162620"/>
-      <w:bookmarkStart w:id="14" w:name="_Toc460965854"/>
+      <w:bookmarkStart w:id="14" w:name="_Toc222162620"/>
+      <w:bookmarkStart w:id="15" w:name="_Toc460965854"/>
       <w:r>
         <w:rPr>
           <w:lang w:val="ru-RU"/>
@@ -3381,8 +3398,8 @@
         </w:rPr>
         <w:t>0 баллов</w:t>
       </w:r>
-      <w:bookmarkEnd w:id="13"/>
       <w:bookmarkEnd w:id="14"/>
+      <w:bookmarkEnd w:id="15"/>
     </w:p>
     <w:p>
       <w:r>
@@ -3703,8 +3720,8 @@
           <w:lang w:val="ru-RU"/>
         </w:rPr>
       </w:pPr>
-      <w:bookmarkStart w:id="15" w:name="_Toc222162600"/>
-      <w:bookmarkStart w:id="16" w:name="_Toc460965855"/>
+      <w:bookmarkStart w:id="16" w:name="_Toc222162600"/>
+      <w:bookmarkStart w:id="17" w:name="_Toc460965855"/>
       <w:r>
         <w:rPr>
           <w:lang w:val="ru-RU"/>
@@ -3744,8 +3761,8 @@
         </w:rPr>
         <w:t>– 80 баллов</w:t>
       </w:r>
-      <w:bookmarkEnd w:id="15"/>
       <w:bookmarkEnd w:id="16"/>
+      <w:bookmarkEnd w:id="17"/>
     </w:p>
     <w:p>
       <w:r>
@@ -3789,21 +3806,7 @@
         <w:rPr>
           <w:lang w:val="ru-RU"/>
         </w:rPr>
-        <w:t xml:space="preserve"> подстроки в текстовом файле на другую строку, и записывающей результат в выходной файл (отличный от </w:t>
-      </w:r>
-      <w:proofErr w:type="gramStart"/>
-      <w:r>
-        <w:rPr>
-          <w:lang w:val="ru-RU"/>
-        </w:rPr>
-        <w:t>входного</w:t>
-      </w:r>
-      <w:proofErr w:type="gramEnd"/>
-      <w:r>
-        <w:rPr>
-          <w:lang w:val="ru-RU"/>
-        </w:rPr>
-        <w:t xml:space="preserve">). </w:t>
+        <w:t xml:space="preserve"> подстроки в текстовом файле на другую строку, и записывающей результат в выходной файл (отличный от входного). </w:t>
       </w:r>
       <w:proofErr w:type="spellStart"/>
       <w:r>
@@ -3894,15 +3897,7 @@
         <w:rPr>
           <w:lang w:val="ru-RU"/>
         </w:rPr>
-        <w:t xml:space="preserve"> Программа должна обрабатывать входной файл построчно и записывать результаты в выходной файл также по</w:t>
-      </w:r>
-      <w:bookmarkStart w:id="17" w:name="_GoBack"/>
-      <w:bookmarkEnd w:id="17"/>
-      <w:r>
-        <w:rPr>
-          <w:lang w:val="ru-RU"/>
-        </w:rPr>
-        <w:t>строчно.</w:t>
+        <w:t xml:space="preserve"> Программа должна обрабатывать входной файл построчно и записывать результаты в выходной файл также построчно.</w:t>
       </w:r>
       <w:r>
         <w:rPr>
@@ -4165,21 +4160,7 @@
         <w:rPr>
           <w:lang w:val="ru-RU"/>
         </w:rPr>
-        <w:t xml:space="preserve"> в выходной файл (отличный </w:t>
-      </w:r>
-      <w:proofErr w:type="gramStart"/>
-      <w:r>
-        <w:rPr>
-          <w:lang w:val="ru-RU"/>
-        </w:rPr>
-        <w:t>от</w:t>
-      </w:r>
-      <w:proofErr w:type="gramEnd"/>
-      <w:r>
-        <w:rPr>
-          <w:lang w:val="ru-RU"/>
-        </w:rPr>
-        <w:t xml:space="preserve"> входных). </w:t>
+        <w:t xml:space="preserve"> в выходной файл (отличный от входных). </w:t>
       </w:r>
       <w:r>
         <w:rPr>
@@ -5030,7 +5011,6 @@
           <w:lang w:val="ru-RU"/>
         </w:rPr>
       </w:pPr>
-      <w:proofErr w:type="gramStart"/>
       <w:r>
         <w:rPr>
           <w:lang w:val="ru-RU"/>
@@ -5049,7 +5029,6 @@
         </w:rPr>
         <w:t xml:space="preserve"> – число в десятичное системе, в двоичном представлении которого должен производиться подсчет установленных в единицу бит.</w:t>
       </w:r>
-      <w:proofErr w:type="gramEnd"/>
     </w:p>
     <w:p>
       <w:pPr>
@@ -6976,15 +6955,15 @@
               </wp:inline>
             </w:drawing>
           </mc:Choice>
-          <mc:Fallback xmlns:w15="http://schemas.microsoft.com/office/word/2012/wordml">
+          <mc:Fallback>
             <w:pict>
               <v:group w14:anchorId="5049009C" id="Группа 3" o:spid="_x0000_s1026" style="width:669.4pt;height:196.9pt;mso-position-horizontal-relative:char;mso-position-vertical-relative:line" coordorigin="3571,4286" coordsize="85011,25003" o:gfxdata="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">
-                <v:rect id="Прямоугольник 15" o:spid="_x0000_s1027" style="position:absolute;left:3571;top:7857;width:3572;height:3572;visibility:visible;mso-wrap-style:square;v-text-anchor:middle" o:gfxdata="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" fillcolor="white [3201]" strokecolor="black [3200]" strokeweight="2pt">
+                <v:rect id="Прямоугольник 15" o:spid="_x0000_s1027" style="position:absolute;left:3571;top:7857;width:3572;height:3572;visibility:visible;mso-wrap-style:square;v-text-anchor:middle" o:gfxdata="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" fillcolor="white [3201]" strokecolor="black [3200]" strokeweight="2pt">
                   <v:textbox>
                     <w:txbxContent>
                       <w:p>
                         <w:pPr>
-                          <w:pStyle w:val="NormalWeb"/>
+                          <w:pStyle w:val="aff8"/>
                           <w:spacing w:before="0" w:beforeAutospacing="0" w:after="0" w:afterAutospacing="0"/>
                           <w:jc w:val="center"/>
                         </w:pPr>
@@ -7003,12 +6982,12 @@
                     </w:txbxContent>
                   </v:textbox>
                 </v:rect>
-                <v:rect id="Прямоугольник 18" o:spid="_x0000_s1028" style="position:absolute;left:7143;top:7857;width:3572;height:3572;visibility:visible;mso-wrap-style:square;v-text-anchor:middle" o:gfxdata="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" fillcolor="white [3201]" strokecolor="black [3200]" strokeweight="2pt">
+                <v:rect id="Прямоугольник 18" o:spid="_x0000_s1028" style="position:absolute;left:7143;top:7857;width:3572;height:3572;visibility:visible;mso-wrap-style:square;v-text-anchor:middle" o:gfxdata="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" fillcolor="white [3201]" strokecolor="black [3200]" strokeweight="2pt">
                   <v:textbox>
                     <w:txbxContent>
                       <w:p>
                         <w:pPr>
-                          <w:pStyle w:val="NormalWeb"/>
+                          <w:pStyle w:val="aff8"/>
                           <w:spacing w:before="0" w:beforeAutospacing="0" w:after="0" w:afterAutospacing="0"/>
                           <w:jc w:val="center"/>
                         </w:pPr>
@@ -7027,12 +7006,12 @@
                     </w:txbxContent>
                   </v:textbox>
                 </v:rect>
-                <v:rect id="Прямоугольник 19" o:spid="_x0000_s1029" style="position:absolute;left:10715;top:7857;width:3572;height:3572;visibility:visible;mso-wrap-style:square;v-text-anchor:middle" o:gfxdata="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" fillcolor="white [3201]" strokecolor="black [3200]" strokeweight="2pt">
+                <v:rect id="Прямоугольник 19" o:spid="_x0000_s1029" style="position:absolute;left:10715;top:7857;width:3572;height:3572;visibility:visible;mso-wrap-style:square;v-text-anchor:middle" o:gfxdata="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" fillcolor="white [3201]" strokecolor="black [3200]" strokeweight="2pt">
                   <v:textbox>
                     <w:txbxContent>
                       <w:p>
                         <w:pPr>
-                          <w:pStyle w:val="NormalWeb"/>
+                          <w:pStyle w:val="aff8"/>
                           <w:spacing w:before="0" w:beforeAutospacing="0" w:after="0" w:afterAutospacing="0"/>
                           <w:jc w:val="center"/>
                         </w:pPr>
@@ -7051,12 +7030,12 @@
                     </w:txbxContent>
                   </v:textbox>
                 </v:rect>
-                <v:rect id="Прямоугольник 21" o:spid="_x0000_s1030" style="position:absolute;left:14287;top:7857;width:3572;height:3572;visibility:visible;mso-wrap-style:square;v-text-anchor:middle" o:gfxdata="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" fillcolor="white [3201]" strokecolor="black [3200]" strokeweight="2pt">
+                <v:rect id="Прямоугольник 21" o:spid="_x0000_s1030" style="position:absolute;left:14287;top:7857;width:3572;height:3572;visibility:visible;mso-wrap-style:square;v-text-anchor:middle" o:gfxdata="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" fillcolor="white [3201]" strokecolor="black [3200]" strokeweight="2pt">
                   <v:textbox>
                     <w:txbxContent>
                       <w:p>
                         <w:pPr>
-                          <w:pStyle w:val="NormalWeb"/>
+                          <w:pStyle w:val="aff8"/>
                           <w:spacing w:before="0" w:beforeAutospacing="0" w:after="0" w:afterAutospacing="0"/>
                           <w:jc w:val="center"/>
                         </w:pPr>
@@ -7075,12 +7054,12 @@
                     </w:txbxContent>
                   </v:textbox>
                 </v:rect>
-                <v:rect id="Прямоугольник 22" o:spid="_x0000_s1031" style="position:absolute;left:17859;top:7857;width:3572;height:3572;visibility:visible;mso-wrap-style:square;v-text-anchor:middle" o:gfxdata="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" fillcolor="white [3201]" strokecolor="black [3200]" strokeweight="2pt">
+                <v:rect id="Прямоугольник 22" o:spid="_x0000_s1031" style="position:absolute;left:17859;top:7857;width:3572;height:3572;visibility:visible;mso-wrap-style:square;v-text-anchor:middle" o:gfxdata="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" fillcolor="white [3201]" strokecolor="black [3200]" strokeweight="2pt">
                   <v:textbox>
                     <w:txbxContent>
                       <w:p>
                         <w:pPr>
-                          <w:pStyle w:val="NormalWeb"/>
+                          <w:pStyle w:val="aff8"/>
                           <w:spacing w:before="0" w:beforeAutospacing="0" w:after="0" w:afterAutospacing="0"/>
                           <w:jc w:val="center"/>
                         </w:pPr>
@@ -7099,12 +7078,12 @@
                     </w:txbxContent>
                   </v:textbox>
                 </v:rect>
-                <v:rect id="Прямоугольник 23" o:spid="_x0000_s1032" style="position:absolute;left:21431;top:7857;width:3571;height:3572;visibility:visible;mso-wrap-style:square;v-text-anchor:middle" o:gfxdata="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" fillcolor="white [3201]" strokecolor="black [3200]" strokeweight="2pt">
+                <v:rect id="Прямоугольник 23" o:spid="_x0000_s1032" style="position:absolute;left:21431;top:7857;width:3571;height:3572;visibility:visible;mso-wrap-style:square;v-text-anchor:middle" o:gfxdata="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" fillcolor="white [3201]" strokecolor="black [3200]" strokeweight="2pt">
                   <v:textbox>
                     <w:txbxContent>
                       <w:p>
                         <w:pPr>
-                          <w:pStyle w:val="NormalWeb"/>
+                          <w:pStyle w:val="aff8"/>
                           <w:spacing w:before="0" w:beforeAutospacing="0" w:after="0" w:afterAutospacing="0"/>
                           <w:jc w:val="center"/>
                         </w:pPr>
@@ -7123,12 +7102,12 @@
                     </w:txbxContent>
                   </v:textbox>
                 </v:rect>
-                <v:rect id="Прямоугольник 24" o:spid="_x0000_s1033" style="position:absolute;left:25002;top:7857;width:3572;height:3572;visibility:visible;mso-wrap-style:square;v-text-anchor:middle" o:gfxdata="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" fillcolor="white [3201]" strokecolor="black [3200]" strokeweight="2pt">
+                <v:rect id="Прямоугольник 24" o:spid="_x0000_s1033" style="position:absolute;left:25002;top:7857;width:3572;height:3572;visibility:visible;mso-wrap-style:square;v-text-anchor:middle" o:gfxdata="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" fillcolor="white [3201]" strokecolor="black [3200]" strokeweight="2pt">
                   <v:textbox>
                     <w:txbxContent>
                       <w:p>
                         <w:pPr>
-                          <w:pStyle w:val="NormalWeb"/>
+                          <w:pStyle w:val="aff8"/>
                           <w:spacing w:before="0" w:beforeAutospacing="0" w:after="0" w:afterAutospacing="0"/>
                           <w:jc w:val="center"/>
                         </w:pPr>
@@ -7147,12 +7126,12 @@
                     </w:txbxContent>
                   </v:textbox>
                 </v:rect>
-                <v:rect id="Прямоугольник 26" o:spid="_x0000_s1034" style="position:absolute;left:28574;top:7857;width:3572;height:3572;visibility:visible;mso-wrap-style:square;v-text-anchor:middle" o:gfxdata="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" fillcolor="white [3201]" strokecolor="black [3200]" strokeweight="2pt">
+                <v:rect id="Прямоугольник 26" o:spid="_x0000_s1034" style="position:absolute;left:28574;top:7857;width:3572;height:3572;visibility:visible;mso-wrap-style:square;v-text-anchor:middle" o:gfxdata="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" fillcolor="white [3201]" strokecolor="black [3200]" strokeweight="2pt">
                   <v:textbox>
                     <w:txbxContent>
                       <w:p>
                         <w:pPr>
-                          <w:pStyle w:val="NormalWeb"/>
+                          <w:pStyle w:val="aff8"/>
                           <w:spacing w:before="0" w:beforeAutospacing="0" w:after="0" w:afterAutospacing="0"/>
                           <w:jc w:val="center"/>
                         </w:pPr>
@@ -7171,12 +7150,12 @@
                     </w:txbxContent>
                   </v:textbox>
                 </v:rect>
-                <v:rect id="Прямоугольник 27" o:spid="_x0000_s1035" style="position:absolute;left:3571;top:4286;width:3572;height:3571;visibility:visible;mso-wrap-style:square;v-text-anchor:middle" o:gfxdata="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" filled="f" stroked="f" strokeweight="2pt">
+                <v:rect id="Прямоугольник 27" o:spid="_x0000_s1035" style="position:absolute;left:3571;top:4286;width:3572;height:3571;visibility:visible;mso-wrap-style:square;v-text-anchor:middle" o:gfxdata="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" filled="f" stroked="f" strokeweight="2pt">
                   <v:textbox>
                     <w:txbxContent>
                       <w:p>
                         <w:pPr>
-                          <w:pStyle w:val="NormalWeb"/>
+                          <w:pStyle w:val="aff8"/>
                           <w:spacing w:before="0" w:beforeAutospacing="0" w:after="0" w:afterAutospacing="0"/>
                           <w:jc w:val="center"/>
                         </w:pPr>
@@ -7195,12 +7174,12 @@
                     </w:txbxContent>
                   </v:textbox>
                 </v:rect>
-                <v:rect id="Прямоугольник 28" o:spid="_x0000_s1036" style="position:absolute;left:7143;top:4286;width:3572;height:3571;visibility:visible;mso-wrap-style:square;v-text-anchor:middle" o:gfxdata="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" filled="f" stroked="f" strokeweight="2pt">
+                <v:rect id="Прямоугольник 28" o:spid="_x0000_s1036" style="position:absolute;left:7143;top:4286;width:3572;height:3571;visibility:visible;mso-wrap-style:square;v-text-anchor:middle" o:gfxdata="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" filled="f" stroked="f" strokeweight="2pt">
                   <v:textbox>
                     <w:txbxContent>
                       <w:p>
                         <w:pPr>
-                          <w:pStyle w:val="NormalWeb"/>
+                          <w:pStyle w:val="aff8"/>
                           <w:spacing w:before="0" w:beforeAutospacing="0" w:after="0" w:afterAutospacing="0"/>
                           <w:jc w:val="center"/>
                         </w:pPr>
@@ -7219,12 +7198,12 @@
                     </w:txbxContent>
                   </v:textbox>
                 </v:rect>
-                <v:rect id="Прямоугольник 29" o:spid="_x0000_s1037" style="position:absolute;left:10715;top:4286;width:3572;height:3571;visibility:visible;mso-wrap-style:square;v-text-anchor:middle" o:gfxdata="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" filled="f" stroked="f" strokeweight="2pt">
+                <v:rect id="Прямоугольник 29" o:spid="_x0000_s1037" style="position:absolute;left:10715;top:4286;width:3572;height:3571;visibility:visible;mso-wrap-style:square;v-text-anchor:middle" o:gfxdata="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" filled="f" stroked="f" strokeweight="2pt">
                   <v:textbox>
                     <w:txbxContent>
                       <w:p>
                         <w:pPr>
-                          <w:pStyle w:val="NormalWeb"/>
+                          <w:pStyle w:val="aff8"/>
                           <w:spacing w:before="0" w:beforeAutospacing="0" w:after="0" w:afterAutospacing="0"/>
                           <w:jc w:val="center"/>
                         </w:pPr>
@@ -7243,12 +7222,12 @@
                     </w:txbxContent>
                   </v:textbox>
                 </v:rect>
-                <v:rect id="Прямоугольник 30" o:spid="_x0000_s1038" style="position:absolute;left:14287;top:4286;width:3572;height:3571;visibility:visible;mso-wrap-style:square;v-text-anchor:middle" o:gfxdata="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" filled="f" stroked="f" strokeweight="2pt">
+                <v:rect id="Прямоугольник 30" o:spid="_x0000_s1038" style="position:absolute;left:14287;top:4286;width:3572;height:3571;visibility:visible;mso-wrap-style:square;v-text-anchor:middle" o:gfxdata="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" filled="f" stroked="f" strokeweight="2pt">
                   <v:textbox>
                     <w:txbxContent>
                       <w:p>
                         <w:pPr>
-                          <w:pStyle w:val="NormalWeb"/>
+                          <w:pStyle w:val="aff8"/>
                           <w:spacing w:before="0" w:beforeAutospacing="0" w:after="0" w:afterAutospacing="0"/>
                           <w:jc w:val="center"/>
                         </w:pPr>
@@ -7267,12 +7246,12 @@
                     </w:txbxContent>
                   </v:textbox>
                 </v:rect>
-                <v:rect id="Прямоугольник 31" o:spid="_x0000_s1039" style="position:absolute;left:17859;top:4286;width:3572;height:3571;visibility:visible;mso-wrap-style:square;v-text-anchor:middle" o:gfxdata="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" filled="f" stroked="f" strokeweight="2pt">
+                <v:rect id="Прямоугольник 31" o:spid="_x0000_s1039" style="position:absolute;left:17859;top:4286;width:3572;height:3571;visibility:visible;mso-wrap-style:square;v-text-anchor:middle" o:gfxdata="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" filled="f" stroked="f" strokeweight="2pt">
                   <v:textbox>
                     <w:txbxContent>
                       <w:p>
                         <w:pPr>
-                          <w:pStyle w:val="NormalWeb"/>
+                          <w:pStyle w:val="aff8"/>
                           <w:spacing w:before="0" w:beforeAutospacing="0" w:after="0" w:afterAutospacing="0"/>
                           <w:jc w:val="center"/>
                         </w:pPr>
@@ -7291,12 +7270,12 @@
                     </w:txbxContent>
                   </v:textbox>
                 </v:rect>
-                <v:rect id="Прямоугольник 32" o:spid="_x0000_s1040" style="position:absolute;left:21431;top:4286;width:3571;height:3571;visibility:visible;mso-wrap-style:square;v-text-anchor:middle" o:gfxdata="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" filled="f" stroked="f" strokeweight="2pt">
+                <v:rect id="Прямоугольник 32" o:spid="_x0000_s1040" style="position:absolute;left:21431;top:4286;width:3571;height:3571;visibility:visible;mso-wrap-style:square;v-text-anchor:middle" o:gfxdata="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" filled="f" stroked="f" strokeweight="2pt">
                   <v:textbox>
                     <w:txbxContent>
                       <w:p>
                         <w:pPr>
-                          <w:pStyle w:val="NormalWeb"/>
+                          <w:pStyle w:val="aff8"/>
                           <w:spacing w:before="0" w:beforeAutospacing="0" w:after="0" w:afterAutospacing="0"/>
                           <w:jc w:val="center"/>
                         </w:pPr>
@@ -7315,12 +7294,12 @@
                     </w:txbxContent>
                   </v:textbox>
                 </v:rect>
-                <v:rect id="Прямоугольник 33" o:spid="_x0000_s1041" style="position:absolute;left:25002;top:4286;width:3572;height:3571;visibility:visible;mso-wrap-style:square;v-text-anchor:middle" o:gfxdata="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" filled="f" stroked="f" strokeweight="2pt">
+                <v:rect id="Прямоугольник 33" o:spid="_x0000_s1041" style="position:absolute;left:25002;top:4286;width:3572;height:3571;visibility:visible;mso-wrap-style:square;v-text-anchor:middle" o:gfxdata="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" filled="f" stroked="f" strokeweight="2pt">
                   <v:textbox>
                     <w:txbxContent>
                       <w:p>
                         <w:pPr>
-                          <w:pStyle w:val="NormalWeb"/>
+                          <w:pStyle w:val="aff8"/>
                           <w:spacing w:before="0" w:beforeAutospacing="0" w:after="0" w:afterAutospacing="0"/>
                           <w:jc w:val="center"/>
                         </w:pPr>
@@ -7339,12 +7318,12 @@
                     </w:txbxContent>
                   </v:textbox>
                 </v:rect>
-                <v:rect id="Прямоугольник 34" o:spid="_x0000_s1042" style="position:absolute;left:28574;top:4286;width:3572;height:3571;visibility:visible;mso-wrap-style:square;v-text-anchor:middle" o:gfxdata="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" filled="f" stroked="f" strokeweight="2pt">
+                <v:rect id="Прямоугольник 34" o:spid="_x0000_s1042" style="position:absolute;left:28574;top:4286;width:3572;height:3571;visibility:visible;mso-wrap-style:square;v-text-anchor:middle" o:gfxdata="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" filled="f" stroked="f" strokeweight="2pt">
                   <v:textbox>
                     <w:txbxContent>
                       <w:p>
                         <w:pPr>
-                          <w:pStyle w:val="NormalWeb"/>
+                          <w:pStyle w:val="aff8"/>
                           <w:spacing w:before="0" w:beforeAutospacing="0" w:after="0" w:afterAutospacing="0"/>
                           <w:jc w:val="center"/>
                         </w:pPr>
@@ -7367,12 +7346,12 @@
                   <v:stroke joinstyle="miter"/>
                   <v:path gradientshapeok="t" o:connecttype="rect"/>
                 </v:shapetype>
-                <v:shape id="TextBox 37" o:spid="_x0000_s1043" type="#_x0000_t202" style="position:absolute;left:35002;top:7857;width:16568;height:3702;visibility:visible;mso-wrap-style:none;v-text-anchor:top" o:gfxdata="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" filled="f" stroked="f">
+                <v:shape id="TextBox 37" o:spid="_x0000_s1043" type="#_x0000_t202" style="position:absolute;left:35002;top:7857;width:16568;height:3702;visibility:visible;mso-wrap-style:none;v-text-anchor:top" o:gfxdata="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" filled="f" stroked="f">
                   <v:textbox style="mso-fit-shape-to-text:t">
                     <w:txbxContent>
                       <w:p>
                         <w:pPr>
-                          <w:pStyle w:val="NormalWeb"/>
+                          <w:pStyle w:val="aff8"/>
                           <w:spacing w:before="0" w:beforeAutospacing="0" w:after="0" w:afterAutospacing="0"/>
                         </w:pPr>
                         <w:r>
@@ -7389,12 +7368,12 @@
                     </w:txbxContent>
                   </v:textbox>
                 </v:shape>
-                <v:rect id="Прямоугольник 36" o:spid="_x0000_s1044" style="position:absolute;left:3571;top:25717;width:3572;height:3572;visibility:visible;mso-wrap-style:square;v-text-anchor:middle" o:gfxdata="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" fillcolor="white [3201]" strokecolor="black [3200]" strokeweight="2pt">
+                <v:rect id="Прямоугольник 36" o:spid="_x0000_s1044" style="position:absolute;left:3571;top:25717;width:3572;height:3572;visibility:visible;mso-wrap-style:square;v-text-anchor:middle" o:gfxdata="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" fillcolor="white [3201]" strokecolor="black [3200]" strokeweight="2pt">
                   <v:textbox>
                     <w:txbxContent>
                       <w:p>
                         <w:pPr>
-                          <w:pStyle w:val="NormalWeb"/>
+                          <w:pStyle w:val="aff8"/>
                           <w:spacing w:before="0" w:beforeAutospacing="0" w:after="0" w:afterAutospacing="0"/>
                           <w:jc w:val="center"/>
                         </w:pPr>
@@ -7412,12 +7391,12 @@
                     </w:txbxContent>
                   </v:textbox>
                 </v:rect>
-                <v:rect id="Прямоугольник 37" o:spid="_x0000_s1045" style="position:absolute;left:7143;top:25717;width:3572;height:3572;visibility:visible;mso-wrap-style:square;v-text-anchor:middle" o:gfxdata="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" fillcolor="white [3201]" strokecolor="black [3200]" strokeweight="2pt">
+                <v:rect id="Прямоугольник 37" o:spid="_x0000_s1045" style="position:absolute;left:7143;top:25717;width:3572;height:3572;visibility:visible;mso-wrap-style:square;v-text-anchor:middle" o:gfxdata="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" fillcolor="white [3201]" strokecolor="black [3200]" strokeweight="2pt">
                   <v:textbox>
                     <w:txbxContent>
                       <w:p>
                         <w:pPr>
-                          <w:pStyle w:val="NormalWeb"/>
+                          <w:pStyle w:val="aff8"/>
                           <w:spacing w:before="0" w:beforeAutospacing="0" w:after="0" w:afterAutospacing="0"/>
                           <w:jc w:val="center"/>
                         </w:pPr>
@@ -7435,12 +7414,12 @@
                     </w:txbxContent>
                   </v:textbox>
                 </v:rect>
-                <v:rect id="Прямоугольник 38" o:spid="_x0000_s1046" style="position:absolute;left:10715;top:25717;width:3572;height:3572;visibility:visible;mso-wrap-style:square;v-text-anchor:middle" o:gfxdata="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" fillcolor="white [3201]" strokecolor="black [3200]" strokeweight="2pt">
+                <v:rect id="Прямоугольник 38" o:spid="_x0000_s1046" style="position:absolute;left:10715;top:25717;width:3572;height:3572;visibility:visible;mso-wrap-style:square;v-text-anchor:middle" o:gfxdata="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" fillcolor="white [3201]" strokecolor="black [3200]" strokeweight="2pt">
                   <v:textbox>
                     <w:txbxContent>
                       <w:p>
                         <w:pPr>
-                          <w:pStyle w:val="NormalWeb"/>
+                          <w:pStyle w:val="aff8"/>
                           <w:spacing w:before="0" w:beforeAutospacing="0" w:after="0" w:afterAutospacing="0"/>
                           <w:jc w:val="center"/>
                         </w:pPr>
@@ -7459,12 +7438,12 @@
                     </w:txbxContent>
                   </v:textbox>
                 </v:rect>
-                <v:rect id="Прямоугольник 39" o:spid="_x0000_s1047" style="position:absolute;left:14287;top:25717;width:3572;height:3572;visibility:visible;mso-wrap-style:square;v-text-anchor:middle" o:gfxdata="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" fillcolor="white [3201]" strokecolor="black [3200]" strokeweight="2pt">
+                <v:rect id="Прямоугольник 39" o:spid="_x0000_s1047" style="position:absolute;left:14287;top:25717;width:3572;height:3572;visibility:visible;mso-wrap-style:square;v-text-anchor:middle" o:gfxdata="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" fillcolor="white [3201]" strokecolor="black [3200]" strokeweight="2pt">
                   <v:textbox>
                     <w:txbxContent>
                       <w:p>
                         <w:pPr>
-                          <w:pStyle w:val="NormalWeb"/>
+                          <w:pStyle w:val="aff8"/>
                           <w:spacing w:before="0" w:beforeAutospacing="0" w:after="0" w:afterAutospacing="0"/>
                           <w:jc w:val="center"/>
                         </w:pPr>
@@ -7482,12 +7461,12 @@
                     </w:txbxContent>
                   </v:textbox>
                 </v:rect>
-                <v:rect id="Прямоугольник 40" o:spid="_x0000_s1048" style="position:absolute;left:17859;top:25717;width:3572;height:3572;visibility:visible;mso-wrap-style:square;v-text-anchor:middle" o:gfxdata="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" fillcolor="white [3201]" strokecolor="black [3200]" strokeweight="2pt">
+                <v:rect id="Прямоугольник 40" o:spid="_x0000_s1048" style="position:absolute;left:17859;top:25717;width:3572;height:3572;visibility:visible;mso-wrap-style:square;v-text-anchor:middle" o:gfxdata="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" fillcolor="white [3201]" strokecolor="black [3200]" strokeweight="2pt">
                   <v:textbox>
                     <w:txbxContent>
                       <w:p>
                         <w:pPr>
-                          <w:pStyle w:val="NormalWeb"/>
+                          <w:pStyle w:val="aff8"/>
                           <w:spacing w:before="0" w:beforeAutospacing="0" w:after="0" w:afterAutospacing="0"/>
                           <w:jc w:val="center"/>
                         </w:pPr>
@@ -7505,12 +7484,12 @@
                     </w:txbxContent>
                   </v:textbox>
                 </v:rect>
-                <v:rect id="Прямоугольник 41" o:spid="_x0000_s1049" style="position:absolute;left:21431;top:25717;width:3571;height:3572;visibility:visible;mso-wrap-style:square;v-text-anchor:middle" o:gfxdata="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" fillcolor="white [3201]" strokecolor="black [3200]" strokeweight="2pt">
+                <v:rect id="Прямоугольник 41" o:spid="_x0000_s1049" style="position:absolute;left:21431;top:25717;width:3571;height:3572;visibility:visible;mso-wrap-style:square;v-text-anchor:middle" o:gfxdata="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" fillcolor="white [3201]" strokecolor="black [3200]" strokeweight="2pt">
                   <v:textbox>
                     <w:txbxContent>
                       <w:p>
                         <w:pPr>
-                          <w:pStyle w:val="NormalWeb"/>
+                          <w:pStyle w:val="aff8"/>
                           <w:spacing w:before="0" w:beforeAutospacing="0" w:after="0" w:afterAutospacing="0"/>
                           <w:jc w:val="center"/>
                         </w:pPr>
@@ -7528,12 +7507,12 @@
                     </w:txbxContent>
                   </v:textbox>
                 </v:rect>
-                <v:rect id="Прямоугольник 42" o:spid="_x0000_s1050" style="position:absolute;left:25002;top:25717;width:3572;height:3572;visibility:visible;mso-wrap-style:square;v-text-anchor:middle" o:gfxdata="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" fillcolor="white [3201]" strokecolor="black [3200]" strokeweight="2pt">
+                <v:rect id="Прямоугольник 42" o:spid="_x0000_s1050" style="position:absolute;left:25002;top:25717;width:3572;height:3572;visibility:visible;mso-wrap-style:square;v-text-anchor:middle" o:gfxdata="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" fillcolor="white [3201]" strokecolor="black [3200]" strokeweight="2pt">
                   <v:textbox>
                     <w:txbxContent>
                       <w:p>
                         <w:pPr>
-                          <w:pStyle w:val="NormalWeb"/>
+                          <w:pStyle w:val="aff8"/>
                           <w:spacing w:before="0" w:beforeAutospacing="0" w:after="0" w:afterAutospacing="0"/>
                           <w:jc w:val="center"/>
                         </w:pPr>
@@ -7551,12 +7530,12 @@
                     </w:txbxContent>
                   </v:textbox>
                 </v:rect>
-                <v:rect id="Прямоугольник 43" o:spid="_x0000_s1051" style="position:absolute;left:28574;top:25717;width:3572;height:3572;visibility:visible;mso-wrap-style:square;v-text-anchor:middle" o:gfxdata="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" fillcolor="white [3201]" strokecolor="black [3200]" strokeweight="2pt">
+                <v:rect id="Прямоугольник 43" o:spid="_x0000_s1051" style="position:absolute;left:28574;top:25717;width:3572;height:3572;visibility:visible;mso-wrap-style:square;v-text-anchor:middle" o:gfxdata="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" fillcolor="white [3201]" strokecolor="black [3200]" strokeweight="2pt">
                   <v:textbox>
                     <w:txbxContent>
                       <w:p>
                         <w:pPr>
-                          <w:pStyle w:val="NormalWeb"/>
+                          <w:pStyle w:val="aff8"/>
                           <w:spacing w:before="0" w:beforeAutospacing="0" w:after="0" w:afterAutospacing="0"/>
                           <w:jc w:val="center"/>
                         </w:pPr>
@@ -7574,12 +7553,12 @@
                     </w:txbxContent>
                   </v:textbox>
                 </v:rect>
-                <v:shape id="TextBox 46" o:spid="_x0000_s1052" type="#_x0000_t202" style="position:absolute;left:35004;top:20002;width:53578;height:6463;visibility:visible;mso-wrap-style:square;v-text-anchor:top" o:gfxdata="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" filled="f" stroked="f">
+                <v:shape id="TextBox 46" o:spid="_x0000_s1052" type="#_x0000_t202" style="position:absolute;left:35004;top:20002;width:53578;height:6463;visibility:visible;mso-wrap-style:square;v-text-anchor:top" o:gfxdata="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" filled="f" stroked="f">
                   <v:textbox style="mso-fit-shape-to-text:t">
                     <w:txbxContent>
                       <w:p>
                         <w:pPr>
-                          <w:pStyle w:val="NormalWeb"/>
+                          <w:pStyle w:val="aff8"/>
                           <w:spacing w:before="0" w:beforeAutospacing="0" w:after="0" w:afterAutospacing="0"/>
                         </w:pPr>
                         <w:r>
@@ -7607,22 +7586,22 @@
                   </v:handles>
                   <o:lock v:ext="edit" shapetype="t"/>
                 </v:shapetype>
-                <v:shape id="Соединительная линия уступом 45" o:spid="_x0000_s1053" type="#_x0000_t34" style="position:absolute;left:19645;top:15001;width:14288;height:7143;rotation:90;visibility:visible;mso-wrap-style:square" o:connectortype="elbow" o:gfxdata="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" adj="17136" strokecolor="#4579b8 [3044]" strokeweight="2.25pt">
+                <v:shape id="Соединительная линия уступом 45" o:spid="_x0000_s1053" type="#_x0000_t34" style="position:absolute;left:19645;top:15001;width:14288;height:7143;rotation:90;visibility:visible;mso-wrap-style:square" o:connectortype="elbow" o:gfxdata="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" adj="17136" strokecolor="#4579b8 [3044]" strokeweight="2.25pt">
                   <v:stroke endarrow="open"/>
                 </v:shape>
-                <v:shape id="Соединительная линия уступом 46" o:spid="_x0000_s1054" type="#_x0000_t34" style="position:absolute;left:16073;top:15001;width:14288;height:7143;rotation:90;visibility:visible;mso-wrap-style:square" o:connectortype="elbow" o:gfxdata="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" adj="14832" strokecolor="red" strokeweight="2.25pt">
+                <v:shape id="Соединительная линия уступом 46" o:spid="_x0000_s1054" type="#_x0000_t34" style="position:absolute;left:16073;top:15001;width:14288;height:7143;rotation:90;visibility:visible;mso-wrap-style:square" o:connectortype="elbow" o:gfxdata="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" adj="14832" strokecolor="red" strokeweight="2.25pt">
                   <v:stroke endarrow="open"/>
                 </v:shape>
-                <v:shape id="Соединительная линия уступом 47" o:spid="_x0000_s1055" type="#_x0000_t34" style="position:absolute;left:12501;top:15001;width:14288;height:7144;rotation:90;visibility:visible;mso-wrap-style:square" o:connectortype="elbow" o:gfxdata="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" adj="12384" strokecolor="#00b050" strokeweight="2.25pt">
+                <v:shape id="Соединительная линия уступом 47" o:spid="_x0000_s1055" type="#_x0000_t34" style="position:absolute;left:12501;top:15001;width:14288;height:7144;rotation:90;visibility:visible;mso-wrap-style:square" o:connectortype="elbow" o:gfxdata="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" adj="12384" strokecolor="#00b050" strokeweight="2.25pt">
                   <v:stroke endarrow="open"/>
                 </v:shape>
-                <v:shape id="Соединительная линия уступом 48" o:spid="_x0000_s1056" type="#_x0000_t34" style="position:absolute;left:8929;top:15001;width:14288;height:7144;rotation:90;visibility:visible;mso-wrap-style:square" o:connectortype="elbow" o:gfxdata="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" adj="9648" strokecolor="#7030a0" strokeweight="2.25pt">
+                <v:shape id="Соединительная линия уступом 48" o:spid="_x0000_s1056" type="#_x0000_t34" style="position:absolute;left:8929;top:15001;width:14288;height:7144;rotation:90;visibility:visible;mso-wrap-style:square" o:connectortype="elbow" o:gfxdata="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" adj="9648" strokecolor="#7030a0" strokeweight="2.25pt">
                   <v:stroke endarrow="open"/>
                 </v:shape>
-                <v:shape id="Соединительная линия уступом 49" o:spid="_x0000_s1057" type="#_x0000_t34" style="position:absolute;left:5357;top:15001;width:14288;height:7144;rotation:90;visibility:visible;mso-wrap-style:square" o:connectortype="elbow" o:gfxdata="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" adj="7056" strokecolor="#e36c0a [2409]" strokeweight="2.25pt">
+                <v:shape id="Соединительная линия уступом 49" o:spid="_x0000_s1057" type="#_x0000_t34" style="position:absolute;left:5357;top:15001;width:14288;height:7144;rotation:90;visibility:visible;mso-wrap-style:square" o:connectortype="elbow" o:gfxdata="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" adj="7056" strokecolor="#e36c0a [2409]" strokeweight="2.25pt">
                   <v:stroke endarrow="open"/>
                 </v:shape>
-                <v:shape id="Соединительная линия уступом 50" o:spid="_x0000_s1058" type="#_x0000_t34" style="position:absolute;left:1785;top:15001;width:14288;height:7144;rotation:90;visibility:visible;mso-wrap-style:square" o:connectortype="elbow" o:gfxdata="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" adj="4896" strokecolor="#ffc000" strokeweight="2.25pt">
+                <v:shape id="Соединительная линия уступом 50" o:spid="_x0000_s1058" type="#_x0000_t34" style="position:absolute;left:1785;top:15001;width:14288;height:7144;rotation:90;visibility:visible;mso-wrap-style:square" o:connectortype="elbow" o:gfxdata="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" adj="4896" strokecolor="#ffc000" strokeweight="2.25pt">
                   <v:stroke endarrow="open"/>
                 </v:shape>
                 <v:shapetype id="_x0000_t38" coordsize="21600,21600" o:spt="38" o:oned="t" path="m,c@0,0@1,5400@1,10800@1,16200@2,21600,21600,21600e" filled="f">
@@ -7637,10 +7616,10 @@
                   </v:handles>
                   <o:lock v:ext="edit" shapetype="t"/>
                 </v:shapetype>
-                <v:shape id="Соединительная линия уступом 70" o:spid="_x0000_s1059" type="#_x0000_t38" style="position:absolute;left:12501;top:7857;width:14288;height:21431;rotation:90;flip:x;visibility:visible;mso-wrap-style:square" o:connectortype="curved" o:gfxdata="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" adj="5184" strokecolor="#4e6128 [1606]" strokeweight="2.25pt">
+                <v:shape id="Соединительная линия уступом 70" o:spid="_x0000_s1059" type="#_x0000_t38" style="position:absolute;left:12501;top:7857;width:14288;height:21431;rotation:90;flip:x;visibility:visible;mso-wrap-style:square" o:connectortype="curved" o:gfxdata="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" adj="5184" strokecolor="#4e6128 [1606]" strokeweight="2.25pt">
                   <v:stroke endarrow="open"/>
                 </v:shape>
-                <v:shape id="Соединительная линия уступом 73" o:spid="_x0000_s1060" type="#_x0000_t38" style="position:absolute;left:8929;top:7857;width:14288;height:21431;rotation:90;flip:x;visibility:visible;mso-wrap-style:square" o:connectortype="curved" o:gfxdata="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" adj="11520" strokecolor="#9bbb59 [3206]" strokeweight="2.25pt">
+                <v:shape id="Соединительная линия уступом 73" o:spid="_x0000_s1060" type="#_x0000_t38" style="position:absolute;left:8929;top:7857;width:14288;height:21431;rotation:90;flip:x;visibility:visible;mso-wrap-style:square" o:connectortype="curved" o:gfxdata="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" adj="11520" strokecolor="#9bbb59 [3206]" strokeweight="2.25pt">
                   <v:stroke endarrow="open"/>
                 </v:shape>
                 <w10:anchorlock/>
@@ -7855,7 +7834,6 @@
           <w:lang w:val="ru-RU"/>
         </w:rPr>
       </w:pPr>
-      <w:proofErr w:type="gramStart"/>
       <w:r>
         <w:rPr>
           <w:lang w:val="ru-RU"/>
@@ -7900,14 +7878,7 @@
         <w:rPr>
           <w:lang w:val="ru-RU"/>
         </w:rPr>
-        <w:t>, выполняющую перевод числа из двоичной системы в десятичную и вывод результата в стандартный поток вывода.</w:t>
-      </w:r>
-      <w:proofErr w:type="gramEnd"/>
-      <w:r>
-        <w:rPr>
-          <w:lang w:val="ru-RU"/>
-        </w:rPr>
-        <w:t xml:space="preserve"> Формат командной строки:</w:t>
+        <w:t>, выполняющую перевод числа из двоичной системы в десятичную и вывод результата в стандартный поток вывода. Формат командной строки:</w:t>
       </w:r>
     </w:p>
     <w:p>
@@ -8249,7 +8220,6 @@
           <w:lang w:val="ru-RU"/>
         </w:rPr>
       </w:pPr>
-      <w:proofErr w:type="gramStart"/>
       <w:r>
         <w:rPr>
           <w:lang w:val="ru-RU"/>
@@ -8294,14 +8264,7 @@
         <w:rPr>
           <w:lang w:val="ru-RU"/>
         </w:rPr>
-        <w:t>, выполняющую перевод числа из десятичной системы в двоичную и вывод результата в стандартный поток вывода.</w:t>
-      </w:r>
-      <w:proofErr w:type="gramEnd"/>
-      <w:r>
-        <w:rPr>
-          <w:lang w:val="ru-RU"/>
-        </w:rPr>
-        <w:t xml:space="preserve"> Формат командной строки:</w:t>
+        <w:t>, выполняющую перевод числа из десятичной системы в двоичную и вывод результата в стандартный поток вывода. Формат командной строки:</w:t>
       </w:r>
     </w:p>
     <w:p>
@@ -8384,14 +8347,14 @@
         <w:rPr>
           <w:lang w:val="ru-RU"/>
         </w:rPr>
-        <w:t>Входной параметр задается в виде целого числа без знака</w:t>
+        <w:t xml:space="preserve">Входной параметр задается в виде целого числа без </w:t>
       </w:r>
       <w:proofErr w:type="gramStart"/>
       <w:r>
         <w:rPr>
           <w:lang w:val="ru-RU"/>
         </w:rPr>
-        <w:t xml:space="preserve"> ,</w:t>
+        <w:t>знака ,</w:t>
       </w:r>
       <w:proofErr w:type="gramEnd"/>
       <w:r>
@@ -8411,21 +8374,7 @@
         <w:rPr>
           <w:lang w:val="ru-RU"/>
         </w:rPr>
-        <w:t xml:space="preserve">. Выводимое число в </w:t>
-      </w:r>
-      <w:proofErr w:type="gramStart"/>
-      <w:r>
-        <w:rPr>
-          <w:lang w:val="ru-RU"/>
-        </w:rPr>
-        <w:t>двоичной</w:t>
-      </w:r>
-      <w:proofErr w:type="gramEnd"/>
-      <w:r>
-        <w:rPr>
-          <w:lang w:val="ru-RU"/>
-        </w:rPr>
-        <w:t xml:space="preserve"> не должно содержать незначащих нулевых бит.</w:t>
+        <w:t>. Выводимое число в двоичной не должно содержать незначащих нулевых бит.</w:t>
       </w:r>
     </w:p>
     <w:p>
@@ -8713,21 +8662,7 @@
         <w:rPr>
           <w:lang w:val="ru-RU"/>
         </w:rPr>
-        <w:t xml:space="preserve">, выполняющее изменение порядка следования двоичных битов в 8-битовом целом числе (байте), заданном в десятичном представлении, на </w:t>
-      </w:r>
-      <w:proofErr w:type="gramStart"/>
-      <w:r>
-        <w:rPr>
-          <w:lang w:val="ru-RU"/>
-        </w:rPr>
-        <w:t>противоположный</w:t>
-      </w:r>
-      <w:proofErr w:type="gramEnd"/>
-      <w:r>
-        <w:rPr>
-          <w:lang w:val="ru-RU"/>
-        </w:rPr>
-        <w:t xml:space="preserve">. Для этого используйте операторы для работы с битами. «Перевернутый» байт выводится в </w:t>
+        <w:t xml:space="preserve">, выполняющее изменение порядка следования двоичных битов в 8-битовом целом числе (байте), заданном в десятичном представлении, на противоположный. Для этого используйте операторы для работы с битами. «Перевернутый» байт выводится в </w:t>
       </w:r>
       <w:r>
         <w:t>output</w:t>
@@ -9109,21 +9044,7 @@
         <w:rPr>
           <w:lang w:val="ru-RU"/>
         </w:rPr>
-        <w:t xml:space="preserve"> </w:t>
-      </w:r>
-      <w:proofErr w:type="gramStart"/>
-      <w:r>
-        <w:rPr>
-          <w:lang w:val="ru-RU"/>
-        </w:rPr>
-        <w:t>до</w:t>
-      </w:r>
-      <w:proofErr w:type="gramEnd"/>
-      <w:r>
-        <w:rPr>
-          <w:lang w:val="ru-RU"/>
-        </w:rPr>
-        <w:t xml:space="preserve"> 35</w:t>
+        <w:t xml:space="preserve"> до 35</w:t>
       </w:r>
       <w:r>
         <w:rPr>
@@ -9395,14 +9316,12 @@
           <w:lang w:val="ru-RU"/>
         </w:rPr>
       </w:pPr>
-      <w:proofErr w:type="gramStart"/>
       <w:r>
         <w:rPr>
           <w:lang w:val="ru-RU"/>
         </w:rPr>
         <w:t>Внимание, для перевода строкового представления в числовое и числового в строковое в произвольных системах счисления должны быть разработаны функции:</w:t>
       </w:r>
-      <w:proofErr w:type="gramEnd"/>
     </w:p>
     <w:p>
       <w:pPr>
@@ -9417,6 +9336,13 @@
           <w:sz w:val="20"/>
         </w:rPr>
       </w:pPr>
+      <w:r>
+        <w:rPr>
+          <w:rFonts w:ascii="Courier New" w:hAnsi="Courier New" w:cs="Courier New"/>
+          <w:sz w:val="20"/>
+        </w:rPr>
+        <w:t xml:space="preserve">int </w:t>
+      </w:r>
       <w:proofErr w:type="spellStart"/>
       <w:proofErr w:type="gramStart"/>
       <w:r>
@@ -9424,16 +9350,37 @@
           <w:rFonts w:ascii="Courier New" w:hAnsi="Courier New" w:cs="Courier New"/>
           <w:sz w:val="20"/>
         </w:rPr>
-        <w:t>int</w:t>
+        <w:t>StringToInt</w:t>
       </w:r>
       <w:proofErr w:type="spellEnd"/>
+      <w:r>
+        <w:rPr>
+          <w:rFonts w:ascii="Courier New" w:hAnsi="Courier New" w:cs="Courier New"/>
+          <w:sz w:val="20"/>
+        </w:rPr>
+        <w:t>(</w:t>
+      </w:r>
       <w:proofErr w:type="gramEnd"/>
       <w:r>
         <w:rPr>
           <w:rFonts w:ascii="Courier New" w:hAnsi="Courier New" w:cs="Courier New"/>
           <w:sz w:val="20"/>
         </w:rPr>
-        <w:t xml:space="preserve"> </w:t>
+        <w:t xml:space="preserve">const </w:t>
+      </w:r>
+      <w:r>
+        <w:rPr>
+          <w:rFonts w:ascii="Courier New" w:hAnsi="Courier New" w:cs="Courier New"/>
+          <w:sz w:val="20"/>
+        </w:rPr>
+        <w:t>string&amp; str</w:t>
+      </w:r>
+      <w:r>
+        <w:rPr>
+          <w:rFonts w:ascii="Courier New" w:hAnsi="Courier New" w:cs="Courier New"/>
+          <w:sz w:val="20"/>
+        </w:rPr>
+        <w:t xml:space="preserve">, int radix, bool &amp; </w:t>
       </w:r>
       <w:proofErr w:type="spellStart"/>
       <w:r>
@@ -9441,7 +9388,7 @@
           <w:rFonts w:ascii="Courier New" w:hAnsi="Courier New" w:cs="Courier New"/>
           <w:sz w:val="20"/>
         </w:rPr>
-        <w:t>StringToInt</w:t>
+        <w:t>wasError</w:t>
       </w:r>
       <w:proofErr w:type="spellEnd"/>
       <w:r>
@@ -9449,86 +9396,13 @@
           <w:rFonts w:ascii="Courier New" w:hAnsi="Courier New" w:cs="Courier New"/>
           <w:sz w:val="20"/>
         </w:rPr>
-        <w:t>(</w:t>
-      </w:r>
-      <w:proofErr w:type="spellStart"/>
-      <w:r>
-        <w:rPr>
-          <w:rFonts w:ascii="Courier New" w:hAnsi="Courier New" w:cs="Courier New"/>
-          <w:sz w:val="20"/>
-        </w:rPr>
-        <w:t>const</w:t>
-      </w:r>
-      <w:proofErr w:type="spellEnd"/>
-      <w:r>
-        <w:rPr>
-          <w:rFonts w:ascii="Courier New" w:hAnsi="Courier New" w:cs="Courier New"/>
-          <w:sz w:val="20"/>
-        </w:rPr>
-        <w:t xml:space="preserve"> </w:t>
-      </w:r>
-      <w:r>
-        <w:rPr>
-          <w:rFonts w:ascii="Courier New" w:hAnsi="Courier New" w:cs="Courier New"/>
-          <w:sz w:val="20"/>
-        </w:rPr>
-        <w:t xml:space="preserve">string&amp; </w:t>
-      </w:r>
-      <w:proofErr w:type="spellStart"/>
-      <w:r>
-        <w:rPr>
-          <w:rFonts w:ascii="Courier New" w:hAnsi="Courier New" w:cs="Courier New"/>
-          <w:sz w:val="20"/>
-        </w:rPr>
-        <w:t>str</w:t>
-      </w:r>
-      <w:proofErr w:type="spellEnd"/>
-      <w:r>
-        <w:rPr>
-          <w:rFonts w:ascii="Courier New" w:hAnsi="Courier New" w:cs="Courier New"/>
-          <w:sz w:val="20"/>
-        </w:rPr>
-        <w:t xml:space="preserve">, </w:t>
-      </w:r>
-      <w:proofErr w:type="spellStart"/>
-      <w:r>
-        <w:rPr>
-          <w:rFonts w:ascii="Courier New" w:hAnsi="Courier New" w:cs="Courier New"/>
-          <w:sz w:val="20"/>
-        </w:rPr>
-        <w:t>int</w:t>
-      </w:r>
-      <w:proofErr w:type="spellEnd"/>
-      <w:r>
-        <w:rPr>
-          <w:rFonts w:ascii="Courier New" w:hAnsi="Courier New" w:cs="Courier New"/>
-          <w:sz w:val="20"/>
-        </w:rPr>
-        <w:t xml:space="preserve"> radix, bool &amp; </w:t>
-      </w:r>
-      <w:proofErr w:type="spellStart"/>
-      <w:r>
-        <w:rPr>
-          <w:rFonts w:ascii="Courier New" w:hAnsi="Courier New" w:cs="Courier New"/>
-          <w:sz w:val="20"/>
-        </w:rPr>
-        <w:t>wasError</w:t>
-      </w:r>
-      <w:proofErr w:type="spellEnd"/>
-      <w:r>
-        <w:rPr>
-          <w:rFonts w:ascii="Courier New" w:hAnsi="Courier New" w:cs="Courier New"/>
-          <w:sz w:val="20"/>
-        </w:rPr>
         <w:t>);</w:t>
       </w:r>
     </w:p>
     <w:p>
-      <w:proofErr w:type="gramStart"/>
       <w:r>
         <w:t>и</w:t>
       </w:r>
-      <w:proofErr w:type="gramEnd"/>
     </w:p>
     <w:p>
       <w:pPr>
@@ -9543,14 +9417,36 @@
           <w:sz w:val="20"/>
         </w:rPr>
       </w:pPr>
+      <w:proofErr w:type="gramStart"/>
+      <w:r>
+        <w:rPr>
+          <w:rFonts w:ascii="Courier New" w:hAnsi="Courier New" w:cs="Courier New"/>
+          <w:sz w:val="20"/>
+        </w:rPr>
+        <w:t>std::</w:t>
+      </w:r>
+      <w:proofErr w:type="gramEnd"/>
+      <w:r>
+        <w:rPr>
+          <w:rFonts w:ascii="Courier New" w:hAnsi="Courier New" w:cs="Courier New"/>
+          <w:sz w:val="20"/>
+        </w:rPr>
+        <w:t>string</w:t>
+      </w:r>
+      <w:r>
+        <w:rPr>
+          <w:rFonts w:ascii="Courier New" w:hAnsi="Courier New" w:cs="Courier New"/>
+          <w:sz w:val="20"/>
+        </w:rPr>
+        <w:t xml:space="preserve"> </w:t>
+      </w:r>
       <w:proofErr w:type="spellStart"/>
-      <w:proofErr w:type="gramStart"/>
-      <w:r>
-        <w:rPr>
-          <w:rFonts w:ascii="Courier New" w:hAnsi="Courier New" w:cs="Courier New"/>
-          <w:sz w:val="20"/>
-        </w:rPr>
-        <w:t>std</w:t>
+      <w:r>
+        <w:rPr>
+          <w:rFonts w:ascii="Courier New" w:hAnsi="Courier New" w:cs="Courier New"/>
+          <w:sz w:val="20"/>
+        </w:rPr>
+        <w:t>IntToString</w:t>
       </w:r>
       <w:proofErr w:type="spellEnd"/>
       <w:r>
@@ -9558,63 +9454,7 @@
           <w:rFonts w:ascii="Courier New" w:hAnsi="Courier New" w:cs="Courier New"/>
           <w:sz w:val="20"/>
         </w:rPr>
-        <w:t>::string</w:t>
-      </w:r>
-      <w:proofErr w:type="gramEnd"/>
-      <w:r>
-        <w:rPr>
-          <w:rFonts w:ascii="Courier New" w:hAnsi="Courier New" w:cs="Courier New"/>
-          <w:sz w:val="20"/>
-        </w:rPr>
-        <w:t xml:space="preserve"> </w:t>
-      </w:r>
-      <w:proofErr w:type="spellStart"/>
-      <w:r>
-        <w:rPr>
-          <w:rFonts w:ascii="Courier New" w:hAnsi="Courier New" w:cs="Courier New"/>
-          <w:sz w:val="20"/>
-        </w:rPr>
-        <w:t>IntToString</w:t>
-      </w:r>
-      <w:proofErr w:type="spellEnd"/>
-      <w:r>
-        <w:rPr>
-          <w:rFonts w:ascii="Courier New" w:hAnsi="Courier New" w:cs="Courier New"/>
-          <w:sz w:val="20"/>
-        </w:rPr>
-        <w:t>(</w:t>
-      </w:r>
-      <w:proofErr w:type="spellStart"/>
-      <w:r>
-        <w:rPr>
-          <w:rFonts w:ascii="Courier New" w:hAnsi="Courier New" w:cs="Courier New"/>
-          <w:sz w:val="20"/>
-        </w:rPr>
-        <w:t>int</w:t>
-      </w:r>
-      <w:proofErr w:type="spellEnd"/>
-      <w:r>
-        <w:rPr>
-          <w:rFonts w:ascii="Courier New" w:hAnsi="Courier New" w:cs="Courier New"/>
-          <w:sz w:val="20"/>
-        </w:rPr>
-        <w:t xml:space="preserve"> n, </w:t>
-      </w:r>
-      <w:proofErr w:type="spellStart"/>
-      <w:r>
-        <w:rPr>
-          <w:rFonts w:ascii="Courier New" w:hAnsi="Courier New" w:cs="Courier New"/>
-          <w:sz w:val="20"/>
-        </w:rPr>
-        <w:t>int</w:t>
-      </w:r>
-      <w:proofErr w:type="spellEnd"/>
-      <w:r>
-        <w:rPr>
-          <w:rFonts w:ascii="Courier New" w:hAnsi="Courier New" w:cs="Courier New"/>
-          <w:sz w:val="20"/>
-        </w:rPr>
-        <w:t xml:space="preserve"> radix, bool &amp; </w:t>
+        <w:t xml:space="preserve">(int n, int radix, bool &amp; </w:t>
       </w:r>
       <w:proofErr w:type="spellStart"/>
       <w:r>
@@ -10162,7 +10002,7 @@
         </w:rPr>
         <w:t xml:space="preserve">, выполняющее инвертирование матрицы 3*3, т.е. нахождение </w:t>
       </w:r>
-      <w:hyperlink r:id="rId7" w:history="1">
+      <w:hyperlink r:id="rId6" w:history="1">
         <w:r>
           <w:rPr>
             <w:rStyle w:val="af5"/>
@@ -10744,23 +10584,13 @@
           <w:sz w:val="20"/>
         </w:rPr>
       </w:pPr>
-      <w:proofErr w:type="gramStart"/>
-      <w:r>
-        <w:rPr>
-          <w:rFonts w:ascii="Courier New" w:hAnsi="Courier New" w:cs="Courier New"/>
-          <w:b/>
-          <w:sz w:val="20"/>
-        </w:rPr>
-        <w:t>rle.exe</w:t>
-      </w:r>
-      <w:proofErr w:type="gramEnd"/>
-      <w:r>
-        <w:rPr>
-          <w:rFonts w:ascii="Courier New" w:hAnsi="Courier New" w:cs="Courier New"/>
-          <w:b/>
-          <w:sz w:val="20"/>
-        </w:rPr>
-        <w:t xml:space="preserve"> pack &lt;input file&gt; &lt;output file&gt;</w:t>
+      <w:r>
+        <w:rPr>
+          <w:rFonts w:ascii="Courier New" w:hAnsi="Courier New" w:cs="Courier New"/>
+          <w:b/>
+          <w:sz w:val="20"/>
+        </w:rPr>
+        <w:t>rle.exe pack &lt;input file&gt; &lt;output file&gt;</w:t>
       </w:r>
     </w:p>
     <w:p>
@@ -10787,23 +10617,13 @@
           <w:sz w:val="20"/>
         </w:rPr>
       </w:pPr>
-      <w:proofErr w:type="gramStart"/>
-      <w:r>
-        <w:rPr>
-          <w:rFonts w:ascii="Courier New" w:hAnsi="Courier New" w:cs="Courier New"/>
-          <w:b/>
-          <w:sz w:val="20"/>
-        </w:rPr>
-        <w:t>rle.exe</w:t>
-      </w:r>
-      <w:proofErr w:type="gramEnd"/>
-      <w:r>
-        <w:rPr>
-          <w:rFonts w:ascii="Courier New" w:hAnsi="Courier New" w:cs="Courier New"/>
-          <w:b/>
-          <w:sz w:val="20"/>
-        </w:rPr>
-        <w:t xml:space="preserve"> unpack &lt;input file&gt; &lt;output file&gt;</w:t>
+      <w:r>
+        <w:rPr>
+          <w:rFonts w:ascii="Courier New" w:hAnsi="Courier New" w:cs="Courier New"/>
+          <w:b/>
+          <w:sz w:val="20"/>
+        </w:rPr>
+        <w:t>rle.exe unpack &lt;input file&gt; &lt;output file&gt;</w:t>
       </w:r>
     </w:p>
     <w:p>
@@ -11177,21 +10997,7 @@
         <w:rPr>
           <w:lang w:val="ru-RU"/>
         </w:rPr>
-        <w:t>В случае</w:t>
-      </w:r>
-      <w:proofErr w:type="gramStart"/>
-      <w:r>
-        <w:rPr>
-          <w:lang w:val="ru-RU"/>
-        </w:rPr>
-        <w:t>,</w:t>
-      </w:r>
-      <w:proofErr w:type="gramEnd"/>
-      <w:r>
-        <w:rPr>
-          <w:lang w:val="ru-RU"/>
-        </w:rPr>
-        <w:t xml:space="preserve"> если в </w:t>
+        <w:t xml:space="preserve">В случае, если в </w:t>
       </w:r>
       <w:r>
         <w:t>BMP</w:t>
@@ -11614,10 +11420,8 @@
         <w:rPr>
           <w:rFonts w:ascii="Courier New" w:hAnsi="Courier New" w:cs="Courier New"/>
           <w:sz w:val="20"/>
-          <w:lang w:val="ru-RU"/>
-        </w:rPr>
-      </w:pPr>
-      <w:proofErr w:type="gramStart"/>
+        </w:rPr>
+      </w:pPr>
       <w:r>
         <w:rPr>
           <w:rFonts w:ascii="Courier New" w:hAnsi="Courier New" w:cs="Courier New"/>
@@ -11631,7 +11435,6 @@
           <w:rFonts w:ascii="Courier New" w:hAnsi="Courier New" w:cs="Courier New"/>
           <w:b/>
           <w:sz w:val="20"/>
-          <w:lang w:val="ru-RU"/>
         </w:rPr>
         <w:t>.</w:t>
       </w:r>
@@ -11643,13 +11446,11 @@
         </w:rPr>
         <w:t>exe</w:t>
       </w:r>
-      <w:proofErr w:type="gramEnd"/>
-      <w:r>
-        <w:rPr>
-          <w:rFonts w:ascii="Courier New" w:hAnsi="Courier New" w:cs="Courier New"/>
-          <w:b/>
-          <w:sz w:val="20"/>
-          <w:lang w:val="ru-RU"/>
+      <w:r>
+        <w:rPr>
+          <w:rFonts w:ascii="Courier New" w:hAnsi="Courier New" w:cs="Courier New"/>
+          <w:b/>
+          <w:sz w:val="20"/>
         </w:rPr>
         <w:t xml:space="preserve"> </w:t>
       </w:r>
@@ -11666,7 +11467,6 @@
           <w:rFonts w:ascii="Courier New" w:hAnsi="Courier New" w:cs="Courier New"/>
           <w:b/>
           <w:sz w:val="20"/>
-          <w:lang w:val="ru-RU"/>
         </w:rPr>
         <w:t xml:space="preserve"> &lt;</w:t>
       </w:r>
@@ -11683,7 +11483,6 @@
           <w:rFonts w:ascii="Courier New" w:hAnsi="Courier New" w:cs="Courier New"/>
           <w:b/>
           <w:sz w:val="20"/>
-          <w:lang w:val="ru-RU"/>
         </w:rPr>
         <w:t xml:space="preserve"> </w:t>
       </w:r>
@@ -11700,7 +11499,6 @@
           <w:rFonts w:ascii="Courier New" w:hAnsi="Courier New" w:cs="Courier New"/>
           <w:b/>
           <w:sz w:val="20"/>
-          <w:lang w:val="ru-RU"/>
         </w:rPr>
         <w:t>&gt; &lt;</w:t>
       </w:r>
@@ -11717,7 +11515,6 @@
           <w:rFonts w:ascii="Courier New" w:hAnsi="Courier New" w:cs="Courier New"/>
           <w:b/>
           <w:sz w:val="20"/>
-          <w:lang w:val="ru-RU"/>
         </w:rPr>
         <w:t xml:space="preserve"> </w:t>
       </w:r>
@@ -11734,7 +11531,6 @@
           <w:rFonts w:ascii="Courier New" w:hAnsi="Courier New" w:cs="Courier New"/>
           <w:b/>
           <w:sz w:val="20"/>
-          <w:lang w:val="ru-RU"/>
         </w:rPr>
         <w:t>&gt; &lt;</w:t>
       </w:r>
@@ -11751,7 +11547,6 @@
           <w:rFonts w:ascii="Courier New" w:hAnsi="Courier New" w:cs="Courier New"/>
           <w:b/>
           <w:sz w:val="20"/>
-          <w:lang w:val="ru-RU"/>
         </w:rPr>
         <w:t>&gt;</w:t>
       </w:r>
@@ -11759,7 +11554,6 @@
         <w:rPr>
           <w:rFonts w:ascii="Courier New" w:hAnsi="Courier New" w:cs="Courier New"/>
           <w:sz w:val="20"/>
-          <w:lang w:val="ru-RU"/>
         </w:rPr>
         <w:t xml:space="preserve"> </w:t>
       </w:r>
@@ -11800,23 +11594,13 @@
           <w:sz w:val="20"/>
         </w:rPr>
       </w:pPr>
-      <w:proofErr w:type="gramStart"/>
-      <w:r>
-        <w:rPr>
-          <w:rFonts w:ascii="Courier New" w:hAnsi="Courier New" w:cs="Courier New"/>
-          <w:b/>
-          <w:sz w:val="20"/>
-        </w:rPr>
-        <w:t>crypt.exe</w:t>
-      </w:r>
-      <w:proofErr w:type="gramEnd"/>
-      <w:r>
-        <w:rPr>
-          <w:rFonts w:ascii="Courier New" w:hAnsi="Courier New" w:cs="Courier New"/>
-          <w:b/>
-          <w:sz w:val="20"/>
-        </w:rPr>
-        <w:t xml:space="preserve"> decrypt &lt;input file&gt; &lt;output file&gt; &lt;key&gt;</w:t>
+      <w:r>
+        <w:rPr>
+          <w:rFonts w:ascii="Courier New" w:hAnsi="Courier New" w:cs="Courier New"/>
+          <w:b/>
+          <w:sz w:val="20"/>
+        </w:rPr>
+        <w:t>crypt.exe decrypt &lt;input file&gt; &lt;output file&gt; &lt;key&gt;</w:t>
       </w:r>
       <w:r>
         <w:rPr>
@@ -11968,7 +11752,7 @@
                     </pic:cNvPicPr>
                   </pic:nvPicPr>
                   <pic:blipFill>
-                    <a:blip r:embed="rId8" cstate="print"/>
+                    <a:blip r:embed="rId7" cstate="print"/>
                     <a:srcRect/>
                     <a:stretch>
                       <a:fillRect/>
@@ -12392,230 +12176,15 @@
         </w:rPr>
         <w:t xml:space="preserve">, моделирующую одну итерацию (расчет следующего поколения) клеточного автомата игры </w:t>
       </w:r>
-      <w:r>
-        <w:fldChar w:fldCharType="begin"/>
-      </w:r>
-      <w:r>
-        <w:rPr>
-          <w:lang w:val="ru-RU"/>
-        </w:rPr>
-        <w:instrText xml:space="preserve"> </w:instrText>
-      </w:r>
-      <w:r>
-        <w:instrText>HYPERLINK</w:instrText>
-      </w:r>
-      <w:r>
-        <w:rPr>
-          <w:lang w:val="ru-RU"/>
-        </w:rPr>
-        <w:instrText xml:space="preserve"> "</w:instrText>
-      </w:r>
-      <w:r>
-        <w:instrText>http</w:instrText>
-      </w:r>
-      <w:r>
-        <w:rPr>
-          <w:lang w:val="ru-RU"/>
-        </w:rPr>
-        <w:instrText>://</w:instrText>
-      </w:r>
-      <w:r>
-        <w:instrText>ru</w:instrText>
-      </w:r>
-      <w:r>
-        <w:rPr>
-          <w:lang w:val="ru-RU"/>
-        </w:rPr>
-        <w:instrText>.</w:instrText>
-      </w:r>
-      <w:r>
-        <w:instrText>wikipedia</w:instrText>
-      </w:r>
-      <w:r>
-        <w:rPr>
-          <w:lang w:val="ru-RU"/>
-        </w:rPr>
-        <w:instrText>.</w:instrText>
-      </w:r>
-      <w:r>
-        <w:instrText>org</w:instrText>
-      </w:r>
-      <w:r>
-        <w:rPr>
-          <w:lang w:val="ru-RU"/>
-        </w:rPr>
-        <w:instrText>/</w:instrText>
-      </w:r>
-      <w:r>
-        <w:instrText>wiki</w:instrText>
-      </w:r>
-      <w:r>
-        <w:rPr>
-          <w:lang w:val="ru-RU"/>
-        </w:rPr>
-        <w:instrText>/%</w:instrText>
-      </w:r>
-      <w:r>
-        <w:instrText>D</w:instrText>
-      </w:r>
-      <w:r>
-        <w:rPr>
-          <w:lang w:val="ru-RU"/>
-        </w:rPr>
-        <w:instrText>0%96%</w:instrText>
-      </w:r>
-      <w:r>
-        <w:instrText>D</w:instrText>
-      </w:r>
-      <w:r>
-        <w:rPr>
-          <w:lang w:val="ru-RU"/>
-        </w:rPr>
-        <w:instrText>0%</w:instrText>
-      </w:r>
-      <w:r>
-        <w:instrText>B</w:instrText>
-      </w:r>
-      <w:r>
-        <w:rPr>
-          <w:lang w:val="ru-RU"/>
-        </w:rPr>
-        <w:instrText>8%</w:instrText>
-      </w:r>
-      <w:r>
-        <w:instrText>D</w:instrText>
-      </w:r>
-      <w:r>
-        <w:rPr>
-          <w:lang w:val="ru-RU"/>
-        </w:rPr>
-        <w:instrText>0%</w:instrText>
-      </w:r>
-      <w:r>
-        <w:instrText>B</w:instrText>
-      </w:r>
-      <w:r>
-        <w:rPr>
-          <w:lang w:val="ru-RU"/>
-        </w:rPr>
-        <w:instrText>7%</w:instrText>
-      </w:r>
-      <w:r>
-        <w:instrText>D</w:instrText>
-      </w:r>
-      <w:r>
-        <w:rPr>
-          <w:lang w:val="ru-RU"/>
-        </w:rPr>
-        <w:instrText>0%</w:instrText>
-      </w:r>
-      <w:r>
-        <w:instrText>BD</w:instrText>
-      </w:r>
-      <w:r>
-        <w:rPr>
-          <w:lang w:val="ru-RU"/>
-        </w:rPr>
-        <w:instrText>%</w:instrText>
-      </w:r>
-      <w:r>
-        <w:instrText>D</w:instrText>
-      </w:r>
-      <w:r>
-        <w:rPr>
-          <w:lang w:val="ru-RU"/>
-        </w:rPr>
-        <w:instrText>1%8</w:instrText>
-      </w:r>
-      <w:r>
-        <w:instrText>C</w:instrText>
-      </w:r>
-      <w:r>
-        <w:rPr>
-          <w:lang w:val="ru-RU"/>
-        </w:rPr>
-        <w:instrText>_(%</w:instrText>
-      </w:r>
-      <w:r>
-        <w:instrText>D</w:instrText>
-      </w:r>
-      <w:r>
-        <w:rPr>
-          <w:lang w:val="ru-RU"/>
-        </w:rPr>
-        <w:instrText>0%</w:instrText>
-      </w:r>
-      <w:r>
-        <w:instrText>B</w:instrText>
-      </w:r>
-      <w:r>
-        <w:rPr>
-          <w:lang w:val="ru-RU"/>
-        </w:rPr>
-        <w:instrText>8%</w:instrText>
-      </w:r>
-      <w:r>
-        <w:instrText>D</w:instrText>
-      </w:r>
-      <w:r>
-        <w:rPr>
-          <w:lang w:val="ru-RU"/>
-        </w:rPr>
-        <w:instrText>0%</w:instrText>
-      </w:r>
-      <w:r>
-        <w:instrText>B</w:instrText>
-      </w:r>
-      <w:r>
-        <w:rPr>
-          <w:lang w:val="ru-RU"/>
-        </w:rPr>
-        <w:instrText>3%</w:instrText>
-      </w:r>
-      <w:r>
-        <w:instrText>D</w:instrText>
-      </w:r>
-      <w:r>
-        <w:rPr>
-          <w:lang w:val="ru-RU"/>
-        </w:rPr>
-        <w:instrText>1%80%</w:instrText>
-      </w:r>
-      <w:r>
-        <w:instrText>D</w:instrText>
-      </w:r>
-      <w:r>
-        <w:rPr>
-          <w:lang w:val="ru-RU"/>
-        </w:rPr>
-        <w:instrText>0%</w:instrText>
-      </w:r>
-      <w:r>
-        <w:instrText>B</w:instrText>
-      </w:r>
-      <w:r>
-        <w:rPr>
-          <w:lang w:val="ru-RU"/>
-        </w:rPr>
-        <w:instrText xml:space="preserve">0)" </w:instrText>
-      </w:r>
-      <w:r>
-        <w:fldChar w:fldCharType="separate"/>
-      </w:r>
-      <w:r>
-        <w:rPr>
-          <w:rStyle w:val="af5"/>
-          <w:lang w:val="ru-RU"/>
-        </w:rPr>
-        <w:t>Жизнь</w:t>
-      </w:r>
-      <w:r>
-        <w:rPr>
-          <w:rStyle w:val="af5"/>
-          <w:lang w:val="ru-RU"/>
-        </w:rPr>
-        <w:fldChar w:fldCharType="end"/>
-      </w:r>
+      <w:hyperlink r:id="rId8" w:history="1">
+        <w:r>
+          <w:rPr>
+            <w:rStyle w:val="af5"/>
+            <w:lang w:val="ru-RU"/>
+          </w:rPr>
+          <w:t>Жизнь</w:t>
+        </w:r>
+      </w:hyperlink>
       <w:r>
         <w:rPr>
           <w:lang w:val="ru-RU"/>
@@ -14012,8 +13581,8 @@
 </file>
 
 <file path=word/numbering.xml><?xml version="1.0" encoding="utf-8"?>
-<w:numbering xmlns:wpc="http://schemas.microsoft.com/office/word/2010/wordprocessingCanvas" xmlns:mc="http://schemas.openxmlformats.org/markup-compatibility/2006" xmlns:o="urn:schemas-microsoft-com:office:office" xmlns:r="http://schemas.openxmlformats.org/officeDocument/2006/relationships" xmlns:m="http://schemas.openxmlformats.org/officeDocument/2006/math" xmlns:v="urn:schemas-microsoft-com:vml" xmlns:wp14="http://schemas.microsoft.com/office/word/2010/wordprocessingDrawing" xmlns:wp="http://schemas.openxmlformats.org/drawingml/2006/wordprocessingDrawing" xmlns:w10="urn:schemas-microsoft-com:office:word" xmlns:w="http://schemas.openxmlformats.org/wordprocessingml/2006/main" xmlns:w14="http://schemas.microsoft.com/office/word/2010/wordml" xmlns:wpg="http://schemas.microsoft.com/office/word/2010/wordprocessingGroup" xmlns:wpi="http://schemas.microsoft.com/office/word/2010/wordprocessingInk" xmlns:wne="http://schemas.microsoft.com/office/word/2006/wordml" xmlns:wps="http://schemas.microsoft.com/office/word/2010/wordprocessingShape" mc:Ignorable="w14 wp14">
-  <w:abstractNum w:abstractNumId="0">
+<w:numbering xmlns:wpc="http://schemas.microsoft.com/office/word/2010/wordprocessingCanvas" xmlns:cx="http://schemas.microsoft.com/office/drawing/2014/chartex" xmlns:cx1="http://schemas.microsoft.com/office/drawing/2015/9/8/chartex" xmlns:cx2="http://schemas.microsoft.com/office/drawing/2015/10/21/chartex" xmlns:cx3="http://schemas.microsoft.com/office/drawing/2016/5/9/chartex" xmlns:cx4="http://schemas.microsoft.com/office/drawing/2016/5/10/chartex" xmlns:cx5="http://schemas.microsoft.com/office/drawing/2016/5/11/chartex" xmlns:cx6="http://schemas.microsoft.com/office/drawing/2016/5/12/chartex" xmlns:cx7="http://schemas.microsoft.com/office/drawing/2016/5/13/chartex" xmlns:cx8="http://schemas.microsoft.com/office/drawing/2016/5/14/chartex" xmlns:mc="http://schemas.openxmlformats.org/markup-compatibility/2006" xmlns:aink="http://schemas.microsoft.com/office/drawing/2016/ink" xmlns:am3d="http://schemas.microsoft.com/office/drawing/2017/model3d" xmlns:o="urn:schemas-microsoft-com:office:office" xmlns:r="http://schemas.openxmlformats.org/officeDocument/2006/relationships" xmlns:m="http://schemas.openxmlformats.org/officeDocument/2006/math" xmlns:v="urn:schemas-microsoft-com:vml" xmlns:wp14="http://schemas.microsoft.com/office/word/2010/wordprocessingDrawing" xmlns:wp="http://schemas.openxmlformats.org/drawingml/2006/wordprocessingDrawing" xmlns:w10="urn:schemas-microsoft-com:office:word" xmlns:w="http://schemas.openxmlformats.org/wordprocessingml/2006/main" xmlns:w14="http://schemas.microsoft.com/office/word/2010/wordml" xmlns:w15="http://schemas.microsoft.com/office/word/2012/wordml" xmlns:w16cid="http://schemas.microsoft.com/office/word/2016/wordml/cid" xmlns:w16se="http://schemas.microsoft.com/office/word/2015/wordml/symex" xmlns:wpg="http://schemas.microsoft.com/office/word/2010/wordprocessingGroup" xmlns:wpi="http://schemas.microsoft.com/office/word/2010/wordprocessingInk" xmlns:wne="http://schemas.microsoft.com/office/word/2006/wordml" xmlns:wps="http://schemas.microsoft.com/office/word/2010/wordprocessingShape" mc:Ignorable="w14 w15 w16se w16cid wp14">
+  <w:abstractNum w:abstractNumId="0" w15:restartNumberingAfterBreak="0">
     <w:nsid w:val="04097852"/>
     <w:multiLevelType w:val="hybridMultilevel"/>
     <w:tmpl w:val="86669834"/>
@@ -14126,7 +13695,7 @@
       </w:rPr>
     </w:lvl>
   </w:abstractNum>
-  <w:abstractNum w:abstractNumId="1">
+  <w:abstractNum w:abstractNumId="1" w15:restartNumberingAfterBreak="0">
     <w:nsid w:val="06AF19CB"/>
     <w:multiLevelType w:val="hybridMultilevel"/>
     <w:tmpl w:val="8D5A2000"/>
@@ -14239,7 +13808,7 @@
       </w:rPr>
     </w:lvl>
   </w:abstractNum>
-  <w:abstractNum w:abstractNumId="2">
+  <w:abstractNum w:abstractNumId="2" w15:restartNumberingAfterBreak="0">
     <w:nsid w:val="07D777C4"/>
     <w:multiLevelType w:val="hybridMultilevel"/>
     <w:tmpl w:val="C4E2A49A"/>
@@ -14325,7 +13894,7 @@
       </w:pPr>
     </w:lvl>
   </w:abstractNum>
-  <w:abstractNum w:abstractNumId="3">
+  <w:abstractNum w:abstractNumId="3" w15:restartNumberingAfterBreak="0">
     <w:nsid w:val="08705D98"/>
     <w:multiLevelType w:val="hybridMultilevel"/>
     <w:tmpl w:val="B846E2F4"/>
@@ -14438,7 +14007,7 @@
       </w:rPr>
     </w:lvl>
   </w:abstractNum>
-  <w:abstractNum w:abstractNumId="4">
+  <w:abstractNum w:abstractNumId="4" w15:restartNumberingAfterBreak="0">
     <w:nsid w:val="09CE6449"/>
     <w:multiLevelType w:val="hybridMultilevel"/>
     <w:tmpl w:val="160C086A"/>
@@ -14551,7 +14120,7 @@
       </w:rPr>
     </w:lvl>
   </w:abstractNum>
-  <w:abstractNum w:abstractNumId="5">
+  <w:abstractNum w:abstractNumId="5" w15:restartNumberingAfterBreak="0">
     <w:nsid w:val="0A89661E"/>
     <w:multiLevelType w:val="hybridMultilevel"/>
     <w:tmpl w:val="9A46001A"/>
@@ -14664,7 +14233,7 @@
       </w:rPr>
     </w:lvl>
   </w:abstractNum>
-  <w:abstractNum w:abstractNumId="6">
+  <w:abstractNum w:abstractNumId="6" w15:restartNumberingAfterBreak="0">
     <w:nsid w:val="0B9508D5"/>
     <w:multiLevelType w:val="hybridMultilevel"/>
     <w:tmpl w:val="F7341674"/>
@@ -14777,7 +14346,7 @@
       </w:rPr>
     </w:lvl>
   </w:abstractNum>
-  <w:abstractNum w:abstractNumId="7">
+  <w:abstractNum w:abstractNumId="7" w15:restartNumberingAfterBreak="0">
     <w:nsid w:val="19FF13CB"/>
     <w:multiLevelType w:val="hybridMultilevel"/>
     <w:tmpl w:val="1396B712"/>
@@ -14890,7 +14459,7 @@
       </w:rPr>
     </w:lvl>
   </w:abstractNum>
-  <w:abstractNum w:abstractNumId="8">
+  <w:abstractNum w:abstractNumId="8" w15:restartNumberingAfterBreak="0">
     <w:nsid w:val="1BE42C05"/>
     <w:multiLevelType w:val="hybridMultilevel"/>
     <w:tmpl w:val="DEDE6A7E"/>
@@ -15003,7 +14572,7 @@
       </w:rPr>
     </w:lvl>
   </w:abstractNum>
-  <w:abstractNum w:abstractNumId="9">
+  <w:abstractNum w:abstractNumId="9" w15:restartNumberingAfterBreak="0">
     <w:nsid w:val="411804F0"/>
     <w:multiLevelType w:val="hybridMultilevel"/>
     <w:tmpl w:val="15C0AF02"/>
@@ -15116,7 +14685,7 @@
       </w:rPr>
     </w:lvl>
   </w:abstractNum>
-  <w:abstractNum w:abstractNumId="10">
+  <w:abstractNum w:abstractNumId="10" w15:restartNumberingAfterBreak="0">
     <w:nsid w:val="46823AE8"/>
     <w:multiLevelType w:val="hybridMultilevel"/>
     <w:tmpl w:val="3FE0CEA4"/>
@@ -15229,7 +14798,7 @@
       </w:rPr>
     </w:lvl>
   </w:abstractNum>
-  <w:abstractNum w:abstractNumId="11">
+  <w:abstractNum w:abstractNumId="11" w15:restartNumberingAfterBreak="0">
     <w:nsid w:val="48582114"/>
     <w:multiLevelType w:val="hybridMultilevel"/>
     <w:tmpl w:val="7568B15E"/>
@@ -15315,7 +14884,7 @@
       </w:pPr>
     </w:lvl>
   </w:abstractNum>
-  <w:abstractNum w:abstractNumId="12">
+  <w:abstractNum w:abstractNumId="12" w15:restartNumberingAfterBreak="0">
     <w:nsid w:val="4D9C2ADF"/>
     <w:multiLevelType w:val="hybridMultilevel"/>
     <w:tmpl w:val="D032CE4E"/>
@@ -15428,7 +14997,7 @@
       </w:rPr>
     </w:lvl>
   </w:abstractNum>
-  <w:abstractNum w:abstractNumId="13">
+  <w:abstractNum w:abstractNumId="13" w15:restartNumberingAfterBreak="0">
     <w:nsid w:val="5B97029B"/>
     <w:multiLevelType w:val="hybridMultilevel"/>
     <w:tmpl w:val="61B00412"/>
@@ -15514,7 +15083,7 @@
       </w:pPr>
     </w:lvl>
   </w:abstractNum>
-  <w:abstractNum w:abstractNumId="14">
+  <w:abstractNum w:abstractNumId="14" w15:restartNumberingAfterBreak="0">
     <w:nsid w:val="5CEC1629"/>
     <w:multiLevelType w:val="hybridMultilevel"/>
     <w:tmpl w:val="BBB0E2C4"/>
@@ -15627,7 +15196,7 @@
       </w:rPr>
     </w:lvl>
   </w:abstractNum>
-  <w:abstractNum w:abstractNumId="15">
+  <w:abstractNum w:abstractNumId="15" w15:restartNumberingAfterBreak="0">
     <w:nsid w:val="658457D7"/>
     <w:multiLevelType w:val="hybridMultilevel"/>
     <w:tmpl w:val="163A05CE"/>
@@ -15740,7 +15309,7 @@
       </w:rPr>
     </w:lvl>
   </w:abstractNum>
-  <w:abstractNum w:abstractNumId="16">
+  <w:abstractNum w:abstractNumId="16" w15:restartNumberingAfterBreak="0">
     <w:nsid w:val="6F333662"/>
     <w:multiLevelType w:val="hybridMultilevel"/>
     <w:tmpl w:val="187CBFA8"/>
@@ -15853,7 +15422,7 @@
       </w:rPr>
     </w:lvl>
   </w:abstractNum>
-  <w:abstractNum w:abstractNumId="17">
+  <w:abstractNum w:abstractNumId="17" w15:restartNumberingAfterBreak="0">
     <w:nsid w:val="6FFF586D"/>
     <w:multiLevelType w:val="hybridMultilevel"/>
     <w:tmpl w:val="1B2EFE66"/>
@@ -15966,7 +15535,7 @@
       </w:rPr>
     </w:lvl>
   </w:abstractNum>
-  <w:abstractNum w:abstractNumId="18">
+  <w:abstractNum w:abstractNumId="18" w15:restartNumberingAfterBreak="0">
     <w:nsid w:val="71F17F8A"/>
     <w:multiLevelType w:val="hybridMultilevel"/>
     <w:tmpl w:val="4D482132"/>
@@ -16079,7 +15648,7 @@
       </w:rPr>
     </w:lvl>
   </w:abstractNum>
-  <w:abstractNum w:abstractNumId="19">
+  <w:abstractNum w:abstractNumId="19" w15:restartNumberingAfterBreak="0">
     <w:nsid w:val="72AA398E"/>
     <w:multiLevelType w:val="hybridMultilevel"/>
     <w:tmpl w:val="5FB61E4E"/>
@@ -16192,7 +15761,7 @@
       </w:rPr>
     </w:lvl>
   </w:abstractNum>
-  <w:abstractNum w:abstractNumId="20">
+  <w:abstractNum w:abstractNumId="20" w15:restartNumberingAfterBreak="0">
     <w:nsid w:val="733036B4"/>
     <w:multiLevelType w:val="hybridMultilevel"/>
     <w:tmpl w:val="BDE21480"/>
@@ -16305,7 +15874,7 @@
       </w:rPr>
     </w:lvl>
   </w:abstractNum>
-  <w:abstractNum w:abstractNumId="21">
+  <w:abstractNum w:abstractNumId="21" w15:restartNumberingAfterBreak="0">
     <w:nsid w:val="73FC5151"/>
     <w:multiLevelType w:val="hybridMultilevel"/>
     <w:tmpl w:val="A63AB11A"/>
@@ -16488,7 +16057,7 @@
 </file>
 
 <file path=word/styles.xml><?xml version="1.0" encoding="utf-8"?>
-<w:styles xmlns:mc="http://schemas.openxmlformats.org/markup-compatibility/2006" xmlns:r="http://schemas.openxmlformats.org/officeDocument/2006/relationships" xmlns:w="http://schemas.openxmlformats.org/wordprocessingml/2006/main" xmlns:w14="http://schemas.microsoft.com/office/word/2010/wordml" mc:Ignorable="w14">
+<w:styles xmlns:mc="http://schemas.openxmlformats.org/markup-compatibility/2006" xmlns:r="http://schemas.openxmlformats.org/officeDocument/2006/relationships" xmlns:w="http://schemas.openxmlformats.org/wordprocessingml/2006/main" xmlns:w14="http://schemas.microsoft.com/office/word/2010/wordml" xmlns:w15="http://schemas.microsoft.com/office/word/2012/wordml" xmlns:w16cid="http://schemas.microsoft.com/office/word/2016/wordml/cid" xmlns:w16se="http://schemas.microsoft.com/office/word/2015/wordml/symex" mc:Ignorable="w14 w15 w16se w16cid">
   <w:docDefaults>
     <w:rPrDefault>
       <w:rPr>
@@ -16504,144 +16073,382 @@
       </w:pPr>
     </w:pPrDefault>
   </w:docDefaults>
-  <w:latentStyles w:defLockedState="0" w:defUIPriority="99" w:defSemiHidden="1" w:defUnhideWhenUsed="1" w:defQFormat="0" w:count="267">
-    <w:lsdException w:name="Normal" w:semiHidden="0" w:uiPriority="0" w:unhideWhenUsed="0" w:qFormat="1"/>
-    <w:lsdException w:name="heading 1" w:semiHidden="0" w:uiPriority="9" w:unhideWhenUsed="0" w:qFormat="1"/>
-    <w:lsdException w:name="heading 2" w:uiPriority="9" w:qFormat="1"/>
-    <w:lsdException w:name="heading 3" w:uiPriority="9" w:qFormat="1"/>
-    <w:lsdException w:name="heading 4" w:uiPriority="9" w:qFormat="1"/>
-    <w:lsdException w:name="heading 5" w:uiPriority="9" w:qFormat="1"/>
-    <w:lsdException w:name="heading 6" w:uiPriority="9" w:qFormat="1"/>
-    <w:lsdException w:name="heading 7" w:uiPriority="9" w:qFormat="1"/>
-    <w:lsdException w:name="heading 8" w:uiPriority="9" w:qFormat="1"/>
-    <w:lsdException w:name="heading 9" w:uiPriority="9" w:qFormat="1"/>
-    <w:lsdException w:name="toc 1" w:uiPriority="39"/>
-    <w:lsdException w:name="toc 2" w:uiPriority="39"/>
-    <w:lsdException w:name="toc 3" w:uiPriority="39"/>
-    <w:lsdException w:name="toc 4" w:uiPriority="39"/>
-    <w:lsdException w:name="toc 5" w:uiPriority="39"/>
-    <w:lsdException w:name="toc 6" w:uiPriority="39"/>
-    <w:lsdException w:name="toc 7" w:uiPriority="39"/>
-    <w:lsdException w:name="toc 8" w:uiPriority="39"/>
-    <w:lsdException w:name="toc 9" w:uiPriority="39"/>
-    <w:lsdException w:name="caption" w:uiPriority="35" w:qFormat="1"/>
-    <w:lsdException w:name="Title" w:semiHidden="0" w:uiPriority="10" w:unhideWhenUsed="0" w:qFormat="1"/>
-    <w:lsdException w:name="Default Paragraph Font" w:uiPriority="1"/>
-    <w:lsdException w:name="Subtitle" w:semiHidden="0" w:uiPriority="11" w:unhideWhenUsed="0" w:qFormat="1"/>
-    <w:lsdException w:name="Strong" w:semiHidden="0" w:uiPriority="22" w:unhideWhenUsed="0" w:qFormat="1"/>
-    <w:lsdException w:name="Emphasis" w:semiHidden="0" w:uiPriority="20" w:unhideWhenUsed="0" w:qFormat="1"/>
-    <w:lsdException w:name="Table Grid" w:semiHidden="0" w:uiPriority="59" w:unhideWhenUsed="0"/>
-    <w:lsdException w:name="Placeholder Text" w:unhideWhenUsed="0"/>
-    <w:lsdException w:name="No Spacing" w:semiHidden="0" w:uiPriority="1" w:unhideWhenUsed="0" w:qFormat="1"/>
-    <w:lsdException w:name="Light Shading" w:semiHidden="0" w:uiPriority="60" w:unhideWhenUsed="0"/>
-    <w:lsdException w:name="Light List" w:semiHidden="0" w:uiPriority="61" w:unhideWhenUsed="0"/>
-    <w:lsdException w:name="Light Grid" w:semiHidden="0" w:uiPriority="62" w:unhideWhenUsed="0"/>
-    <w:lsdException w:name="Medium Shading 1" w:semiHidden="0" w:uiPriority="63" w:unhideWhenUsed="0"/>
-    <w:lsdException w:name="Medium Shading 2" w:semiHidden="0" w:uiPriority="64" w:unhideWhenUsed="0"/>
-    <w:lsdException w:name="Medium List 1" w:semiHidden="0" w:uiPriority="65" w:unhideWhenUsed="0"/>
-    <w:lsdException w:name="Medium List 2" w:semiHidden="0" w:uiPriority="66" w:unhideWhenUsed="0"/>
-    <w:lsdException w:name="Medium Grid 1" w:semiHidden="0" w:uiPriority="67" w:unhideWhenUsed="0"/>
-    <w:lsdException w:name="Medium Grid 2" w:semiHidden="0" w:uiPriority="68" w:unhideWhenUsed="0"/>
-    <w:lsdException w:name="Medium Grid 3" w:semiHidden="0" w:uiPriority="69" w:unhideWhenUsed="0"/>
-    <w:lsdException w:name="Dark List" w:semiHidden="0" w:uiPriority="70" w:unhideWhenUsed="0"/>
-    <w:lsdException w:name="Colorful Shading" w:semiHidden="0" w:uiPriority="71" w:unhideWhenUsed="0"/>
-    <w:lsdException w:name="Colorful List" w:semiHidden="0" w:uiPriority="72" w:unhideWhenUsed="0"/>
-    <w:lsdException w:name="Colorful Grid" w:semiHidden="0" w:uiPriority="73" w:unhideWhenUsed="0"/>
-    <w:lsdException w:name="Light Shading Accent 1" w:semiHidden="0" w:uiPriority="60" w:unhideWhenUsed="0"/>
-    <w:lsdException w:name="Light List Accent 1" w:semiHidden="0" w:uiPriority="61" w:unhideWhenUsed="0"/>
-    <w:lsdException w:name="Light Grid Accent 1" w:semiHidden="0" w:uiPriority="62" w:unhideWhenUsed="0"/>
-    <w:lsdException w:name="Medium Shading 1 Accent 1" w:semiHidden="0" w:uiPriority="63" w:unhideWhenUsed="0"/>
-    <w:lsdException w:name="Medium Shading 2 Accent 1" w:semiHidden="0" w:uiPriority="64" w:unhideWhenUsed="0"/>
-    <w:lsdException w:name="Medium List 1 Accent 1" w:semiHidden="0" w:uiPriority="65" w:unhideWhenUsed="0"/>
-    <w:lsdException w:name="Revision" w:unhideWhenUsed="0"/>
-    <w:lsdException w:name="List Paragraph" w:semiHidden="0" w:uiPriority="34" w:unhideWhenUsed="0" w:qFormat="1"/>
-    <w:lsdException w:name="Quote" w:semiHidden="0" w:uiPriority="29" w:unhideWhenUsed="0" w:qFormat="1"/>
-    <w:lsdException w:name="Intense Quote" w:semiHidden="0" w:uiPriority="30" w:unhideWhenUsed="0" w:qFormat="1"/>
-    <w:lsdException w:name="Medium List 2 Accent 1" w:semiHidden="0" w:uiPriority="66" w:unhideWhenUsed="0"/>
-    <w:lsdException w:name="Medium Grid 1 Accent 1" w:semiHidden="0" w:uiPriority="67" w:unhideWhenUsed="0"/>
-    <w:lsdException w:name="Medium Grid 2 Accent 1" w:semiHidden="0" w:uiPriority="68" w:unhideWhenUsed="0"/>
-    <w:lsdException w:name="Medium Grid 3 Accent 1" w:semiHidden="0" w:uiPriority="69" w:unhideWhenUsed="0"/>
-    <w:lsdException w:name="Dark List Accent 1" w:semiHidden="0" w:uiPriority="70" w:unhideWhenUsed="0"/>
-    <w:lsdException w:name="Colorful Shading Accent 1" w:semiHidden="0" w:uiPriority="71" w:unhideWhenUsed="0"/>
-    <w:lsdException w:name="Colorful List Accent 1" w:semiHidden="0" w:uiPriority="72" w:unhideWhenUsed="0"/>
-    <w:lsdException w:name="Colorful Grid Accent 1" w:semiHidden="0" w:uiPriority="73" w:unhideWhenUsed="0"/>
-    <w:lsdException w:name="Light Shading Accent 2" w:semiHidden="0" w:uiPriority="60" w:unhideWhenUsed="0"/>
-    <w:lsdException w:name="Light List Accent 2" w:semiHidden="0" w:uiPriority="61" w:unhideWhenUsed="0"/>
-    <w:lsdException w:name="Light Grid Accent 2" w:semiHidden="0" w:uiPriority="62" w:unhideWhenUsed="0"/>
-    <w:lsdException w:name="Medium Shading 1 Accent 2" w:semiHidden="0" w:uiPriority="63" w:unhideWhenUsed="0"/>
-    <w:lsdException w:name="Medium Shading 2 Accent 2" w:semiHidden="0" w:uiPriority="64" w:unhideWhenUsed="0"/>
-    <w:lsdException w:name="Medium List 1 Accent 2" w:semiHidden="0" w:uiPriority="65" w:unhideWhenUsed="0"/>
-    <w:lsdException w:name="Medium List 2 Accent 2" w:semiHidden="0" w:uiPriority="66" w:unhideWhenUsed="0"/>
-    <w:lsdException w:name="Medium Grid 1 Accent 2" w:semiHidden="0" w:uiPriority="67" w:unhideWhenUsed="0"/>
-    <w:lsdException w:name="Medium Grid 2 Accent 2" w:semiHidden="0" w:uiPriority="68" w:unhideWhenUsed="0"/>
-    <w:lsdException w:name="Medium Grid 3 Accent 2" w:semiHidden="0" w:uiPriority="69" w:unhideWhenUsed="0"/>
-    <w:lsdException w:name="Dark List Accent 2" w:semiHidden="0" w:uiPriority="70" w:unhideWhenUsed="0"/>
-    <w:lsdException w:name="Colorful Shading Accent 2" w:semiHidden="0" w:uiPriority="71" w:unhideWhenUsed="0"/>
-    <w:lsdException w:name="Colorful List Accent 2" w:semiHidden="0" w:uiPriority="72" w:unhideWhenUsed="0"/>
-    <w:lsdException w:name="Colorful Grid Accent 2" w:semiHidden="0" w:uiPriority="73" w:unhideWhenUsed="0"/>
-    <w:lsdException w:name="Light Shading Accent 3" w:semiHidden="0" w:uiPriority="60" w:unhideWhenUsed="0"/>
-    <w:lsdException w:name="Light List Accent 3" w:semiHidden="0" w:uiPriority="61" w:unhideWhenUsed="0"/>
-    <w:lsdException w:name="Light Grid Accent 3" w:semiHidden="0" w:uiPriority="62" w:unhideWhenUsed="0"/>
-    <w:lsdException w:name="Medium Shading 1 Accent 3" w:semiHidden="0" w:uiPriority="63" w:unhideWhenUsed="0"/>
-    <w:lsdException w:name="Medium Shading 2 Accent 3" w:semiHidden="0" w:uiPriority="64" w:unhideWhenUsed="0"/>
-    <w:lsdException w:name="Medium List 1 Accent 3" w:semiHidden="0" w:uiPriority="65" w:unhideWhenUsed="0"/>
-    <w:lsdException w:name="Medium List 2 Accent 3" w:semiHidden="0" w:uiPriority="66" w:unhideWhenUsed="0"/>
-    <w:lsdException w:name="Medium Grid 1 Accent 3" w:semiHidden="0" w:uiPriority="67" w:unhideWhenUsed="0"/>
-    <w:lsdException w:name="Medium Grid 2 Accent 3" w:semiHidden="0" w:uiPriority="68" w:unhideWhenUsed="0"/>
-    <w:lsdException w:name="Medium Grid 3 Accent 3" w:semiHidden="0" w:uiPriority="69" w:unhideWhenUsed="0"/>
-    <w:lsdException w:name="Dark List Accent 3" w:semiHidden="0" w:uiPriority="70" w:unhideWhenUsed="0"/>
-    <w:lsdException w:name="Colorful Shading Accent 3" w:semiHidden="0" w:uiPriority="71" w:unhideWhenUsed="0"/>
-    <w:lsdException w:name="Colorful List Accent 3" w:semiHidden="0" w:uiPriority="72" w:unhideWhenUsed="0"/>
-    <w:lsdException w:name="Colorful Grid Accent 3" w:semiHidden="0" w:uiPriority="73" w:unhideWhenUsed="0"/>
-    <w:lsdException w:name="Light Shading Accent 4" w:semiHidden="0" w:uiPriority="60" w:unhideWhenUsed="0"/>
-    <w:lsdException w:name="Light List Accent 4" w:semiHidden="0" w:uiPriority="61" w:unhideWhenUsed="0"/>
-    <w:lsdException w:name="Light Grid Accent 4" w:semiHidden="0" w:uiPriority="62" w:unhideWhenUsed="0"/>
-    <w:lsdException w:name="Medium Shading 1 Accent 4" w:semiHidden="0" w:uiPriority="63" w:unhideWhenUsed="0"/>
-    <w:lsdException w:name="Medium Shading 2 Accent 4" w:semiHidden="0" w:uiPriority="64" w:unhideWhenUsed="0"/>
-    <w:lsdException w:name="Medium List 1 Accent 4" w:semiHidden="0" w:uiPriority="65" w:unhideWhenUsed="0"/>
-    <w:lsdException w:name="Medium List 2 Accent 4" w:semiHidden="0" w:uiPriority="66" w:unhideWhenUsed="0"/>
-    <w:lsdException w:name="Medium Grid 1 Accent 4" w:semiHidden="0" w:uiPriority="67" w:unhideWhenUsed="0"/>
-    <w:lsdException w:name="Medium Grid 2 Accent 4" w:semiHidden="0" w:uiPriority="68" w:unhideWhenUsed="0"/>
-    <w:lsdException w:name="Medium Grid 3 Accent 4" w:semiHidden="0" w:uiPriority="69" w:unhideWhenUsed="0"/>
-    <w:lsdException w:name="Dark List Accent 4" w:semiHidden="0" w:uiPriority="70" w:unhideWhenUsed="0"/>
-    <w:lsdException w:name="Colorful Shading Accent 4" w:semiHidden="0" w:uiPriority="71" w:unhideWhenUsed="0"/>
-    <w:lsdException w:name="Colorful List Accent 4" w:semiHidden="0" w:uiPriority="72" w:unhideWhenUsed="0"/>
-    <w:lsdException w:name="Colorful Grid Accent 4" w:semiHidden="0" w:uiPriority="73" w:unhideWhenUsed="0"/>
-    <w:lsdException w:name="Light Shading Accent 5" w:semiHidden="0" w:uiPriority="60" w:unhideWhenUsed="0"/>
-    <w:lsdException w:name="Light List Accent 5" w:semiHidden="0" w:uiPriority="61" w:unhideWhenUsed="0"/>
-    <w:lsdException w:name="Light Grid Accent 5" w:semiHidden="0" w:uiPriority="62" w:unhideWhenUsed="0"/>
-    <w:lsdException w:name="Medium Shading 1 Accent 5" w:semiHidden="0" w:uiPriority="63" w:unhideWhenUsed="0"/>
-    <w:lsdException w:name="Medium Shading 2 Accent 5" w:semiHidden="0" w:uiPriority="64" w:unhideWhenUsed="0"/>
-    <w:lsdException w:name="Medium List 1 Accent 5" w:semiHidden="0" w:uiPriority="65" w:unhideWhenUsed="0"/>
-    <w:lsdException w:name="Medium List 2 Accent 5" w:semiHidden="0" w:uiPriority="66" w:unhideWhenUsed="0"/>
-    <w:lsdException w:name="Medium Grid 1 Accent 5" w:semiHidden="0" w:uiPriority="67" w:unhideWhenUsed="0"/>
-    <w:lsdException w:name="Medium Grid 2 Accent 5" w:semiHidden="0" w:uiPriority="68" w:unhideWhenUsed="0"/>
-    <w:lsdException w:name="Medium Grid 3 Accent 5" w:semiHidden="0" w:uiPriority="69" w:unhideWhenUsed="0"/>
-    <w:lsdException w:name="Dark List Accent 5" w:semiHidden="0" w:uiPriority="70" w:unhideWhenUsed="0"/>
-    <w:lsdException w:name="Colorful Shading Accent 5" w:semiHidden="0" w:uiPriority="71" w:unhideWhenUsed="0"/>
-    <w:lsdException w:name="Colorful List Accent 5" w:semiHidden="0" w:uiPriority="72" w:unhideWhenUsed="0"/>
-    <w:lsdException w:name="Colorful Grid Accent 5" w:semiHidden="0" w:uiPriority="73" w:unhideWhenUsed="0"/>
-    <w:lsdException w:name="Light Shading Accent 6" w:semiHidden="0" w:uiPriority="60" w:unhideWhenUsed="0"/>
-    <w:lsdException w:name="Light List Accent 6" w:semiHidden="0" w:uiPriority="61" w:unhideWhenUsed="0"/>
-    <w:lsdException w:name="Light Grid Accent 6" w:semiHidden="0" w:uiPriority="62" w:unhideWhenUsed="0"/>
-    <w:lsdException w:name="Medium Shading 1 Accent 6" w:semiHidden="0" w:uiPriority="63" w:unhideWhenUsed="0"/>
-    <w:lsdException w:name="Medium Shading 2 Accent 6" w:semiHidden="0" w:uiPriority="64" w:unhideWhenUsed="0"/>
-    <w:lsdException w:name="Medium List 1 Accent 6" w:semiHidden="0" w:uiPriority="65" w:unhideWhenUsed="0"/>
-    <w:lsdException w:name="Medium List 2 Accent 6" w:semiHidden="0" w:uiPriority="66" w:unhideWhenUsed="0"/>
-    <w:lsdException w:name="Medium Grid 1 Accent 6" w:semiHidden="0" w:uiPriority="67" w:unhideWhenUsed="0"/>
-    <w:lsdException w:name="Medium Grid 2 Accent 6" w:semiHidden="0" w:uiPriority="68" w:unhideWhenUsed="0"/>
-    <w:lsdException w:name="Medium Grid 3 Accent 6" w:semiHidden="0" w:uiPriority="69" w:unhideWhenUsed="0"/>
-    <w:lsdException w:name="Dark List Accent 6" w:semiHidden="0" w:uiPriority="70" w:unhideWhenUsed="0"/>
-    <w:lsdException w:name="Colorful Shading Accent 6" w:semiHidden="0" w:uiPriority="71" w:unhideWhenUsed="0"/>
-    <w:lsdException w:name="Colorful List Accent 6" w:semiHidden="0" w:uiPriority="72" w:unhideWhenUsed="0"/>
-    <w:lsdException w:name="Colorful Grid Accent 6" w:semiHidden="0" w:uiPriority="73" w:unhideWhenUsed="0"/>
-    <w:lsdException w:name="Subtle Emphasis" w:semiHidden="0" w:uiPriority="19" w:unhideWhenUsed="0" w:qFormat="1"/>
-    <w:lsdException w:name="Intense Emphasis" w:semiHidden="0" w:uiPriority="21" w:unhideWhenUsed="0" w:qFormat="1"/>
-    <w:lsdException w:name="Subtle Reference" w:semiHidden="0" w:uiPriority="31" w:unhideWhenUsed="0" w:qFormat="1"/>
-    <w:lsdException w:name="Intense Reference" w:semiHidden="0" w:uiPriority="32" w:unhideWhenUsed="0" w:qFormat="1"/>
-    <w:lsdException w:name="Book Title" w:semiHidden="0" w:uiPriority="33" w:unhideWhenUsed="0" w:qFormat="1"/>
-    <w:lsdException w:name="Bibliography" w:uiPriority="37"/>
-    <w:lsdException w:name="TOC Heading" w:uiPriority="39" w:qFormat="1"/>
+  <w:latentStyles w:defLockedState="0" w:defUIPriority="99" w:defSemiHidden="0" w:defUnhideWhenUsed="0" w:defQFormat="0" w:count="375">
+    <w:lsdException w:name="Normal" w:uiPriority="0" w:qFormat="1"/>
+    <w:lsdException w:name="heading 1" w:uiPriority="9" w:qFormat="1"/>
+    <w:lsdException w:name="heading 2" w:semiHidden="1" w:uiPriority="9" w:unhideWhenUsed="1" w:qFormat="1"/>
+    <w:lsdException w:name="heading 3" w:semiHidden="1" w:uiPriority="9" w:unhideWhenUsed="1" w:qFormat="1"/>
+    <w:lsdException w:name="heading 4" w:semiHidden="1" w:uiPriority="9" w:unhideWhenUsed="1" w:qFormat="1"/>
+    <w:lsdException w:name="heading 5" w:semiHidden="1" w:uiPriority="9" w:unhideWhenUsed="1" w:qFormat="1"/>
+    <w:lsdException w:name="heading 6" w:semiHidden="1" w:uiPriority="9" w:unhideWhenUsed="1" w:qFormat="1"/>
+    <w:lsdException w:name="heading 7" w:semiHidden="1" w:uiPriority="9" w:unhideWhenUsed="1" w:qFormat="1"/>
+    <w:lsdException w:name="heading 8" w:semiHidden="1" w:uiPriority="9" w:unhideWhenUsed="1" w:qFormat="1"/>
+    <w:lsdException w:name="heading 9" w:semiHidden="1" w:uiPriority="9" w:unhideWhenUsed="1" w:qFormat="1"/>
+    <w:lsdException w:name="index 1" w:semiHidden="1" w:unhideWhenUsed="1"/>
+    <w:lsdException w:name="index 2" w:semiHidden="1" w:unhideWhenUsed="1"/>
+    <w:lsdException w:name="index 3" w:semiHidden="1" w:unhideWhenUsed="1"/>
+    <w:lsdException w:name="index 4" w:semiHidden="1" w:unhideWhenUsed="1"/>
+    <w:lsdException w:name="index 5" w:semiHidden="1" w:unhideWhenUsed="1"/>
+    <w:lsdException w:name="index 6" w:semiHidden="1" w:unhideWhenUsed="1"/>
+    <w:lsdException w:name="index 7" w:semiHidden="1" w:unhideWhenUsed="1"/>
+    <w:lsdException w:name="index 8" w:semiHidden="1" w:unhideWhenUsed="1"/>
+    <w:lsdException w:name="index 9" w:semiHidden="1" w:unhideWhenUsed="1"/>
+    <w:lsdException w:name="toc 1" w:semiHidden="1" w:uiPriority="39" w:unhideWhenUsed="1"/>
+    <w:lsdException w:name="toc 2" w:semiHidden="1" w:uiPriority="39" w:unhideWhenUsed="1"/>
+    <w:lsdException w:name="toc 3" w:semiHidden="1" w:uiPriority="39" w:unhideWhenUsed="1"/>
+    <w:lsdException w:name="toc 4" w:semiHidden="1" w:uiPriority="39" w:unhideWhenUsed="1"/>
+    <w:lsdException w:name="toc 5" w:semiHidden="1" w:uiPriority="39" w:unhideWhenUsed="1"/>
+    <w:lsdException w:name="toc 6" w:semiHidden="1" w:uiPriority="39" w:unhideWhenUsed="1"/>
+    <w:lsdException w:name="toc 7" w:semiHidden="1" w:uiPriority="39" w:unhideWhenUsed="1"/>
+    <w:lsdException w:name="toc 8" w:semiHidden="1" w:uiPriority="39" w:unhideWhenUsed="1"/>
+    <w:lsdException w:name="toc 9" w:semiHidden="1" w:uiPriority="39" w:unhideWhenUsed="1"/>
+    <w:lsdException w:name="Normal Indent" w:semiHidden="1" w:unhideWhenUsed="1"/>
+    <w:lsdException w:name="footnote text" w:semiHidden="1" w:unhideWhenUsed="1"/>
+    <w:lsdException w:name="annotation text" w:semiHidden="1" w:unhideWhenUsed="1"/>
+    <w:lsdException w:name="header" w:semiHidden="1" w:unhideWhenUsed="1"/>
+    <w:lsdException w:name="footer" w:semiHidden="1" w:unhideWhenUsed="1"/>
+    <w:lsdException w:name="index heading" w:semiHidden="1" w:unhideWhenUsed="1"/>
+    <w:lsdException w:name="caption" w:semiHidden="1" w:uiPriority="35" w:unhideWhenUsed="1" w:qFormat="1"/>
+    <w:lsdException w:name="table of figures" w:semiHidden="1" w:unhideWhenUsed="1"/>
+    <w:lsdException w:name="envelope address" w:semiHidden="1" w:unhideWhenUsed="1"/>
+    <w:lsdException w:name="envelope return" w:semiHidden="1" w:unhideWhenUsed="1"/>
+    <w:lsdException w:name="footnote reference" w:semiHidden="1" w:unhideWhenUsed="1"/>
+    <w:lsdException w:name="annotation reference" w:semiHidden="1" w:unhideWhenUsed="1"/>
+    <w:lsdException w:name="line number" w:semiHidden="1" w:unhideWhenUsed="1"/>
+    <w:lsdException w:name="page number" w:semiHidden="1" w:unhideWhenUsed="1"/>
+    <w:lsdException w:name="endnote reference" w:semiHidden="1" w:unhideWhenUsed="1"/>
+    <w:lsdException w:name="endnote text" w:semiHidden="1" w:unhideWhenUsed="1"/>
+    <w:lsdException w:name="table of authorities" w:semiHidden="1" w:unhideWhenUsed="1"/>
+    <w:lsdException w:name="macro" w:semiHidden="1" w:unhideWhenUsed="1"/>
+    <w:lsdException w:name="toa heading" w:semiHidden="1" w:unhideWhenUsed="1"/>
+    <w:lsdException w:name="List" w:semiHidden="1" w:unhideWhenUsed="1"/>
+    <w:lsdException w:name="List Bullet" w:semiHidden="1" w:unhideWhenUsed="1"/>
+    <w:lsdException w:name="List Number" w:semiHidden="1" w:unhideWhenUsed="1"/>
+    <w:lsdException w:name="List 2" w:semiHidden="1" w:unhideWhenUsed="1"/>
+    <w:lsdException w:name="List 3" w:semiHidden="1" w:unhideWhenUsed="1"/>
+    <w:lsdException w:name="List 4" w:semiHidden="1" w:unhideWhenUsed="1"/>
+    <w:lsdException w:name="List 5" w:semiHidden="1" w:unhideWhenUsed="1"/>
+    <w:lsdException w:name="List Bullet 2" w:semiHidden="1" w:unhideWhenUsed="1"/>
+    <w:lsdException w:name="List Bullet 3" w:semiHidden="1" w:unhideWhenUsed="1"/>
+    <w:lsdException w:name="List Bullet 4" w:semiHidden="1" w:unhideWhenUsed="1"/>
+    <w:lsdException w:name="List Bullet 5" w:semiHidden="1" w:unhideWhenUsed="1"/>
+    <w:lsdException w:name="List Number 2" w:semiHidden="1" w:unhideWhenUsed="1"/>
+    <w:lsdException w:name="List Number 3" w:semiHidden="1" w:unhideWhenUsed="1"/>
+    <w:lsdException w:name="List Number 4" w:semiHidden="1" w:unhideWhenUsed="1"/>
+    <w:lsdException w:name="List Number 5" w:semiHidden="1" w:unhideWhenUsed="1"/>
+    <w:lsdException w:name="Title" w:uiPriority="10" w:qFormat="1"/>
+    <w:lsdException w:name="Closing" w:semiHidden="1" w:unhideWhenUsed="1"/>
+    <w:lsdException w:name="Signature" w:semiHidden="1" w:unhideWhenUsed="1"/>
+    <w:lsdException w:name="Default Paragraph Font" w:semiHidden="1" w:uiPriority="1" w:unhideWhenUsed="1"/>
+    <w:lsdException w:name="Body Text" w:semiHidden="1" w:unhideWhenUsed="1"/>
+    <w:lsdException w:name="Body Text Indent" w:semiHidden="1" w:unhideWhenUsed="1"/>
+    <w:lsdException w:name="List Continue" w:semiHidden="1" w:unhideWhenUsed="1"/>
+    <w:lsdException w:name="List Continue 2" w:semiHidden="1" w:unhideWhenUsed="1"/>
+    <w:lsdException w:name="List Continue 3" w:semiHidden="1" w:unhideWhenUsed="1"/>
+    <w:lsdException w:name="List Continue 4" w:semiHidden="1" w:unhideWhenUsed="1"/>
+    <w:lsdException w:name="List Continue 5" w:semiHidden="1" w:unhideWhenUsed="1"/>
+    <w:lsdException w:name="Message Header" w:semiHidden="1" w:unhideWhenUsed="1"/>
+    <w:lsdException w:name="Subtitle" w:uiPriority="11" w:qFormat="1"/>
+    <w:lsdException w:name="Salutation" w:semiHidden="1" w:unhideWhenUsed="1"/>
+    <w:lsdException w:name="Date" w:semiHidden="1" w:unhideWhenUsed="1"/>
+    <w:lsdException w:name="Body Text First Indent" w:semiHidden="1" w:unhideWhenUsed="1"/>
+    <w:lsdException w:name="Body Text First Indent 2" w:semiHidden="1" w:unhideWhenUsed="1"/>
+    <w:lsdException w:name="Note Heading" w:semiHidden="1" w:unhideWhenUsed="1"/>
+    <w:lsdException w:name="Body Text 2" w:semiHidden="1" w:unhideWhenUsed="1"/>
+    <w:lsdException w:name="Body Text 3" w:semiHidden="1" w:unhideWhenUsed="1"/>
+    <w:lsdException w:name="Body Text Indent 2" w:semiHidden="1" w:unhideWhenUsed="1"/>
+    <w:lsdException w:name="Body Text Indent 3" w:semiHidden="1" w:unhideWhenUsed="1"/>
+    <w:lsdException w:name="Block Text" w:semiHidden="1" w:unhideWhenUsed="1"/>
+    <w:lsdException w:name="Hyperlink" w:semiHidden="1" w:unhideWhenUsed="1"/>
+    <w:lsdException w:name="FollowedHyperlink" w:semiHidden="1" w:unhideWhenUsed="1"/>
+    <w:lsdException w:name="Strong" w:uiPriority="22" w:qFormat="1"/>
+    <w:lsdException w:name="Emphasis" w:uiPriority="20" w:qFormat="1"/>
+    <w:lsdException w:name="Document Map" w:semiHidden="1" w:unhideWhenUsed="1"/>
+    <w:lsdException w:name="Plain Text" w:semiHidden="1" w:unhideWhenUsed="1"/>
+    <w:lsdException w:name="E-mail Signature" w:semiHidden="1" w:unhideWhenUsed="1"/>
+    <w:lsdException w:name="HTML Top of Form" w:semiHidden="1" w:unhideWhenUsed="1"/>
+    <w:lsdException w:name="HTML Bottom of Form" w:semiHidden="1" w:unhideWhenUsed="1"/>
+    <w:lsdException w:name="Normal (Web)" w:semiHidden="1" w:unhideWhenUsed="1"/>
+    <w:lsdException w:name="HTML Acronym" w:semiHidden="1" w:unhideWhenUsed="1"/>
+    <w:lsdException w:name="HTML Address" w:semiHidden="1" w:unhideWhenUsed="1"/>
+    <w:lsdException w:name="HTML Cite" w:semiHidden="1" w:unhideWhenUsed="1"/>
+    <w:lsdException w:name="HTML Code" w:semiHidden="1" w:unhideWhenUsed="1"/>
+    <w:lsdException w:name="HTML Definition" w:semiHidden="1" w:unhideWhenUsed="1"/>
+    <w:lsdException w:name="HTML Keyboard" w:semiHidden="1" w:unhideWhenUsed="1"/>
+    <w:lsdException w:name="HTML Preformatted" w:semiHidden="1" w:unhideWhenUsed="1"/>
+    <w:lsdException w:name="HTML Sample" w:semiHidden="1" w:unhideWhenUsed="1"/>
+    <w:lsdException w:name="HTML Typewriter" w:semiHidden="1" w:unhideWhenUsed="1"/>
+    <w:lsdException w:name="HTML Variable" w:semiHidden="1" w:unhideWhenUsed="1"/>
+    <w:lsdException w:name="Normal Table" w:semiHidden="1" w:unhideWhenUsed="1"/>
+    <w:lsdException w:name="annotation subject" w:semiHidden="1" w:unhideWhenUsed="1"/>
+    <w:lsdException w:name="No List" w:semiHidden="1" w:unhideWhenUsed="1"/>
+    <w:lsdException w:name="Outline List 1" w:semiHidden="1" w:unhideWhenUsed="1"/>
+    <w:lsdException w:name="Outline List 2" w:semiHidden="1" w:unhideWhenUsed="1"/>
+    <w:lsdException w:name="Outline List 3" w:semiHidden="1" w:unhideWhenUsed="1"/>
+    <w:lsdException w:name="Table Simple 1" w:semiHidden="1" w:unhideWhenUsed="1"/>
+    <w:lsdException w:name="Table Simple 2" w:semiHidden="1" w:unhideWhenUsed="1"/>
+    <w:lsdException w:name="Table Simple 3" w:semiHidden="1" w:unhideWhenUsed="1"/>
+    <w:lsdException w:name="Table Classic 1" w:semiHidden="1" w:unhideWhenUsed="1"/>
+    <w:lsdException w:name="Table Classic 2" w:semiHidden="1" w:unhideWhenUsed="1"/>
+    <w:lsdException w:name="Table Classic 3" w:semiHidden="1" w:unhideWhenUsed="1"/>
+    <w:lsdException w:name="Table Classic 4" w:semiHidden="1" w:unhideWhenUsed="1"/>
+    <w:lsdException w:name="Table Colorful 1" w:semiHidden="1" w:unhideWhenUsed="1"/>
+    <w:lsdException w:name="Table Colorful 2" w:semiHidden="1" w:unhideWhenUsed="1"/>
+    <w:lsdException w:name="Table Colorful 3" w:semiHidden="1" w:unhideWhenUsed="1"/>
+    <w:lsdException w:name="Table Columns 1" w:semiHidden="1" w:unhideWhenUsed="1"/>
+    <w:lsdException w:name="Table Columns 2" w:semiHidden="1" w:unhideWhenUsed="1"/>
+    <w:lsdException w:name="Table Columns 3" w:semiHidden="1" w:unhideWhenUsed="1"/>
+    <w:lsdException w:name="Table Columns 4" w:semiHidden="1" w:unhideWhenUsed="1"/>
+    <w:lsdException w:name="Table Columns 5" w:semiHidden="1" w:unhideWhenUsed="1"/>
+    <w:lsdException w:name="Table Grid 1" w:semiHidden="1" w:unhideWhenUsed="1"/>
+    <w:lsdException w:name="Table Grid 2" w:semiHidden="1" w:unhideWhenUsed="1"/>
+    <w:lsdException w:name="Table Grid 3" w:semiHidden="1" w:unhideWhenUsed="1"/>
+    <w:lsdException w:name="Table Grid 4" w:semiHidden="1" w:unhideWhenUsed="1"/>
+    <w:lsdException w:name="Table Grid 5" w:semiHidden="1" w:unhideWhenUsed="1"/>
+    <w:lsdException w:name="Table Grid 6" w:semiHidden="1" w:unhideWhenUsed="1"/>
+    <w:lsdException w:name="Table Grid 7" w:semiHidden="1" w:unhideWhenUsed="1"/>
+    <w:lsdException w:name="Table Grid 8" w:semiHidden="1" w:unhideWhenUsed="1"/>
+    <w:lsdException w:name="Table List 1" w:semiHidden="1" w:unhideWhenUsed="1"/>
+    <w:lsdException w:name="Table List 2" w:semiHidden="1" w:unhideWhenUsed="1"/>
+    <w:lsdException w:name="Table List 3" w:semiHidden="1" w:unhideWhenUsed="1"/>
+    <w:lsdException w:name="Table List 4" w:semiHidden="1" w:unhideWhenUsed="1"/>
+    <w:lsdException w:name="Table List 5" w:semiHidden="1" w:unhideWhenUsed="1"/>
+    <w:lsdException w:name="Table List 6" w:semiHidden="1" w:unhideWhenUsed="1"/>
+    <w:lsdException w:name="Table List 7" w:semiHidden="1" w:unhideWhenUsed="1"/>
+    <w:lsdException w:name="Table List 8" w:semiHidden="1" w:unhideWhenUsed="1"/>
+    <w:lsdException w:name="Table 3D effects 1" w:semiHidden="1" w:unhideWhenUsed="1"/>
+    <w:lsdException w:name="Table 3D effects 2" w:semiHidden="1" w:unhideWhenUsed="1"/>
+    <w:lsdException w:name="Table 3D effects 3" w:semiHidden="1" w:unhideWhenUsed="1"/>
+    <w:lsdException w:name="Table Contemporary" w:semiHidden="1" w:unhideWhenUsed="1"/>
+    <w:lsdException w:name="Table Elegant" w:semiHidden="1" w:unhideWhenUsed="1"/>
+    <w:lsdException w:name="Table Professional" w:semiHidden="1" w:unhideWhenUsed="1"/>
+    <w:lsdException w:name="Table Subtle 1" w:semiHidden="1" w:unhideWhenUsed="1"/>
+    <w:lsdException w:name="Table Subtle 2" w:semiHidden="1" w:unhideWhenUsed="1"/>
+    <w:lsdException w:name="Table Web 1" w:semiHidden="1" w:unhideWhenUsed="1"/>
+    <w:lsdException w:name="Table Web 2" w:semiHidden="1" w:unhideWhenUsed="1"/>
+    <w:lsdException w:name="Table Web 3" w:semiHidden="1" w:unhideWhenUsed="1"/>
+    <w:lsdException w:name="Balloon Text" w:semiHidden="1" w:unhideWhenUsed="1"/>
+    <w:lsdException w:name="Table Grid" w:semiHidden="1" w:uiPriority="59" w:unhideWhenUsed="1"/>
+    <w:lsdException w:name="Table Theme" w:semiHidden="1" w:unhideWhenUsed="1"/>
+    <w:lsdException w:name="Placeholder Text" w:semiHidden="1"/>
+    <w:lsdException w:name="No Spacing" w:uiPriority="1" w:qFormat="1"/>
+    <w:lsdException w:name="Light Shading" w:uiPriority="60"/>
+    <w:lsdException w:name="Light List" w:uiPriority="61"/>
+    <w:lsdException w:name="Light Grid" w:uiPriority="62"/>
+    <w:lsdException w:name="Medium Shading 1" w:uiPriority="63"/>
+    <w:lsdException w:name="Medium Shading 2" w:uiPriority="64"/>
+    <w:lsdException w:name="Medium List 1" w:uiPriority="65"/>
+    <w:lsdException w:name="Medium List 2" w:uiPriority="66"/>
+    <w:lsdException w:name="Medium Grid 1" w:uiPriority="67"/>
+    <w:lsdException w:name="Medium Grid 2" w:uiPriority="68"/>
+    <w:lsdException w:name="Medium Grid 3" w:uiPriority="69"/>
+    <w:lsdException w:name="Dark List" w:uiPriority="70"/>
+    <w:lsdException w:name="Colorful Shading" w:uiPriority="71"/>
+    <w:lsdException w:name="Colorful List" w:uiPriority="72"/>
+    <w:lsdException w:name="Colorful Grid" w:uiPriority="73"/>
+    <w:lsdException w:name="Light Shading Accent 1" w:uiPriority="60"/>
+    <w:lsdException w:name="Light List Accent 1" w:uiPriority="61"/>
+    <w:lsdException w:name="Light Grid Accent 1" w:uiPriority="62"/>
+    <w:lsdException w:name="Medium Shading 1 Accent 1" w:uiPriority="63"/>
+    <w:lsdException w:name="Medium Shading 2 Accent 1" w:uiPriority="64"/>
+    <w:lsdException w:name="Medium List 1 Accent 1" w:uiPriority="65"/>
+    <w:lsdException w:name="Revision" w:semiHidden="1"/>
+    <w:lsdException w:name="List Paragraph" w:uiPriority="34" w:qFormat="1"/>
+    <w:lsdException w:name="Quote" w:uiPriority="29" w:qFormat="1"/>
+    <w:lsdException w:name="Intense Quote" w:uiPriority="30" w:qFormat="1"/>
+    <w:lsdException w:name="Medium List 2 Accent 1" w:uiPriority="66"/>
+    <w:lsdException w:name="Medium Grid 1 Accent 1" w:uiPriority="67"/>
+    <w:lsdException w:name="Medium Grid 2 Accent 1" w:uiPriority="68"/>
+    <w:lsdException w:name="Medium Grid 3 Accent 1" w:uiPriority="69"/>
+    <w:lsdException w:name="Dark List Accent 1" w:uiPriority="70"/>
+    <w:lsdException w:name="Colorful Shading Accent 1" w:uiPriority="71"/>
+    <w:lsdException w:name="Colorful List Accent 1" w:uiPriority="72"/>
+    <w:lsdException w:name="Colorful Grid Accent 1" w:uiPriority="73"/>
+    <w:lsdException w:name="Light Shading Accent 2" w:uiPriority="60"/>
+    <w:lsdException w:name="Light List Accent 2" w:uiPriority="61"/>
+    <w:lsdException w:name="Light Grid Accent 2" w:uiPriority="62"/>
+    <w:lsdException w:name="Medium Shading 1 Accent 2" w:uiPriority="63"/>
+    <w:lsdException w:name="Medium Shading 2 Accent 2" w:uiPriority="64"/>
+    <w:lsdException w:name="Medium List 1 Accent 2" w:uiPriority="65"/>
+    <w:lsdException w:name="Medium List 2 Accent 2" w:uiPriority="66"/>
+    <w:lsdException w:name="Medium Grid 1 Accent 2" w:uiPriority="67"/>
+    <w:lsdException w:name="Medium Grid 2 Accent 2" w:uiPriority="68"/>
+    <w:lsdException w:name="Medium Grid 3 Accent 2" w:uiPriority="69"/>
+    <w:lsdException w:name="Dark List Accent 2" w:uiPriority="70"/>
+    <w:lsdException w:name="Colorful Shading Accent 2" w:uiPriority="71"/>
+    <w:lsdException w:name="Colorful List Accent 2" w:uiPriority="72"/>
+    <w:lsdException w:name="Colorful Grid Accent 2" w:uiPriority="73"/>
+    <w:lsdException w:name="Light Shading Accent 3" w:uiPriority="60"/>
+    <w:lsdException w:name="Light List Accent 3" w:uiPriority="61"/>
+    <w:lsdException w:name="Light Grid Accent 3" w:uiPriority="62"/>
+    <w:lsdException w:name="Medium Shading 1 Accent 3" w:uiPriority="63"/>
+    <w:lsdException w:name="Medium Shading 2 Accent 3" w:uiPriority="64"/>
+    <w:lsdException w:name="Medium List 1 Accent 3" w:uiPriority="65"/>
+    <w:lsdException w:name="Medium List 2 Accent 3" w:uiPriority="66"/>
+    <w:lsdException w:name="Medium Grid 1 Accent 3" w:uiPriority="67"/>
+    <w:lsdException w:name="Medium Grid 2 Accent 3" w:uiPriority="68"/>
+    <w:lsdException w:name="Medium Grid 3 Accent 3" w:uiPriority="69"/>
+    <w:lsdException w:name="Dark List Accent 3" w:uiPriority="70"/>
+    <w:lsdException w:name="Colorful Shading Accent 3" w:uiPriority="71"/>
+    <w:lsdException w:name="Colorful List Accent 3" w:uiPriority="72"/>
+    <w:lsdException w:name="Colorful Grid Accent 3" w:uiPriority="73"/>
+    <w:lsdException w:name="Light Shading Accent 4" w:uiPriority="60"/>
+    <w:lsdException w:name="Light List Accent 4" w:uiPriority="61"/>
+    <w:lsdException w:name="Light Grid Accent 4" w:uiPriority="62"/>
+    <w:lsdException w:name="Medium Shading 1 Accent 4" w:uiPriority="63"/>
+    <w:lsdException w:name="Medium Shading 2 Accent 4" w:uiPriority="64"/>
+    <w:lsdException w:name="Medium List 1 Accent 4" w:uiPriority="65"/>
+    <w:lsdException w:name="Medium List 2 Accent 4" w:uiPriority="66"/>
+    <w:lsdException w:name="Medium Grid 1 Accent 4" w:uiPriority="67"/>
+    <w:lsdException w:name="Medium Grid 2 Accent 4" w:uiPriority="68"/>
+    <w:lsdException w:name="Medium Grid 3 Accent 4" w:uiPriority="69"/>
+    <w:lsdException w:name="Dark List Accent 4" w:uiPriority="70"/>
+    <w:lsdException w:name="Colorful Shading Accent 4" w:uiPriority="71"/>
+    <w:lsdException w:name="Colorful List Accent 4" w:uiPriority="72"/>
+    <w:lsdException w:name="Colorful Grid Accent 4" w:uiPriority="73"/>
+    <w:lsdException w:name="Light Shading Accent 5" w:uiPriority="60"/>
+    <w:lsdException w:name="Light List Accent 5" w:uiPriority="61"/>
+    <w:lsdException w:name="Light Grid Accent 5" w:uiPriority="62"/>
+    <w:lsdException w:name="Medium Shading 1 Accent 5" w:uiPriority="63"/>
+    <w:lsdException w:name="Medium Shading 2 Accent 5" w:uiPriority="64"/>
+    <w:lsdException w:name="Medium List 1 Accent 5" w:uiPriority="65"/>
+    <w:lsdException w:name="Medium List 2 Accent 5" w:uiPriority="66"/>
+    <w:lsdException w:name="Medium Grid 1 Accent 5" w:uiPriority="67"/>
+    <w:lsdException w:name="Medium Grid 2 Accent 5" w:uiPriority="68"/>
+    <w:lsdException w:name="Medium Grid 3 Accent 5" w:uiPriority="69"/>
+    <w:lsdException w:name="Dark List Accent 5" w:uiPriority="70"/>
+    <w:lsdException w:name="Colorful Shading Accent 5" w:uiPriority="71"/>
+    <w:lsdException w:name="Colorful List Accent 5" w:uiPriority="72"/>
+    <w:lsdException w:name="Colorful Grid Accent 5" w:uiPriority="73"/>
+    <w:lsdException w:name="Light Shading Accent 6" w:uiPriority="60"/>
+    <w:lsdException w:name="Light List Accent 6" w:uiPriority="61"/>
+    <w:lsdException w:name="Light Grid Accent 6" w:uiPriority="62"/>
+    <w:lsdException w:name="Medium Shading 1 Accent 6" w:uiPriority="63"/>
+    <w:lsdException w:name="Medium Shading 2 Accent 6" w:uiPriority="64"/>
+    <w:lsdException w:name="Medium List 1 Accent 6" w:uiPriority="65"/>
+    <w:lsdException w:name="Medium List 2 Accent 6" w:uiPriority="66"/>
+    <w:lsdException w:name="Medium Grid 1 Accent 6" w:uiPriority="67"/>
+    <w:lsdException w:name="Medium Grid 2 Accent 6" w:uiPriority="68"/>
+    <w:lsdException w:name="Medium Grid 3 Accent 6" w:uiPriority="69"/>
+    <w:lsdException w:name="Dark List Accent 6" w:uiPriority="70"/>
+    <w:lsdException w:name="Colorful Shading Accent 6" w:uiPriority="71"/>
+    <w:lsdException w:name="Colorful List Accent 6" w:uiPriority="72"/>
+    <w:lsdException w:name="Colorful Grid Accent 6" w:uiPriority="73"/>
+    <w:lsdException w:name="Subtle Emphasis" w:uiPriority="19" w:qFormat="1"/>
+    <w:lsdException w:name="Intense Emphasis" w:uiPriority="21" w:qFormat="1"/>
+    <w:lsdException w:name="Subtle Reference" w:uiPriority="31" w:qFormat="1"/>
+    <w:lsdException w:name="Intense Reference" w:uiPriority="32" w:qFormat="1"/>
+    <w:lsdException w:name="Book Title" w:uiPriority="33" w:qFormat="1"/>
+    <w:lsdException w:name="Bibliography" w:semiHidden="1" w:uiPriority="37" w:unhideWhenUsed="1"/>
+    <w:lsdException w:name="TOC Heading" w:semiHidden="1" w:uiPriority="39" w:unhideWhenUsed="1" w:qFormat="1"/>
+    <w:lsdException w:name="Plain Table 1" w:uiPriority="41"/>
+    <w:lsdException w:name="Plain Table 2" w:uiPriority="42"/>
+    <w:lsdException w:name="Plain Table 3" w:uiPriority="43"/>
+    <w:lsdException w:name="Plain Table 4" w:uiPriority="44"/>
+    <w:lsdException w:name="Plain Table 5" w:uiPriority="45"/>
+    <w:lsdException w:name="Grid Table Light" w:uiPriority="40"/>
+    <w:lsdException w:name="Grid Table 1 Light" w:uiPriority="46"/>
+    <w:lsdException w:name="Grid Table 2" w:uiPriority="47"/>
+    <w:lsdException w:name="Grid Table 3" w:uiPriority="48"/>
+    <w:lsdException w:name="Grid Table 4" w:uiPriority="49"/>
+    <w:lsdException w:name="Grid Table 5 Dark" w:uiPriority="50"/>
+    <w:lsdException w:name="Grid Table 6 Colorful" w:uiPriority="51"/>
+    <w:lsdException w:name="Grid Table 7 Colorful" w:uiPriority="52"/>
+    <w:lsdException w:name="Grid Table 1 Light Accent 1" w:uiPriority="46"/>
+    <w:lsdException w:name="Grid Table 2 Accent 1" w:uiPriority="47"/>
+    <w:lsdException w:name="Grid Table 3 Accent 1" w:uiPriority="48"/>
+    <w:lsdException w:name="Grid Table 4 Accent 1" w:uiPriority="49"/>
+    <w:lsdException w:name="Grid Table 5 Dark Accent 1" w:uiPriority="50"/>
+    <w:lsdException w:name="Grid Table 6 Colorful Accent 1" w:uiPriority="51"/>
+    <w:lsdException w:name="Grid Table 7 Colorful Accent 1" w:uiPriority="52"/>
+    <w:lsdException w:name="Grid Table 1 Light Accent 2" w:uiPriority="46"/>
+    <w:lsdException w:name="Grid Table 2 Accent 2" w:uiPriority="47"/>
+    <w:lsdException w:name="Grid Table 3 Accent 2" w:uiPriority="48"/>
+    <w:lsdException w:name="Grid Table 4 Accent 2" w:uiPriority="49"/>
+    <w:lsdException w:name="Grid Table 5 Dark Accent 2" w:uiPriority="50"/>
+    <w:lsdException w:name="Grid Table 6 Colorful Accent 2" w:uiPriority="51"/>
+    <w:lsdException w:name="Grid Table 7 Colorful Accent 2" w:uiPriority="52"/>
+    <w:lsdException w:name="Grid Table 1 Light Accent 3" w:uiPriority="46"/>
+    <w:lsdException w:name="Grid Table 2 Accent 3" w:uiPriority="47"/>
+    <w:lsdException w:name="Grid Table 3 Accent 3" w:uiPriority="48"/>
+    <w:lsdException w:name="Grid Table 4 Accent 3" w:uiPriority="49"/>
+    <w:lsdException w:name="Grid Table 5 Dark Accent 3" w:uiPriority="50"/>
+    <w:lsdException w:name="Grid Table 6 Colorful Accent 3" w:uiPriority="51"/>
+    <w:lsdException w:name="Grid Table 7 Colorful Accent 3" w:uiPriority="52"/>
+    <w:lsdException w:name="Grid Table 1 Light Accent 4" w:uiPriority="46"/>
+    <w:lsdException w:name="Grid Table 2 Accent 4" w:uiPriority="47"/>
+    <w:lsdException w:name="Grid Table 3 Accent 4" w:uiPriority="48"/>
+    <w:lsdException w:name="Grid Table 4 Accent 4" w:uiPriority="49"/>
+    <w:lsdException w:name="Grid Table 5 Dark Accent 4" w:uiPriority="50"/>
+    <w:lsdException w:name="Grid Table 6 Colorful Accent 4" w:uiPriority="51"/>
+    <w:lsdException w:name="Grid Table 7 Colorful Accent 4" w:uiPriority="52"/>
+    <w:lsdException w:name="Grid Table 1 Light Accent 5" w:uiPriority="46"/>
+    <w:lsdException w:name="Grid Table 2 Accent 5" w:uiPriority="47"/>
+    <w:lsdException w:name="Grid Table 3 Accent 5" w:uiPriority="48"/>
+    <w:lsdException w:name="Grid Table 4 Accent 5" w:uiPriority="49"/>
+    <w:lsdException w:name="Grid Table 5 Dark Accent 5" w:uiPriority="50"/>
+    <w:lsdException w:name="Grid Table 6 Colorful Accent 5" w:uiPriority="51"/>
+    <w:lsdException w:name="Grid Table 7 Colorful Accent 5" w:uiPriority="52"/>
+    <w:lsdException w:name="Grid Table 1 Light Accent 6" w:uiPriority="46"/>
+    <w:lsdException w:name="Grid Table 2 Accent 6" w:uiPriority="47"/>
+    <w:lsdException w:name="Grid Table 3 Accent 6" w:uiPriority="48"/>
+    <w:lsdException w:name="Grid Table 4 Accent 6" w:uiPriority="49"/>
+    <w:lsdException w:name="Grid Table 5 Dark Accent 6" w:uiPriority="50"/>
+    <w:lsdException w:name="Grid Table 6 Colorful Accent 6" w:uiPriority="51"/>
+    <w:lsdException w:name="Grid Table 7 Colorful Accent 6" w:uiPriority="52"/>
+    <w:lsdException w:name="List Table 1 Light" w:uiPriority="46"/>
+    <w:lsdException w:name="List Table 2" w:uiPriority="47"/>
+    <w:lsdException w:name="List Table 3" w:uiPriority="48"/>
+    <w:lsdException w:name="List Table 4" w:uiPriority="49"/>
+    <w:lsdException w:name="List Table 5 Dark" w:uiPriority="50"/>
+    <w:lsdException w:name="List Table 6 Colorful" w:uiPriority="51"/>
+    <w:lsdException w:name="List Table 7 Colorful" w:uiPriority="52"/>
+    <w:lsdException w:name="List Table 1 Light Accent 1" w:uiPriority="46"/>
+    <w:lsdException w:name="List Table 2 Accent 1" w:uiPriority="47"/>
+    <w:lsdException w:name="List Table 3 Accent 1" w:uiPriority="48"/>
+    <w:lsdException w:name="List Table 4 Accent 1" w:uiPriority="49"/>
+    <w:lsdException w:name="List Table 5 Dark Accent 1" w:uiPriority="50"/>
+    <w:lsdException w:name="List Table 6 Colorful Accent 1" w:uiPriority="51"/>
+    <w:lsdException w:name="List Table 7 Colorful Accent 1" w:uiPriority="52"/>
+    <w:lsdException w:name="List Table 1 Light Accent 2" w:uiPriority="46"/>
+    <w:lsdException w:name="List Table 2 Accent 2" w:uiPriority="47"/>
+    <w:lsdException w:name="List Table 3 Accent 2" w:uiPriority="48"/>
+    <w:lsdException w:name="List Table 4 Accent 2" w:uiPriority="49"/>
+    <w:lsdException w:name="List Table 5 Dark Accent 2" w:uiPriority="50"/>
+    <w:lsdException w:name="List Table 6 Colorful Accent 2" w:uiPriority="51"/>
+    <w:lsdException w:name="List Table 7 Colorful Accent 2" w:uiPriority="52"/>
+    <w:lsdException w:name="List Table 1 Light Accent 3" w:uiPriority="46"/>
+    <w:lsdException w:name="List Table 2 Accent 3" w:uiPriority="47"/>
+    <w:lsdException w:name="List Table 3 Accent 3" w:uiPriority="48"/>
+    <w:lsdException w:name="List Table 4 Accent 3" w:uiPriority="49"/>
+    <w:lsdException w:name="List Table 5 Dark Accent 3" w:uiPriority="50"/>
+    <w:lsdException w:name="List Table 6 Colorful Accent 3" w:uiPriority="51"/>
+    <w:lsdException w:name="List Table 7 Colorful Accent 3" w:uiPriority="52"/>
+    <w:lsdException w:name="List Table 1 Light Accent 4" w:uiPriority="46"/>
+    <w:lsdException w:name="List Table 2 Accent 4" w:uiPriority="47"/>
+    <w:lsdException w:name="List Table 3 Accent 4" w:uiPriority="48"/>
+    <w:lsdException w:name="List Table 4 Accent 4" w:uiPriority="49"/>
+    <w:lsdException w:name="List Table 5 Dark Accent 4" w:uiPriority="50"/>
+    <w:lsdException w:name="List Table 6 Colorful Accent 4" w:uiPriority="51"/>
+    <w:lsdException w:name="List Table 7 Colorful Accent 4" w:uiPriority="52"/>
+    <w:lsdException w:name="List Table 1 Light Accent 5" w:uiPriority="46"/>
+    <w:lsdException w:name="List Table 2 Accent 5" w:uiPriority="47"/>
+    <w:lsdException w:name="List Table 3 Accent 5" w:uiPriority="48"/>
+    <w:lsdException w:name="List Table 4 Accent 5" w:uiPriority="49"/>
+    <w:lsdException w:name="List Table 5 Dark Accent 5" w:uiPriority="50"/>
+    <w:lsdException w:name="List Table 6 Colorful Accent 5" w:uiPriority="51"/>
+    <w:lsdException w:name="List Table 7 Colorful Accent 5" w:uiPriority="52"/>
+    <w:lsdException w:name="List Table 1 Light Accent 6" w:uiPriority="46"/>
+    <w:lsdException w:name="List Table 2 Accent 6" w:uiPriority="47"/>
+    <w:lsdException w:name="List Table 3 Accent 6" w:uiPriority="48"/>
+    <w:lsdException w:name="List Table 4 Accent 6" w:uiPriority="49"/>
+    <w:lsdException w:name="List Table 5 Dark Accent 6" w:uiPriority="50"/>
+    <w:lsdException w:name="List Table 6 Colorful Accent 6" w:uiPriority="51"/>
+    <w:lsdException w:name="List Table 7 Colorful Accent 6" w:uiPriority="52"/>
+    <w:lsdException w:name="Mention" w:semiHidden="1" w:unhideWhenUsed="1"/>
+    <w:lsdException w:name="Smart Hyperlink" w:semiHidden="1" w:unhideWhenUsed="1"/>
+    <w:lsdException w:name="Hashtag" w:semiHidden="1" w:unhideWhenUsed="1"/>
+    <w:lsdException w:name="Unresolved Mention" w:semiHidden="1" w:unhideWhenUsed="1"/>
   </w:latentStyles>
   <w:style w:type="paragraph" w:default="1" w:styleId="a">
     <w:name w:val="Normal"/>
@@ -17053,7 +16860,7 @@
     </w:rPr>
   </w:style>
   <w:style w:type="character" w:customStyle="1" w:styleId="a5">
-    <w:name w:val="Название Знак"/>
+    <w:name w:val="Заголовок Знак"/>
     <w:basedOn w:val="a0"/>
     <w:link w:val="a4"/>
     <w:uiPriority w:val="10"/>
@@ -17765,1284 +17572,6 @@
 </w:styles>
 </file>
 
-<file path=word/stylesWithEffects.xml><?xml version="1.0" encoding="utf-8"?>
-<w:styles xmlns:wpc="http://schemas.microsoft.com/office/word/2010/wordprocessingCanvas" xmlns:mc="http://schemas.openxmlformats.org/markup-compatibility/2006" xmlns:o="urn:schemas-microsoft-com:office:office" xmlns:r="http://schemas.openxmlformats.org/officeDocument/2006/relationships" xmlns:m="http://schemas.openxmlformats.org/officeDocument/2006/math" xmlns:v="urn:schemas-microsoft-com:vml" xmlns:wp14="http://schemas.microsoft.com/office/word/2010/wordprocessingDrawing" xmlns:wp="http://schemas.openxmlformats.org/drawingml/2006/wordprocessingDrawing" xmlns:w10="urn:schemas-microsoft-com:office:word" xmlns:w="http://schemas.openxmlformats.org/wordprocessingml/2006/main" xmlns:w14="http://schemas.microsoft.com/office/word/2010/wordml" xmlns:wpg="http://schemas.microsoft.com/office/word/2010/wordprocessingGroup" xmlns:wpi="http://schemas.microsoft.com/office/word/2010/wordprocessingInk" xmlns:wne="http://schemas.microsoft.com/office/word/2006/wordml" xmlns:wps="http://schemas.microsoft.com/office/word/2010/wordprocessingShape" mc:Ignorable="w14 wp14">
-  <w:docDefaults>
-    <w:rPrDefault>
-      <w:rPr>
-        <w:rFonts w:asciiTheme="minorHAnsi" w:eastAsiaTheme="minorHAnsi" w:hAnsiTheme="minorHAnsi" w:cstheme="minorBidi"/>
-        <w:sz w:val="22"/>
-        <w:szCs w:val="22"/>
-        <w:lang w:val="ru-RU" w:eastAsia="en-US" w:bidi="ar-SA"/>
-      </w:rPr>
-    </w:rPrDefault>
-    <w:pPrDefault>
-      <w:pPr>
-        <w:spacing w:after="200" w:line="276" w:lineRule="auto"/>
-      </w:pPr>
-    </w:pPrDefault>
-  </w:docDefaults>
-  <w:latentStyles w:defLockedState="0" w:defUIPriority="99" w:defSemiHidden="1" w:defUnhideWhenUsed="1" w:defQFormat="0" w:count="267">
-    <w:lsdException w:name="Normal" w:semiHidden="0" w:uiPriority="0" w:unhideWhenUsed="0" w:qFormat="1"/>
-    <w:lsdException w:name="heading 1" w:semiHidden="0" w:uiPriority="9" w:unhideWhenUsed="0" w:qFormat="1"/>
-    <w:lsdException w:name="heading 2" w:uiPriority="9" w:qFormat="1"/>
-    <w:lsdException w:name="heading 3" w:uiPriority="9" w:qFormat="1"/>
-    <w:lsdException w:name="heading 4" w:uiPriority="9" w:qFormat="1"/>
-    <w:lsdException w:name="heading 5" w:uiPriority="9" w:qFormat="1"/>
-    <w:lsdException w:name="heading 6" w:uiPriority="9" w:qFormat="1"/>
-    <w:lsdException w:name="heading 7" w:uiPriority="9" w:qFormat="1"/>
-    <w:lsdException w:name="heading 8" w:uiPriority="9" w:qFormat="1"/>
-    <w:lsdException w:name="heading 9" w:uiPriority="9" w:qFormat="1"/>
-    <w:lsdException w:name="toc 1" w:uiPriority="39"/>
-    <w:lsdException w:name="toc 2" w:uiPriority="39"/>
-    <w:lsdException w:name="toc 3" w:uiPriority="39"/>
-    <w:lsdException w:name="toc 4" w:uiPriority="39"/>
-    <w:lsdException w:name="toc 5" w:uiPriority="39"/>
-    <w:lsdException w:name="toc 6" w:uiPriority="39"/>
-    <w:lsdException w:name="toc 7" w:uiPriority="39"/>
-    <w:lsdException w:name="toc 8" w:uiPriority="39"/>
-    <w:lsdException w:name="toc 9" w:uiPriority="39"/>
-    <w:lsdException w:name="caption" w:uiPriority="35" w:qFormat="1"/>
-    <w:lsdException w:name="Title" w:semiHidden="0" w:uiPriority="10" w:unhideWhenUsed="0" w:qFormat="1"/>
-    <w:lsdException w:name="Default Paragraph Font" w:uiPriority="1"/>
-    <w:lsdException w:name="Subtitle" w:semiHidden="0" w:uiPriority="11" w:unhideWhenUsed="0" w:qFormat="1"/>
-    <w:lsdException w:name="Strong" w:semiHidden="0" w:uiPriority="22" w:unhideWhenUsed="0" w:qFormat="1"/>
-    <w:lsdException w:name="Emphasis" w:semiHidden="0" w:uiPriority="20" w:unhideWhenUsed="0" w:qFormat="1"/>
-    <w:lsdException w:name="Table Grid" w:semiHidden="0" w:uiPriority="59" w:unhideWhenUsed="0"/>
-    <w:lsdException w:name="Placeholder Text" w:unhideWhenUsed="0"/>
-    <w:lsdException w:name="No Spacing" w:semiHidden="0" w:uiPriority="1" w:unhideWhenUsed="0" w:qFormat="1"/>
-    <w:lsdException w:name="Light Shading" w:semiHidden="0" w:uiPriority="60" w:unhideWhenUsed="0"/>
-    <w:lsdException w:name="Light List" w:semiHidden="0" w:uiPriority="61" w:unhideWhenUsed="0"/>
-    <w:lsdException w:name="Light Grid" w:semiHidden="0" w:uiPriority="62" w:unhideWhenUsed="0"/>
-    <w:lsdException w:name="Medium Shading 1" w:semiHidden="0" w:uiPriority="63" w:unhideWhenUsed="0"/>
-    <w:lsdException w:name="Medium Shading 2" w:semiHidden="0" w:uiPriority="64" w:unhideWhenUsed="0"/>
-    <w:lsdException w:name="Medium List 1" w:semiHidden="0" w:uiPriority="65" w:unhideWhenUsed="0"/>
-    <w:lsdException w:name="Medium List 2" w:semiHidden="0" w:uiPriority="66" w:unhideWhenUsed="0"/>
-    <w:lsdException w:name="Medium Grid 1" w:semiHidden="0" w:uiPriority="67" w:unhideWhenUsed="0"/>
-    <w:lsdException w:name="Medium Grid 2" w:semiHidden="0" w:uiPriority="68" w:unhideWhenUsed="0"/>
-    <w:lsdException w:name="Medium Grid 3" w:semiHidden="0" w:uiPriority="69" w:unhideWhenUsed="0"/>
-    <w:lsdException w:name="Dark List" w:semiHidden="0" w:uiPriority="70" w:unhideWhenUsed="0"/>
-    <w:lsdException w:name="Colorful Shading" w:semiHidden="0" w:uiPriority="71" w:unhideWhenUsed="0"/>
-    <w:lsdException w:name="Colorful List" w:semiHidden="0" w:uiPriority="72" w:unhideWhenUsed="0"/>
-    <w:lsdException w:name="Colorful Grid" w:semiHidden="0" w:uiPriority="73" w:unhideWhenUsed="0"/>
-    <w:lsdException w:name="Light Shading Accent 1" w:semiHidden="0" w:uiPriority="60" w:unhideWhenUsed="0"/>
-    <w:lsdException w:name="Light List Accent 1" w:semiHidden="0" w:uiPriority="61" w:unhideWhenUsed="0"/>
-    <w:lsdException w:name="Light Grid Accent 1" w:semiHidden="0" w:uiPriority="62" w:unhideWhenUsed="0"/>
-    <w:lsdException w:name="Medium Shading 1 Accent 1" w:semiHidden="0" w:uiPriority="63" w:unhideWhenUsed="0"/>
-    <w:lsdException w:name="Medium Shading 2 Accent 1" w:semiHidden="0" w:uiPriority="64" w:unhideWhenUsed="0"/>
-    <w:lsdException w:name="Medium List 1 Accent 1" w:semiHidden="0" w:uiPriority="65" w:unhideWhenUsed="0"/>
-    <w:lsdException w:name="Revision" w:unhideWhenUsed="0"/>
-    <w:lsdException w:name="List Paragraph" w:semiHidden="0" w:uiPriority="34" w:unhideWhenUsed="0" w:qFormat="1"/>
-    <w:lsdException w:name="Quote" w:semiHidden="0" w:uiPriority="29" w:unhideWhenUsed="0" w:qFormat="1"/>
-    <w:lsdException w:name="Intense Quote" w:semiHidden="0" w:uiPriority="30" w:unhideWhenUsed="0" w:qFormat="1"/>
-    <w:lsdException w:name="Medium List 2 Accent 1" w:semiHidden="0" w:uiPriority="66" w:unhideWhenUsed="0"/>
-    <w:lsdException w:name="Medium Grid 1 Accent 1" w:semiHidden="0" w:uiPriority="67" w:unhideWhenUsed="0"/>
-    <w:lsdException w:name="Medium Grid 2 Accent 1" w:semiHidden="0" w:uiPriority="68" w:unhideWhenUsed="0"/>
-    <w:lsdException w:name="Medium Grid 3 Accent 1" w:semiHidden="0" w:uiPriority="69" w:unhideWhenUsed="0"/>
-    <w:lsdException w:name="Dark List Accent 1" w:semiHidden="0" w:uiPriority="70" w:unhideWhenUsed="0"/>
-    <w:lsdException w:name="Colorful Shading Accent 1" w:semiHidden="0" w:uiPriority="71" w:unhideWhenUsed="0"/>
-    <w:lsdException w:name="Colorful List Accent 1" w:semiHidden="0" w:uiPriority="72" w:unhideWhenUsed="0"/>
-    <w:lsdException w:name="Colorful Grid Accent 1" w:semiHidden="0" w:uiPriority="73" w:unhideWhenUsed="0"/>
-    <w:lsdException w:name="Light Shading Accent 2" w:semiHidden="0" w:uiPriority="60" w:unhideWhenUsed="0"/>
-    <w:lsdException w:name="Light List Accent 2" w:semiHidden="0" w:uiPriority="61" w:unhideWhenUsed="0"/>
-    <w:lsdException w:name="Light Grid Accent 2" w:semiHidden="0" w:uiPriority="62" w:unhideWhenUsed="0"/>
-    <w:lsdException w:name="Medium Shading 1 Accent 2" w:semiHidden="0" w:uiPriority="63" w:unhideWhenUsed="0"/>
-    <w:lsdException w:name="Medium Shading 2 Accent 2" w:semiHidden="0" w:uiPriority="64" w:unhideWhenUsed="0"/>
-    <w:lsdException w:name="Medium List 1 Accent 2" w:semiHidden="0" w:uiPriority="65" w:unhideWhenUsed="0"/>
-    <w:lsdException w:name="Medium List 2 Accent 2" w:semiHidden="0" w:uiPriority="66" w:unhideWhenUsed="0"/>
-    <w:lsdException w:name="Medium Grid 1 Accent 2" w:semiHidden="0" w:uiPriority="67" w:unhideWhenUsed="0"/>
-    <w:lsdException w:name="Medium Grid 2 Accent 2" w:semiHidden="0" w:uiPriority="68" w:unhideWhenUsed="0"/>
-    <w:lsdException w:name="Medium Grid 3 Accent 2" w:semiHidden="0" w:uiPriority="69" w:unhideWhenUsed="0"/>
-    <w:lsdException w:name="Dark List Accent 2" w:semiHidden="0" w:uiPriority="70" w:unhideWhenUsed="0"/>
-    <w:lsdException w:name="Colorful Shading Accent 2" w:semiHidden="0" w:uiPriority="71" w:unhideWhenUsed="0"/>
-    <w:lsdException w:name="Colorful List Accent 2" w:semiHidden="0" w:uiPriority="72" w:unhideWhenUsed="0"/>
-    <w:lsdException w:name="Colorful Grid Accent 2" w:semiHidden="0" w:uiPriority="73" w:unhideWhenUsed="0"/>
-    <w:lsdException w:name="Light Shading Accent 3" w:semiHidden="0" w:uiPriority="60" w:unhideWhenUsed="0"/>
-    <w:lsdException w:name="Light List Accent 3" w:semiHidden="0" w:uiPriority="61" w:unhideWhenUsed="0"/>
-    <w:lsdException w:name="Light Grid Accent 3" w:semiHidden="0" w:uiPriority="62" w:unhideWhenUsed="0"/>
-    <w:lsdException w:name="Medium Shading 1 Accent 3" w:semiHidden="0" w:uiPriority="63" w:unhideWhenUsed="0"/>
-    <w:lsdException w:name="Medium Shading 2 Accent 3" w:semiHidden="0" w:uiPriority="64" w:unhideWhenUsed="0"/>
-    <w:lsdException w:name="Medium List 1 Accent 3" w:semiHidden="0" w:uiPriority="65" w:unhideWhenUsed="0"/>
-    <w:lsdException w:name="Medium List 2 Accent 3" w:semiHidden="0" w:uiPriority="66" w:unhideWhenUsed="0"/>
-    <w:lsdException w:name="Medium Grid 1 Accent 3" w:semiHidden="0" w:uiPriority="67" w:unhideWhenUsed="0"/>
-    <w:lsdException w:name="Medium Grid 2 Accent 3" w:semiHidden="0" w:uiPriority="68" w:unhideWhenUsed="0"/>
-    <w:lsdException w:name="Medium Grid 3 Accent 3" w:semiHidden="0" w:uiPriority="69" w:unhideWhenUsed="0"/>
-    <w:lsdException w:name="Dark List Accent 3" w:semiHidden="0" w:uiPriority="70" w:unhideWhenUsed="0"/>
-    <w:lsdException w:name="Colorful Shading Accent 3" w:semiHidden="0" w:uiPriority="71" w:unhideWhenUsed="0"/>
-    <w:lsdException w:name="Colorful List Accent 3" w:semiHidden="0" w:uiPriority="72" w:unhideWhenUsed="0"/>
-    <w:lsdException w:name="Colorful Grid Accent 3" w:semiHidden="0" w:uiPriority="73" w:unhideWhenUsed="0"/>
-    <w:lsdException w:name="Light Shading Accent 4" w:semiHidden="0" w:uiPriority="60" w:unhideWhenUsed="0"/>
-    <w:lsdException w:name="Light List Accent 4" w:semiHidden="0" w:uiPriority="61" w:unhideWhenUsed="0"/>
-    <w:lsdException w:name="Light Grid Accent 4" w:semiHidden="0" w:uiPriority="62" w:unhideWhenUsed="0"/>
-    <w:lsdException w:name="Medium Shading 1 Accent 4" w:semiHidden="0" w:uiPriority="63" w:unhideWhenUsed="0"/>
-    <w:lsdException w:name="Medium Shading 2 Accent 4" w:semiHidden="0" w:uiPriority="64" w:unhideWhenUsed="0"/>
-    <w:lsdException w:name="Medium List 1 Accent 4" w:semiHidden="0" w:uiPriority="65" w:unhideWhenUsed="0"/>
-    <w:lsdException w:name="Medium List 2 Accent 4" w:semiHidden="0" w:uiPriority="66" w:unhideWhenUsed="0"/>
-    <w:lsdException w:name="Medium Grid 1 Accent 4" w:semiHidden="0" w:uiPriority="67" w:unhideWhenUsed="0"/>
-    <w:lsdException w:name="Medium Grid 2 Accent 4" w:semiHidden="0" w:uiPriority="68" w:unhideWhenUsed="0"/>
-    <w:lsdException w:name="Medium Grid 3 Accent 4" w:semiHidden="0" w:uiPriority="69" w:unhideWhenUsed="0"/>
-    <w:lsdException w:name="Dark List Accent 4" w:semiHidden="0" w:uiPriority="70" w:unhideWhenUsed="0"/>
-    <w:lsdException w:name="Colorful Shading Accent 4" w:semiHidden="0" w:uiPriority="71" w:unhideWhenUsed="0"/>
-    <w:lsdException w:name="Colorful List Accent 4" w:semiHidden="0" w:uiPriority="72" w:unhideWhenUsed="0"/>
-    <w:lsdException w:name="Colorful Grid Accent 4" w:semiHidden="0" w:uiPriority="73" w:unhideWhenUsed="0"/>
-    <w:lsdException w:name="Light Shading Accent 5" w:semiHidden="0" w:uiPriority="60" w:unhideWhenUsed="0"/>
-    <w:lsdException w:name="Light List Accent 5" w:semiHidden="0" w:uiPriority="61" w:unhideWhenUsed="0"/>
-    <w:lsdException w:name="Light Grid Accent 5" w:semiHidden="0" w:uiPriority="62" w:unhideWhenUsed="0"/>
-    <w:lsdException w:name="Medium Shading 1 Accent 5" w:semiHidden="0" w:uiPriority="63" w:unhideWhenUsed="0"/>
-    <w:lsdException w:name="Medium Shading 2 Accent 5" w:semiHidden="0" w:uiPriority="64" w:unhideWhenUsed="0"/>
-    <w:lsdException w:name="Medium List 1 Accent 5" w:semiHidden="0" w:uiPriority="65" w:unhideWhenUsed="0"/>
-    <w:lsdException w:name="Medium List 2 Accent 5" w:semiHidden="0" w:uiPriority="66" w:unhideWhenUsed="0"/>
-    <w:lsdException w:name="Medium Grid 1 Accent 5" w:semiHidden="0" w:uiPriority="67" w:unhideWhenUsed="0"/>
-    <w:lsdException w:name="Medium Grid 2 Accent 5" w:semiHidden="0" w:uiPriority="68" w:unhideWhenUsed="0"/>
-    <w:lsdException w:name="Medium Grid 3 Accent 5" w:semiHidden="0" w:uiPriority="69" w:unhideWhenUsed="0"/>
-    <w:lsdException w:name="Dark List Accent 5" w:semiHidden="0" w:uiPriority="70" w:unhideWhenUsed="0"/>
-    <w:lsdException w:name="Colorful Shading Accent 5" w:semiHidden="0" w:uiPriority="71" w:unhideWhenUsed="0"/>
-    <w:lsdException w:name="Colorful List Accent 5" w:semiHidden="0" w:uiPriority="72" w:unhideWhenUsed="0"/>
-    <w:lsdException w:name="Colorful Grid Accent 5" w:semiHidden="0" w:uiPriority="73" w:unhideWhenUsed="0"/>
-    <w:lsdException w:name="Light Shading Accent 6" w:semiHidden="0" w:uiPriority="60" w:unhideWhenUsed="0"/>
-    <w:lsdException w:name="Light List Accent 6" w:semiHidden="0" w:uiPriority="61" w:unhideWhenUsed="0"/>
-    <w:lsdException w:name="Light Grid Accent 6" w:semiHidden="0" w:uiPriority="62" w:unhideWhenUsed="0"/>
-    <w:lsdException w:name="Medium Shading 1 Accent 6" w:semiHidden="0" w:uiPriority="63" w:unhideWhenUsed="0"/>
-    <w:lsdException w:name="Medium Shading 2 Accent 6" w:semiHidden="0" w:uiPriority="64" w:unhideWhenUsed="0"/>
-    <w:lsdException w:name="Medium List 1 Accent 6" w:semiHidden="0" w:uiPriority="65" w:unhideWhenUsed="0"/>
-    <w:lsdException w:name="Medium List 2 Accent 6" w:semiHidden="0" w:uiPriority="66" w:unhideWhenUsed="0"/>
-    <w:lsdException w:name="Medium Grid 1 Accent 6" w:semiHidden="0" w:uiPriority="67" w:unhideWhenUsed="0"/>
-    <w:lsdException w:name="Medium Grid 2 Accent 6" w:semiHidden="0" w:uiPriority="68" w:unhideWhenUsed="0"/>
-    <w:lsdException w:name="Medium Grid 3 Accent 6" w:semiHidden="0" w:uiPriority="69" w:unhideWhenUsed="0"/>
-    <w:lsdException w:name="Dark List Accent 6" w:semiHidden="0" w:uiPriority="70" w:unhideWhenUsed="0"/>
-    <w:lsdException w:name="Colorful Shading Accent 6" w:semiHidden="0" w:uiPriority="71" w:unhideWhenUsed="0"/>
-    <w:lsdException w:name="Colorful List Accent 6" w:semiHidden="0" w:uiPriority="72" w:unhideWhenUsed="0"/>
-    <w:lsdException w:name="Colorful Grid Accent 6" w:semiHidden="0" w:uiPriority="73" w:unhideWhenUsed="0"/>
-    <w:lsdException w:name="Subtle Emphasis" w:semiHidden="0" w:uiPriority="19" w:unhideWhenUsed="0" w:qFormat="1"/>
-    <w:lsdException w:name="Intense Emphasis" w:semiHidden="0" w:uiPriority="21" w:unhideWhenUsed="0" w:qFormat="1"/>
-    <w:lsdException w:name="Subtle Reference" w:semiHidden="0" w:uiPriority="31" w:unhideWhenUsed="0" w:qFormat="1"/>
-    <w:lsdException w:name="Intense Reference" w:semiHidden="0" w:uiPriority="32" w:unhideWhenUsed="0" w:qFormat="1"/>
-    <w:lsdException w:name="Book Title" w:semiHidden="0" w:uiPriority="33" w:unhideWhenUsed="0" w:qFormat="1"/>
-    <w:lsdException w:name="Bibliography" w:uiPriority="37"/>
-    <w:lsdException w:name="TOC Heading" w:uiPriority="39" w:qFormat="1"/>
-  </w:latentStyles>
-  <w:style w:type="paragraph" w:default="1" w:styleId="a">
-    <w:name w:val="Normal"/>
-    <w:qFormat/>
-    <w:rsid w:val="00D210E9"/>
-    <w:rPr>
-      <w:rFonts w:eastAsiaTheme="minorEastAsia"/>
-      <w:lang w:val="en-US" w:bidi="en-US"/>
-    </w:rPr>
-  </w:style>
-  <w:style w:type="paragraph" w:styleId="1">
-    <w:name w:val="heading 1"/>
-    <w:basedOn w:val="a"/>
-    <w:next w:val="a"/>
-    <w:link w:val="10"/>
-    <w:uiPriority w:val="9"/>
-    <w:qFormat/>
-    <w:rsid w:val="00D210E9"/>
-    <w:pPr>
-      <w:keepNext/>
-      <w:suppressAutoHyphens/>
-      <w:spacing w:before="480" w:after="0"/>
-      <w:contextualSpacing/>
-      <w:outlineLvl w:val="0"/>
-    </w:pPr>
-    <w:rPr>
-      <w:rFonts w:asciiTheme="majorHAnsi" w:eastAsiaTheme="majorEastAsia" w:hAnsiTheme="majorHAnsi" w:cstheme="majorBidi"/>
-      <w:b/>
-      <w:bCs/>
-      <w:sz w:val="28"/>
-      <w:szCs w:val="28"/>
-    </w:rPr>
-  </w:style>
-  <w:style w:type="paragraph" w:styleId="2">
-    <w:name w:val="heading 2"/>
-    <w:basedOn w:val="a"/>
-    <w:next w:val="a"/>
-    <w:link w:val="20"/>
-    <w:uiPriority w:val="9"/>
-    <w:unhideWhenUsed/>
-    <w:qFormat/>
-    <w:rsid w:val="00D210E9"/>
-    <w:pPr>
-      <w:keepNext/>
-      <w:suppressAutoHyphens/>
-      <w:spacing w:before="200" w:after="0"/>
-      <w:outlineLvl w:val="1"/>
-    </w:pPr>
-    <w:rPr>
-      <w:rFonts w:asciiTheme="majorHAnsi" w:eastAsiaTheme="majorEastAsia" w:hAnsiTheme="majorHAnsi" w:cstheme="majorBidi"/>
-      <w:b/>
-      <w:bCs/>
-      <w:sz w:val="26"/>
-      <w:szCs w:val="26"/>
-    </w:rPr>
-  </w:style>
-  <w:style w:type="paragraph" w:styleId="3">
-    <w:name w:val="heading 3"/>
-    <w:basedOn w:val="a"/>
-    <w:next w:val="a"/>
-    <w:link w:val="30"/>
-    <w:uiPriority w:val="9"/>
-    <w:unhideWhenUsed/>
-    <w:qFormat/>
-    <w:rsid w:val="00D210E9"/>
-    <w:pPr>
-      <w:keepNext/>
-      <w:suppressAutoHyphens/>
-      <w:spacing w:before="200" w:after="0" w:line="271" w:lineRule="auto"/>
-      <w:outlineLvl w:val="2"/>
-    </w:pPr>
-    <w:rPr>
-      <w:rFonts w:asciiTheme="majorHAnsi" w:eastAsiaTheme="majorEastAsia" w:hAnsiTheme="majorHAnsi" w:cstheme="majorBidi"/>
-      <w:b/>
-      <w:bCs/>
-    </w:rPr>
-  </w:style>
-  <w:style w:type="paragraph" w:styleId="4">
-    <w:name w:val="heading 4"/>
-    <w:basedOn w:val="a"/>
-    <w:next w:val="a"/>
-    <w:link w:val="40"/>
-    <w:uiPriority w:val="9"/>
-    <w:unhideWhenUsed/>
-    <w:qFormat/>
-    <w:rsid w:val="00D210E9"/>
-    <w:pPr>
-      <w:keepNext/>
-      <w:suppressAutoHyphens/>
-      <w:spacing w:before="200" w:after="0"/>
-      <w:outlineLvl w:val="3"/>
-    </w:pPr>
-    <w:rPr>
-      <w:rFonts w:asciiTheme="majorHAnsi" w:eastAsiaTheme="majorEastAsia" w:hAnsiTheme="majorHAnsi" w:cstheme="majorBidi"/>
-      <w:b/>
-      <w:bCs/>
-      <w:i/>
-      <w:iCs/>
-    </w:rPr>
-  </w:style>
-  <w:style w:type="paragraph" w:styleId="5">
-    <w:name w:val="heading 5"/>
-    <w:basedOn w:val="a"/>
-    <w:next w:val="a"/>
-    <w:link w:val="50"/>
-    <w:uiPriority w:val="9"/>
-    <w:unhideWhenUsed/>
-    <w:qFormat/>
-    <w:rsid w:val="00D210E9"/>
-    <w:pPr>
-      <w:keepNext/>
-      <w:suppressAutoHyphens/>
-      <w:spacing w:before="200" w:after="0"/>
-      <w:outlineLvl w:val="4"/>
-    </w:pPr>
-    <w:rPr>
-      <w:rFonts w:asciiTheme="majorHAnsi" w:eastAsiaTheme="majorEastAsia" w:hAnsiTheme="majorHAnsi" w:cstheme="majorBidi"/>
-      <w:b/>
-      <w:bCs/>
-      <w:color w:val="7F7F7F" w:themeColor="text1" w:themeTint="80"/>
-    </w:rPr>
-  </w:style>
-  <w:style w:type="paragraph" w:styleId="6">
-    <w:name w:val="heading 6"/>
-    <w:basedOn w:val="a"/>
-    <w:next w:val="a"/>
-    <w:link w:val="60"/>
-    <w:uiPriority w:val="9"/>
-    <w:semiHidden/>
-    <w:unhideWhenUsed/>
-    <w:qFormat/>
-    <w:rsid w:val="00D210E9"/>
-    <w:pPr>
-      <w:spacing w:after="0" w:line="271" w:lineRule="auto"/>
-      <w:outlineLvl w:val="5"/>
-    </w:pPr>
-    <w:rPr>
-      <w:rFonts w:asciiTheme="majorHAnsi" w:eastAsiaTheme="majorEastAsia" w:hAnsiTheme="majorHAnsi" w:cstheme="majorBidi"/>
-      <w:b/>
-      <w:bCs/>
-      <w:i/>
-      <w:iCs/>
-      <w:color w:val="7F7F7F" w:themeColor="text1" w:themeTint="80"/>
-    </w:rPr>
-  </w:style>
-  <w:style w:type="paragraph" w:styleId="7">
-    <w:name w:val="heading 7"/>
-    <w:basedOn w:val="a"/>
-    <w:next w:val="a"/>
-    <w:link w:val="70"/>
-    <w:uiPriority w:val="9"/>
-    <w:semiHidden/>
-    <w:unhideWhenUsed/>
-    <w:qFormat/>
-    <w:rsid w:val="00D210E9"/>
-    <w:pPr>
-      <w:spacing w:after="0"/>
-      <w:outlineLvl w:val="6"/>
-    </w:pPr>
-    <w:rPr>
-      <w:rFonts w:asciiTheme="majorHAnsi" w:eastAsiaTheme="majorEastAsia" w:hAnsiTheme="majorHAnsi" w:cstheme="majorBidi"/>
-      <w:i/>
-      <w:iCs/>
-    </w:rPr>
-  </w:style>
-  <w:style w:type="paragraph" w:styleId="8">
-    <w:name w:val="heading 8"/>
-    <w:basedOn w:val="a"/>
-    <w:next w:val="a"/>
-    <w:link w:val="80"/>
-    <w:uiPriority w:val="9"/>
-    <w:semiHidden/>
-    <w:unhideWhenUsed/>
-    <w:qFormat/>
-    <w:rsid w:val="00D210E9"/>
-    <w:pPr>
-      <w:spacing w:after="0"/>
-      <w:outlineLvl w:val="7"/>
-    </w:pPr>
-    <w:rPr>
-      <w:rFonts w:asciiTheme="majorHAnsi" w:eastAsiaTheme="majorEastAsia" w:hAnsiTheme="majorHAnsi" w:cstheme="majorBidi"/>
-      <w:sz w:val="20"/>
-      <w:szCs w:val="20"/>
-    </w:rPr>
-  </w:style>
-  <w:style w:type="paragraph" w:styleId="9">
-    <w:name w:val="heading 9"/>
-    <w:basedOn w:val="a"/>
-    <w:next w:val="a"/>
-    <w:link w:val="90"/>
-    <w:uiPriority w:val="9"/>
-    <w:semiHidden/>
-    <w:unhideWhenUsed/>
-    <w:qFormat/>
-    <w:rsid w:val="00D210E9"/>
-    <w:pPr>
-      <w:spacing w:after="0"/>
-      <w:outlineLvl w:val="8"/>
-    </w:pPr>
-    <w:rPr>
-      <w:rFonts w:asciiTheme="majorHAnsi" w:eastAsiaTheme="majorEastAsia" w:hAnsiTheme="majorHAnsi" w:cstheme="majorBidi"/>
-      <w:i/>
-      <w:iCs/>
-      <w:spacing w:val="5"/>
-      <w:sz w:val="20"/>
-      <w:szCs w:val="20"/>
-    </w:rPr>
-  </w:style>
-  <w:style w:type="character" w:default="1" w:styleId="a0">
-    <w:name w:val="Default Paragraph Font"/>
-    <w:uiPriority w:val="1"/>
-    <w:semiHidden/>
-    <w:unhideWhenUsed/>
-  </w:style>
-  <w:style w:type="table" w:default="1" w:styleId="a1">
-    <w:name w:val="Normal Table"/>
-    <w:uiPriority w:val="99"/>
-    <w:semiHidden/>
-    <w:unhideWhenUsed/>
-    <w:tblPr>
-      <w:tblInd w:w="0" w:type="dxa"/>
-      <w:tblCellMar>
-        <w:top w:w="0" w:type="dxa"/>
-        <w:left w:w="108" w:type="dxa"/>
-        <w:bottom w:w="0" w:type="dxa"/>
-        <w:right w:w="108" w:type="dxa"/>
-      </w:tblCellMar>
-    </w:tblPr>
-  </w:style>
-  <w:style w:type="numbering" w:default="1" w:styleId="a2">
-    <w:name w:val="No List"/>
-    <w:uiPriority w:val="99"/>
-    <w:semiHidden/>
-    <w:unhideWhenUsed/>
-  </w:style>
-  <w:style w:type="character" w:customStyle="1" w:styleId="10">
-    <w:name w:val="Заголовок 1 Знак"/>
-    <w:basedOn w:val="a0"/>
-    <w:link w:val="1"/>
-    <w:uiPriority w:val="9"/>
-    <w:rsid w:val="00D210E9"/>
-    <w:rPr>
-      <w:rFonts w:asciiTheme="majorHAnsi" w:eastAsiaTheme="majorEastAsia" w:hAnsiTheme="majorHAnsi" w:cstheme="majorBidi"/>
-      <w:b/>
-      <w:bCs/>
-      <w:sz w:val="28"/>
-      <w:szCs w:val="28"/>
-      <w:lang w:val="en-US" w:bidi="en-US"/>
-    </w:rPr>
-  </w:style>
-  <w:style w:type="character" w:customStyle="1" w:styleId="20">
-    <w:name w:val="Заголовок 2 Знак"/>
-    <w:basedOn w:val="a0"/>
-    <w:link w:val="2"/>
-    <w:uiPriority w:val="9"/>
-    <w:rsid w:val="00D210E9"/>
-    <w:rPr>
-      <w:rFonts w:asciiTheme="majorHAnsi" w:eastAsiaTheme="majorEastAsia" w:hAnsiTheme="majorHAnsi" w:cstheme="majorBidi"/>
-      <w:b/>
-      <w:bCs/>
-      <w:sz w:val="26"/>
-      <w:szCs w:val="26"/>
-      <w:lang w:val="en-US" w:bidi="en-US"/>
-    </w:rPr>
-  </w:style>
-  <w:style w:type="character" w:customStyle="1" w:styleId="30">
-    <w:name w:val="Заголовок 3 Знак"/>
-    <w:basedOn w:val="a0"/>
-    <w:link w:val="3"/>
-    <w:uiPriority w:val="9"/>
-    <w:rsid w:val="00D210E9"/>
-    <w:rPr>
-      <w:rFonts w:asciiTheme="majorHAnsi" w:eastAsiaTheme="majorEastAsia" w:hAnsiTheme="majorHAnsi" w:cstheme="majorBidi"/>
-      <w:b/>
-      <w:bCs/>
-      <w:lang w:val="en-US" w:bidi="en-US"/>
-    </w:rPr>
-  </w:style>
-  <w:style w:type="character" w:customStyle="1" w:styleId="40">
-    <w:name w:val="Заголовок 4 Знак"/>
-    <w:basedOn w:val="a0"/>
-    <w:link w:val="4"/>
-    <w:uiPriority w:val="9"/>
-    <w:rsid w:val="00D210E9"/>
-    <w:rPr>
-      <w:rFonts w:asciiTheme="majorHAnsi" w:eastAsiaTheme="majorEastAsia" w:hAnsiTheme="majorHAnsi" w:cstheme="majorBidi"/>
-      <w:b/>
-      <w:bCs/>
-      <w:i/>
-      <w:iCs/>
-      <w:lang w:val="en-US" w:bidi="en-US"/>
-    </w:rPr>
-  </w:style>
-  <w:style w:type="character" w:customStyle="1" w:styleId="50">
-    <w:name w:val="Заголовок 5 Знак"/>
-    <w:basedOn w:val="a0"/>
-    <w:link w:val="5"/>
-    <w:uiPriority w:val="9"/>
-    <w:rsid w:val="00D210E9"/>
-    <w:rPr>
-      <w:rFonts w:asciiTheme="majorHAnsi" w:eastAsiaTheme="majorEastAsia" w:hAnsiTheme="majorHAnsi" w:cstheme="majorBidi"/>
-      <w:b/>
-      <w:bCs/>
-      <w:color w:val="7F7F7F" w:themeColor="text1" w:themeTint="80"/>
-      <w:lang w:val="en-US" w:bidi="en-US"/>
-    </w:rPr>
-  </w:style>
-  <w:style w:type="character" w:customStyle="1" w:styleId="60">
-    <w:name w:val="Заголовок 6 Знак"/>
-    <w:basedOn w:val="a0"/>
-    <w:link w:val="6"/>
-    <w:uiPriority w:val="9"/>
-    <w:semiHidden/>
-    <w:rsid w:val="00D210E9"/>
-    <w:rPr>
-      <w:rFonts w:asciiTheme="majorHAnsi" w:eastAsiaTheme="majorEastAsia" w:hAnsiTheme="majorHAnsi" w:cstheme="majorBidi"/>
-      <w:b/>
-      <w:bCs/>
-      <w:i/>
-      <w:iCs/>
-      <w:color w:val="7F7F7F" w:themeColor="text1" w:themeTint="80"/>
-      <w:lang w:val="en-US" w:bidi="en-US"/>
-    </w:rPr>
-  </w:style>
-  <w:style w:type="character" w:customStyle="1" w:styleId="70">
-    <w:name w:val="Заголовок 7 Знак"/>
-    <w:basedOn w:val="a0"/>
-    <w:link w:val="7"/>
-    <w:uiPriority w:val="9"/>
-    <w:semiHidden/>
-    <w:rsid w:val="00D210E9"/>
-    <w:rPr>
-      <w:rFonts w:asciiTheme="majorHAnsi" w:eastAsiaTheme="majorEastAsia" w:hAnsiTheme="majorHAnsi" w:cstheme="majorBidi"/>
-      <w:i/>
-      <w:iCs/>
-      <w:lang w:val="en-US" w:bidi="en-US"/>
-    </w:rPr>
-  </w:style>
-  <w:style w:type="character" w:customStyle="1" w:styleId="80">
-    <w:name w:val="Заголовок 8 Знак"/>
-    <w:basedOn w:val="a0"/>
-    <w:link w:val="8"/>
-    <w:uiPriority w:val="9"/>
-    <w:semiHidden/>
-    <w:rsid w:val="00D210E9"/>
-    <w:rPr>
-      <w:rFonts w:asciiTheme="majorHAnsi" w:eastAsiaTheme="majorEastAsia" w:hAnsiTheme="majorHAnsi" w:cstheme="majorBidi"/>
-      <w:sz w:val="20"/>
-      <w:szCs w:val="20"/>
-      <w:lang w:val="en-US" w:bidi="en-US"/>
-    </w:rPr>
-  </w:style>
-  <w:style w:type="character" w:customStyle="1" w:styleId="90">
-    <w:name w:val="Заголовок 9 Знак"/>
-    <w:basedOn w:val="a0"/>
-    <w:link w:val="9"/>
-    <w:uiPriority w:val="9"/>
-    <w:semiHidden/>
-    <w:rsid w:val="00D210E9"/>
-    <w:rPr>
-      <w:rFonts w:asciiTheme="majorHAnsi" w:eastAsiaTheme="majorEastAsia" w:hAnsiTheme="majorHAnsi" w:cstheme="majorBidi"/>
-      <w:i/>
-      <w:iCs/>
-      <w:spacing w:val="5"/>
-      <w:sz w:val="20"/>
-      <w:szCs w:val="20"/>
-      <w:lang w:val="en-US" w:bidi="en-US"/>
-    </w:rPr>
-  </w:style>
-  <w:style w:type="paragraph" w:styleId="a3">
-    <w:name w:val="caption"/>
-    <w:basedOn w:val="a"/>
-    <w:next w:val="a"/>
-    <w:uiPriority w:val="35"/>
-    <w:semiHidden/>
-    <w:unhideWhenUsed/>
-    <w:rsid w:val="00D210E9"/>
-    <w:pPr>
-      <w:spacing w:line="240" w:lineRule="auto"/>
-    </w:pPr>
-    <w:rPr>
-      <w:b/>
-      <w:bCs/>
-      <w:color w:val="4F81BD" w:themeColor="accent1"/>
-      <w:sz w:val="18"/>
-      <w:szCs w:val="18"/>
-    </w:rPr>
-  </w:style>
-  <w:style w:type="paragraph" w:styleId="a4">
-    <w:name w:val="Title"/>
-    <w:basedOn w:val="a"/>
-    <w:next w:val="a"/>
-    <w:link w:val="a5"/>
-    <w:uiPriority w:val="10"/>
-    <w:qFormat/>
-    <w:rsid w:val="00D210E9"/>
-    <w:pPr>
-      <w:pBdr>
-        <w:bottom w:val="single" w:sz="4" w:space="1" w:color="auto"/>
-      </w:pBdr>
-      <w:spacing w:line="240" w:lineRule="auto"/>
-      <w:contextualSpacing/>
-    </w:pPr>
-    <w:rPr>
-      <w:rFonts w:asciiTheme="majorHAnsi" w:eastAsiaTheme="majorEastAsia" w:hAnsiTheme="majorHAnsi" w:cstheme="majorBidi"/>
-      <w:spacing w:val="5"/>
-      <w:sz w:val="52"/>
-      <w:szCs w:val="52"/>
-    </w:rPr>
-  </w:style>
-  <w:style w:type="character" w:customStyle="1" w:styleId="a5">
-    <w:name w:val="Название Знак"/>
-    <w:basedOn w:val="a0"/>
-    <w:link w:val="a4"/>
-    <w:uiPriority w:val="10"/>
-    <w:rsid w:val="00D210E9"/>
-    <w:rPr>
-      <w:rFonts w:asciiTheme="majorHAnsi" w:eastAsiaTheme="majorEastAsia" w:hAnsiTheme="majorHAnsi" w:cstheme="majorBidi"/>
-      <w:spacing w:val="5"/>
-      <w:sz w:val="52"/>
-      <w:szCs w:val="52"/>
-      <w:lang w:val="en-US" w:bidi="en-US"/>
-    </w:rPr>
-  </w:style>
-  <w:style w:type="paragraph" w:styleId="a6">
-    <w:name w:val="Subtitle"/>
-    <w:basedOn w:val="a"/>
-    <w:next w:val="a"/>
-    <w:link w:val="a7"/>
-    <w:uiPriority w:val="11"/>
-    <w:qFormat/>
-    <w:rsid w:val="00D210E9"/>
-    <w:pPr>
-      <w:spacing w:after="600"/>
-    </w:pPr>
-    <w:rPr>
-      <w:rFonts w:asciiTheme="majorHAnsi" w:eastAsiaTheme="majorEastAsia" w:hAnsiTheme="majorHAnsi" w:cstheme="majorBidi"/>
-      <w:i/>
-      <w:iCs/>
-      <w:spacing w:val="13"/>
-      <w:sz w:val="24"/>
-      <w:szCs w:val="24"/>
-    </w:rPr>
-  </w:style>
-  <w:style w:type="character" w:customStyle="1" w:styleId="a7">
-    <w:name w:val="Подзаголовок Знак"/>
-    <w:basedOn w:val="a0"/>
-    <w:link w:val="a6"/>
-    <w:uiPriority w:val="11"/>
-    <w:rsid w:val="00D210E9"/>
-    <w:rPr>
-      <w:rFonts w:asciiTheme="majorHAnsi" w:eastAsiaTheme="majorEastAsia" w:hAnsiTheme="majorHAnsi" w:cstheme="majorBidi"/>
-      <w:i/>
-      <w:iCs/>
-      <w:spacing w:val="13"/>
-      <w:sz w:val="24"/>
-      <w:szCs w:val="24"/>
-      <w:lang w:val="en-US" w:bidi="en-US"/>
-    </w:rPr>
-  </w:style>
-  <w:style w:type="character" w:styleId="a8">
-    <w:name w:val="Strong"/>
-    <w:uiPriority w:val="22"/>
-    <w:qFormat/>
-    <w:rsid w:val="00D210E9"/>
-    <w:rPr>
-      <w:b/>
-      <w:bCs/>
-    </w:rPr>
-  </w:style>
-  <w:style w:type="character" w:styleId="a9">
-    <w:name w:val="Emphasis"/>
-    <w:uiPriority w:val="20"/>
-    <w:qFormat/>
-    <w:rsid w:val="00D210E9"/>
-    <w:rPr>
-      <w:b/>
-      <w:bCs/>
-      <w:i/>
-      <w:iCs/>
-      <w:spacing w:val="10"/>
-      <w:bdr w:val="none" w:sz="0" w:space="0" w:color="auto"/>
-      <w:shd w:val="clear" w:color="auto" w:fill="auto"/>
-    </w:rPr>
-  </w:style>
-  <w:style w:type="paragraph" w:styleId="aa">
-    <w:name w:val="No Spacing"/>
-    <w:basedOn w:val="a"/>
-    <w:link w:val="ab"/>
-    <w:uiPriority w:val="1"/>
-    <w:qFormat/>
-    <w:rsid w:val="00D210E9"/>
-    <w:pPr>
-      <w:spacing w:after="0" w:line="240" w:lineRule="auto"/>
-    </w:pPr>
-  </w:style>
-  <w:style w:type="character" w:customStyle="1" w:styleId="ab">
-    <w:name w:val="Без интервала Знак"/>
-    <w:basedOn w:val="a0"/>
-    <w:link w:val="aa"/>
-    <w:uiPriority w:val="1"/>
-    <w:rsid w:val="00D210E9"/>
-    <w:rPr>
-      <w:rFonts w:eastAsiaTheme="minorEastAsia"/>
-      <w:lang w:val="en-US" w:bidi="en-US"/>
-    </w:rPr>
-  </w:style>
-  <w:style w:type="paragraph" w:styleId="ac">
-    <w:name w:val="List Paragraph"/>
-    <w:basedOn w:val="a"/>
-    <w:uiPriority w:val="34"/>
-    <w:qFormat/>
-    <w:rsid w:val="00D210E9"/>
-    <w:pPr>
-      <w:ind w:left="720"/>
-      <w:contextualSpacing/>
-    </w:pPr>
-  </w:style>
-  <w:style w:type="paragraph" w:styleId="21">
-    <w:name w:val="Quote"/>
-    <w:basedOn w:val="a"/>
-    <w:next w:val="a"/>
-    <w:link w:val="22"/>
-    <w:uiPriority w:val="29"/>
-    <w:qFormat/>
-    <w:rsid w:val="00D210E9"/>
-    <w:pPr>
-      <w:spacing w:before="200" w:after="0"/>
-      <w:ind w:left="360" w:right="360"/>
-    </w:pPr>
-    <w:rPr>
-      <w:i/>
-      <w:iCs/>
-    </w:rPr>
-  </w:style>
-  <w:style w:type="character" w:customStyle="1" w:styleId="22">
-    <w:name w:val="Цитата 2 Знак"/>
-    <w:basedOn w:val="a0"/>
-    <w:link w:val="21"/>
-    <w:uiPriority w:val="29"/>
-    <w:rsid w:val="00D210E9"/>
-    <w:rPr>
-      <w:rFonts w:eastAsiaTheme="minorEastAsia"/>
-      <w:i/>
-      <w:iCs/>
-      <w:lang w:val="en-US" w:bidi="en-US"/>
-    </w:rPr>
-  </w:style>
-  <w:style w:type="paragraph" w:styleId="ad">
-    <w:name w:val="Intense Quote"/>
-    <w:basedOn w:val="a"/>
-    <w:next w:val="a"/>
-    <w:link w:val="ae"/>
-    <w:uiPriority w:val="30"/>
-    <w:qFormat/>
-    <w:rsid w:val="00D210E9"/>
-    <w:pPr>
-      <w:pBdr>
-        <w:bottom w:val="single" w:sz="4" w:space="1" w:color="auto"/>
-      </w:pBdr>
-      <w:spacing w:before="200" w:after="280"/>
-      <w:ind w:left="1008" w:right="1152"/>
-      <w:jc w:val="both"/>
-    </w:pPr>
-    <w:rPr>
-      <w:b/>
-      <w:bCs/>
-      <w:i/>
-      <w:iCs/>
-    </w:rPr>
-  </w:style>
-  <w:style w:type="character" w:customStyle="1" w:styleId="ae">
-    <w:name w:val="Выделенная цитата Знак"/>
-    <w:basedOn w:val="a0"/>
-    <w:link w:val="ad"/>
-    <w:uiPriority w:val="30"/>
-    <w:rsid w:val="00D210E9"/>
-    <w:rPr>
-      <w:rFonts w:eastAsiaTheme="minorEastAsia"/>
-      <w:b/>
-      <w:bCs/>
-      <w:i/>
-      <w:iCs/>
-      <w:lang w:val="en-US" w:bidi="en-US"/>
-    </w:rPr>
-  </w:style>
-  <w:style w:type="character" w:styleId="af">
-    <w:name w:val="Subtle Emphasis"/>
-    <w:uiPriority w:val="19"/>
-    <w:qFormat/>
-    <w:rsid w:val="00D210E9"/>
-    <w:rPr>
-      <w:i/>
-      <w:iCs/>
-    </w:rPr>
-  </w:style>
-  <w:style w:type="character" w:styleId="af0">
-    <w:name w:val="Intense Emphasis"/>
-    <w:uiPriority w:val="21"/>
-    <w:qFormat/>
-    <w:rsid w:val="00D210E9"/>
-    <w:rPr>
-      <w:b/>
-      <w:bCs/>
-    </w:rPr>
-  </w:style>
-  <w:style w:type="character" w:styleId="af1">
-    <w:name w:val="Subtle Reference"/>
-    <w:uiPriority w:val="31"/>
-    <w:qFormat/>
-    <w:rsid w:val="00D210E9"/>
-    <w:rPr>
-      <w:smallCaps/>
-    </w:rPr>
-  </w:style>
-  <w:style w:type="character" w:styleId="af2">
-    <w:name w:val="Intense Reference"/>
-    <w:uiPriority w:val="32"/>
-    <w:qFormat/>
-    <w:rsid w:val="00D210E9"/>
-    <w:rPr>
-      <w:smallCaps/>
-      <w:spacing w:val="5"/>
-      <w:u w:val="single"/>
-    </w:rPr>
-  </w:style>
-  <w:style w:type="character" w:styleId="af3">
-    <w:name w:val="Book Title"/>
-    <w:uiPriority w:val="33"/>
-    <w:qFormat/>
-    <w:rsid w:val="00D210E9"/>
-    <w:rPr>
-      <w:i/>
-      <w:iCs/>
-      <w:smallCaps/>
-      <w:spacing w:val="5"/>
-    </w:rPr>
-  </w:style>
-  <w:style w:type="paragraph" w:styleId="af4">
-    <w:name w:val="TOC Heading"/>
-    <w:basedOn w:val="1"/>
-    <w:next w:val="a"/>
-    <w:uiPriority w:val="39"/>
-    <w:unhideWhenUsed/>
-    <w:qFormat/>
-    <w:rsid w:val="00D210E9"/>
-    <w:pPr>
-      <w:outlineLvl w:val="9"/>
-    </w:pPr>
-  </w:style>
-  <w:style w:type="paragraph" w:styleId="11">
-    <w:name w:val="toc 1"/>
-    <w:basedOn w:val="a"/>
-    <w:next w:val="a"/>
-    <w:autoRedefine/>
-    <w:uiPriority w:val="39"/>
-    <w:unhideWhenUsed/>
-    <w:rsid w:val="00D210E9"/>
-    <w:pPr>
-      <w:spacing w:after="100"/>
-    </w:pPr>
-  </w:style>
-  <w:style w:type="character" w:styleId="af5">
-    <w:name w:val="Hyperlink"/>
-    <w:basedOn w:val="a0"/>
-    <w:uiPriority w:val="99"/>
-    <w:unhideWhenUsed/>
-    <w:rsid w:val="00D210E9"/>
-    <w:rPr>
-      <w:color w:val="0000FF" w:themeColor="hyperlink"/>
-      <w:u w:val="single"/>
-    </w:rPr>
-  </w:style>
-  <w:style w:type="paragraph" w:styleId="af6">
-    <w:name w:val="Balloon Text"/>
-    <w:basedOn w:val="a"/>
-    <w:link w:val="af7"/>
-    <w:uiPriority w:val="99"/>
-    <w:semiHidden/>
-    <w:unhideWhenUsed/>
-    <w:rsid w:val="00D210E9"/>
-    <w:pPr>
-      <w:spacing w:after="0" w:line="240" w:lineRule="auto"/>
-    </w:pPr>
-    <w:rPr>
-      <w:rFonts w:ascii="Tahoma" w:hAnsi="Tahoma" w:cs="Tahoma"/>
-      <w:sz w:val="16"/>
-      <w:szCs w:val="16"/>
-    </w:rPr>
-  </w:style>
-  <w:style w:type="character" w:customStyle="1" w:styleId="af7">
-    <w:name w:val="Текст выноски Знак"/>
-    <w:basedOn w:val="a0"/>
-    <w:link w:val="af6"/>
-    <w:uiPriority w:val="99"/>
-    <w:semiHidden/>
-    <w:rsid w:val="00D210E9"/>
-    <w:rPr>
-      <w:rFonts w:ascii="Tahoma" w:eastAsiaTheme="minorEastAsia" w:hAnsi="Tahoma" w:cs="Tahoma"/>
-      <w:sz w:val="16"/>
-      <w:szCs w:val="16"/>
-      <w:lang w:val="en-US" w:bidi="en-US"/>
-    </w:rPr>
-  </w:style>
-  <w:style w:type="paragraph" w:styleId="af8">
-    <w:name w:val="footnote text"/>
-    <w:basedOn w:val="a"/>
-    <w:link w:val="af9"/>
-    <w:uiPriority w:val="99"/>
-    <w:semiHidden/>
-    <w:unhideWhenUsed/>
-    <w:rsid w:val="00D210E9"/>
-    <w:pPr>
-      <w:spacing w:after="0" w:line="240" w:lineRule="auto"/>
-    </w:pPr>
-    <w:rPr>
-      <w:sz w:val="20"/>
-      <w:szCs w:val="20"/>
-    </w:rPr>
-  </w:style>
-  <w:style w:type="character" w:customStyle="1" w:styleId="af9">
-    <w:name w:val="Текст сноски Знак"/>
-    <w:basedOn w:val="a0"/>
-    <w:link w:val="af8"/>
-    <w:uiPriority w:val="99"/>
-    <w:semiHidden/>
-    <w:rsid w:val="00D210E9"/>
-    <w:rPr>
-      <w:rFonts w:eastAsiaTheme="minorEastAsia"/>
-      <w:sz w:val="20"/>
-      <w:szCs w:val="20"/>
-      <w:lang w:val="en-US" w:bidi="en-US"/>
-    </w:rPr>
-  </w:style>
-  <w:style w:type="character" w:styleId="afa">
-    <w:name w:val="footnote reference"/>
-    <w:basedOn w:val="a0"/>
-    <w:uiPriority w:val="99"/>
-    <w:semiHidden/>
-    <w:unhideWhenUsed/>
-    <w:rsid w:val="00D210E9"/>
-    <w:rPr>
-      <w:vertAlign w:val="superscript"/>
-    </w:rPr>
-  </w:style>
-  <w:style w:type="character" w:styleId="afb">
-    <w:name w:val="annotation reference"/>
-    <w:basedOn w:val="a0"/>
-    <w:uiPriority w:val="99"/>
-    <w:semiHidden/>
-    <w:unhideWhenUsed/>
-    <w:rsid w:val="00D210E9"/>
-    <w:rPr>
-      <w:sz w:val="16"/>
-      <w:szCs w:val="16"/>
-    </w:rPr>
-  </w:style>
-  <w:style w:type="paragraph" w:styleId="afc">
-    <w:name w:val="annotation text"/>
-    <w:basedOn w:val="a"/>
-    <w:link w:val="afd"/>
-    <w:uiPriority w:val="99"/>
-    <w:semiHidden/>
-    <w:unhideWhenUsed/>
-    <w:rsid w:val="00D210E9"/>
-    <w:pPr>
-      <w:spacing w:line="240" w:lineRule="auto"/>
-    </w:pPr>
-    <w:rPr>
-      <w:sz w:val="20"/>
-      <w:szCs w:val="20"/>
-    </w:rPr>
-  </w:style>
-  <w:style w:type="character" w:customStyle="1" w:styleId="afd">
-    <w:name w:val="Текст примечания Знак"/>
-    <w:basedOn w:val="a0"/>
-    <w:link w:val="afc"/>
-    <w:uiPriority w:val="99"/>
-    <w:semiHidden/>
-    <w:rsid w:val="00D210E9"/>
-    <w:rPr>
-      <w:rFonts w:eastAsiaTheme="minorEastAsia"/>
-      <w:sz w:val="20"/>
-      <w:szCs w:val="20"/>
-      <w:lang w:val="en-US" w:bidi="en-US"/>
-    </w:rPr>
-  </w:style>
-  <w:style w:type="paragraph" w:styleId="afe">
-    <w:name w:val="annotation subject"/>
-    <w:basedOn w:val="afc"/>
-    <w:next w:val="afc"/>
-    <w:link w:val="aff"/>
-    <w:uiPriority w:val="99"/>
-    <w:semiHidden/>
-    <w:unhideWhenUsed/>
-    <w:rsid w:val="00D210E9"/>
-    <w:rPr>
-      <w:b/>
-      <w:bCs/>
-    </w:rPr>
-  </w:style>
-  <w:style w:type="character" w:customStyle="1" w:styleId="aff">
-    <w:name w:val="Тема примечания Знак"/>
-    <w:basedOn w:val="afd"/>
-    <w:link w:val="afe"/>
-    <w:uiPriority w:val="99"/>
-    <w:semiHidden/>
-    <w:rsid w:val="00D210E9"/>
-    <w:rPr>
-      <w:rFonts w:eastAsiaTheme="minorEastAsia"/>
-      <w:b/>
-      <w:bCs/>
-      <w:sz w:val="20"/>
-      <w:szCs w:val="20"/>
-      <w:lang w:val="en-US" w:bidi="en-US"/>
-    </w:rPr>
-  </w:style>
-  <w:style w:type="paragraph" w:styleId="23">
-    <w:name w:val="toc 2"/>
-    <w:basedOn w:val="a"/>
-    <w:next w:val="a"/>
-    <w:autoRedefine/>
-    <w:uiPriority w:val="39"/>
-    <w:unhideWhenUsed/>
-    <w:rsid w:val="00D210E9"/>
-    <w:pPr>
-      <w:spacing w:after="100"/>
-      <w:ind w:left="220"/>
-    </w:pPr>
-  </w:style>
-  <w:style w:type="paragraph" w:styleId="31">
-    <w:name w:val="toc 3"/>
-    <w:basedOn w:val="a"/>
-    <w:next w:val="a"/>
-    <w:autoRedefine/>
-    <w:uiPriority w:val="39"/>
-    <w:unhideWhenUsed/>
-    <w:rsid w:val="00D210E9"/>
-    <w:pPr>
-      <w:spacing w:after="100"/>
-      <w:ind w:left="440"/>
-    </w:pPr>
-  </w:style>
-  <w:style w:type="character" w:styleId="aff0">
-    <w:name w:val="FollowedHyperlink"/>
-    <w:basedOn w:val="a0"/>
-    <w:uiPriority w:val="99"/>
-    <w:semiHidden/>
-    <w:unhideWhenUsed/>
-    <w:rsid w:val="00D210E9"/>
-    <w:rPr>
-      <w:color w:val="800080" w:themeColor="followedHyperlink"/>
-      <w:u w:val="single"/>
-    </w:rPr>
-  </w:style>
-  <w:style w:type="character" w:styleId="aff1">
-    <w:name w:val="Placeholder Text"/>
-    <w:basedOn w:val="a0"/>
-    <w:uiPriority w:val="99"/>
-    <w:semiHidden/>
-    <w:rsid w:val="00D210E9"/>
-    <w:rPr>
-      <w:color w:val="808080"/>
-    </w:rPr>
-  </w:style>
-  <w:style w:type="paragraph" w:styleId="aff2">
-    <w:name w:val="Document Map"/>
-    <w:basedOn w:val="a"/>
-    <w:link w:val="aff3"/>
-    <w:uiPriority w:val="99"/>
-    <w:semiHidden/>
-    <w:unhideWhenUsed/>
-    <w:rsid w:val="00D210E9"/>
-    <w:pPr>
-      <w:spacing w:after="0" w:line="240" w:lineRule="auto"/>
-    </w:pPr>
-    <w:rPr>
-      <w:rFonts w:ascii="Tahoma" w:hAnsi="Tahoma" w:cs="Tahoma"/>
-      <w:sz w:val="16"/>
-      <w:szCs w:val="16"/>
-    </w:rPr>
-  </w:style>
-  <w:style w:type="character" w:customStyle="1" w:styleId="aff3">
-    <w:name w:val="Схема документа Знак"/>
-    <w:basedOn w:val="a0"/>
-    <w:link w:val="aff2"/>
-    <w:uiPriority w:val="99"/>
-    <w:semiHidden/>
-    <w:rsid w:val="00D210E9"/>
-    <w:rPr>
-      <w:rFonts w:ascii="Tahoma" w:eastAsiaTheme="minorEastAsia" w:hAnsi="Tahoma" w:cs="Tahoma"/>
-      <w:sz w:val="16"/>
-      <w:szCs w:val="16"/>
-      <w:lang w:val="en-US" w:bidi="en-US"/>
-    </w:rPr>
-  </w:style>
-  <w:style w:type="table" w:customStyle="1" w:styleId="12">
-    <w:name w:val="Светлая сетка1"/>
-    <w:basedOn w:val="a1"/>
-    <w:uiPriority w:val="62"/>
-    <w:rsid w:val="00D210E9"/>
-    <w:pPr>
-      <w:spacing w:after="0" w:line="240" w:lineRule="auto"/>
-    </w:pPr>
-    <w:rPr>
-      <w:rFonts w:eastAsiaTheme="minorEastAsia"/>
-      <w:lang w:val="en-US" w:bidi="en-US"/>
-    </w:rPr>
-    <w:tblPr>
-      <w:tblStyleRowBandSize w:val="1"/>
-      <w:tblStyleColBandSize w:val="1"/>
-      <w:tblBorders>
-        <w:top w:val="single" w:sz="8" w:space="0" w:color="000000" w:themeColor="text1"/>
-        <w:left w:val="single" w:sz="8" w:space="0" w:color="000000" w:themeColor="text1"/>
-        <w:bottom w:val="single" w:sz="8" w:space="0" w:color="000000" w:themeColor="text1"/>
-        <w:right w:val="single" w:sz="8" w:space="0" w:color="000000" w:themeColor="text1"/>
-        <w:insideH w:val="single" w:sz="8" w:space="0" w:color="000000" w:themeColor="text1"/>
-        <w:insideV w:val="single" w:sz="8" w:space="0" w:color="000000" w:themeColor="text1"/>
-      </w:tblBorders>
-    </w:tblPr>
-    <w:tblStylePr w:type="firstRow">
-      <w:pPr>
-        <w:spacing w:before="0" w:after="0" w:line="240" w:lineRule="auto"/>
-      </w:pPr>
-      <w:rPr>
-        <w:rFonts w:asciiTheme="majorHAnsi" w:eastAsiaTheme="majorEastAsia" w:hAnsiTheme="majorHAnsi" w:cstheme="majorBidi"/>
-        <w:b/>
-        <w:bCs/>
-      </w:rPr>
-      <w:tblPr/>
-      <w:tcPr>
-        <w:tcBorders>
-          <w:top w:val="single" w:sz="8" w:space="0" w:color="000000" w:themeColor="text1"/>
-          <w:left w:val="single" w:sz="8" w:space="0" w:color="000000" w:themeColor="text1"/>
-          <w:bottom w:val="single" w:sz="18" w:space="0" w:color="000000" w:themeColor="text1"/>
-          <w:right w:val="single" w:sz="8" w:space="0" w:color="000000" w:themeColor="text1"/>
-          <w:insideH w:val="nil"/>
-          <w:insideV w:val="single" w:sz="8" w:space="0" w:color="000000" w:themeColor="text1"/>
-        </w:tcBorders>
-      </w:tcPr>
-    </w:tblStylePr>
-    <w:tblStylePr w:type="lastRow">
-      <w:pPr>
-        <w:spacing w:before="0" w:after="0" w:line="240" w:lineRule="auto"/>
-      </w:pPr>
-      <w:rPr>
-        <w:rFonts w:asciiTheme="majorHAnsi" w:eastAsiaTheme="majorEastAsia" w:hAnsiTheme="majorHAnsi" w:cstheme="majorBidi"/>
-        <w:b/>
-        <w:bCs/>
-      </w:rPr>
-      <w:tblPr/>
-      <w:tcPr>
-        <w:tcBorders>
-          <w:top w:val="double" w:sz="6" w:space="0" w:color="000000" w:themeColor="text1"/>
-          <w:left w:val="single" w:sz="8" w:space="0" w:color="000000" w:themeColor="text1"/>
-          <w:bottom w:val="single" w:sz="8" w:space="0" w:color="000000" w:themeColor="text1"/>
-          <w:right w:val="single" w:sz="8" w:space="0" w:color="000000" w:themeColor="text1"/>
-          <w:insideH w:val="nil"/>
-          <w:insideV w:val="single" w:sz="8" w:space="0" w:color="000000" w:themeColor="text1"/>
-        </w:tcBorders>
-      </w:tcPr>
-    </w:tblStylePr>
-    <w:tblStylePr w:type="firstCol">
-      <w:rPr>
-        <w:rFonts w:asciiTheme="majorHAnsi" w:eastAsiaTheme="majorEastAsia" w:hAnsiTheme="majorHAnsi" w:cstheme="majorBidi"/>
-        <w:b/>
-        <w:bCs/>
-      </w:rPr>
-    </w:tblStylePr>
-    <w:tblStylePr w:type="lastCol">
-      <w:rPr>
-        <w:rFonts w:asciiTheme="majorHAnsi" w:eastAsiaTheme="majorEastAsia" w:hAnsiTheme="majorHAnsi" w:cstheme="majorBidi"/>
-        <w:b/>
-        <w:bCs/>
-      </w:rPr>
-      <w:tblPr/>
-      <w:tcPr>
-        <w:tcBorders>
-          <w:top w:val="single" w:sz="8" w:space="0" w:color="000000" w:themeColor="text1"/>
-          <w:left w:val="single" w:sz="8" w:space="0" w:color="000000" w:themeColor="text1"/>
-          <w:bottom w:val="single" w:sz="8" w:space="0" w:color="000000" w:themeColor="text1"/>
-          <w:right w:val="single" w:sz="8" w:space="0" w:color="000000" w:themeColor="text1"/>
-        </w:tcBorders>
-      </w:tcPr>
-    </w:tblStylePr>
-    <w:tblStylePr w:type="band1Vert">
-      <w:tblPr/>
-      <w:tcPr>
-        <w:tcBorders>
-          <w:top w:val="single" w:sz="8" w:space="0" w:color="000000" w:themeColor="text1"/>
-          <w:left w:val="single" w:sz="8" w:space="0" w:color="000000" w:themeColor="text1"/>
-          <w:bottom w:val="single" w:sz="8" w:space="0" w:color="000000" w:themeColor="text1"/>
-          <w:right w:val="single" w:sz="8" w:space="0" w:color="000000" w:themeColor="text1"/>
-        </w:tcBorders>
-        <w:shd w:val="clear" w:color="auto" w:fill="C0C0C0" w:themeFill="text1" w:themeFillTint="3F"/>
-      </w:tcPr>
-    </w:tblStylePr>
-    <w:tblStylePr w:type="band1Horz">
-      <w:tblPr/>
-      <w:tcPr>
-        <w:tcBorders>
-          <w:top w:val="single" w:sz="8" w:space="0" w:color="000000" w:themeColor="text1"/>
-          <w:left w:val="single" w:sz="8" w:space="0" w:color="000000" w:themeColor="text1"/>
-          <w:bottom w:val="single" w:sz="8" w:space="0" w:color="000000" w:themeColor="text1"/>
-          <w:right w:val="single" w:sz="8" w:space="0" w:color="000000" w:themeColor="text1"/>
-          <w:insideV w:val="single" w:sz="8" w:space="0" w:color="000000" w:themeColor="text1"/>
-        </w:tcBorders>
-        <w:shd w:val="clear" w:color="auto" w:fill="C0C0C0" w:themeFill="text1" w:themeFillTint="3F"/>
-      </w:tcPr>
-    </w:tblStylePr>
-    <w:tblStylePr w:type="band2Horz">
-      <w:tblPr/>
-      <w:tcPr>
-        <w:tcBorders>
-          <w:top w:val="single" w:sz="8" w:space="0" w:color="000000" w:themeColor="text1"/>
-          <w:left w:val="single" w:sz="8" w:space="0" w:color="000000" w:themeColor="text1"/>
-          <w:bottom w:val="single" w:sz="8" w:space="0" w:color="000000" w:themeColor="text1"/>
-          <w:right w:val="single" w:sz="8" w:space="0" w:color="000000" w:themeColor="text1"/>
-          <w:insideV w:val="single" w:sz="8" w:space="0" w:color="000000" w:themeColor="text1"/>
-        </w:tcBorders>
-      </w:tcPr>
-    </w:tblStylePr>
-  </w:style>
-  <w:style w:type="paragraph" w:styleId="aff4">
-    <w:name w:val="header"/>
-    <w:basedOn w:val="a"/>
-    <w:link w:val="aff5"/>
-    <w:uiPriority w:val="99"/>
-    <w:unhideWhenUsed/>
-    <w:rsid w:val="00D210E9"/>
-    <w:pPr>
-      <w:tabs>
-        <w:tab w:val="center" w:pos="4677"/>
-        <w:tab w:val="right" w:pos="9355"/>
-      </w:tabs>
-      <w:spacing w:after="0" w:line="240" w:lineRule="auto"/>
-    </w:pPr>
-  </w:style>
-  <w:style w:type="character" w:customStyle="1" w:styleId="aff5">
-    <w:name w:val="Верхний колонтитул Знак"/>
-    <w:basedOn w:val="a0"/>
-    <w:link w:val="aff4"/>
-    <w:uiPriority w:val="99"/>
-    <w:rsid w:val="00D210E9"/>
-    <w:rPr>
-      <w:rFonts w:eastAsiaTheme="minorEastAsia"/>
-      <w:lang w:val="en-US" w:bidi="en-US"/>
-    </w:rPr>
-  </w:style>
-  <w:style w:type="paragraph" w:styleId="aff6">
-    <w:name w:val="footer"/>
-    <w:basedOn w:val="a"/>
-    <w:link w:val="aff7"/>
-    <w:uiPriority w:val="99"/>
-    <w:semiHidden/>
-    <w:unhideWhenUsed/>
-    <w:rsid w:val="00D210E9"/>
-    <w:pPr>
-      <w:tabs>
-        <w:tab w:val="center" w:pos="4677"/>
-        <w:tab w:val="right" w:pos="9355"/>
-      </w:tabs>
-      <w:spacing w:after="0" w:line="240" w:lineRule="auto"/>
-    </w:pPr>
-  </w:style>
-  <w:style w:type="character" w:customStyle="1" w:styleId="aff7">
-    <w:name w:val="Нижний колонтитул Знак"/>
-    <w:basedOn w:val="a0"/>
-    <w:link w:val="aff6"/>
-    <w:uiPriority w:val="99"/>
-    <w:semiHidden/>
-    <w:rsid w:val="00D210E9"/>
-    <w:rPr>
-      <w:rFonts w:eastAsiaTheme="minorEastAsia"/>
-      <w:lang w:val="en-US" w:bidi="en-US"/>
-    </w:rPr>
-  </w:style>
-  <w:style w:type="paragraph" w:styleId="aff8">
-    <w:name w:val="Normal (Web)"/>
-    <w:basedOn w:val="a"/>
-    <w:uiPriority w:val="99"/>
-    <w:semiHidden/>
-    <w:unhideWhenUsed/>
-    <w:rsid w:val="00D210E9"/>
-    <w:pPr>
-      <w:spacing w:before="100" w:beforeAutospacing="1" w:after="100" w:afterAutospacing="1" w:line="240" w:lineRule="auto"/>
-    </w:pPr>
-    <w:rPr>
-      <w:rFonts w:ascii="Times New Roman" w:hAnsi="Times New Roman" w:cs="Times New Roman"/>
-      <w:sz w:val="24"/>
-      <w:szCs w:val="24"/>
-      <w:lang w:val="ru-RU" w:eastAsia="ru-RU" w:bidi="ar-SA"/>
-    </w:rPr>
-  </w:style>
-  <w:style w:type="paragraph" w:styleId="41">
-    <w:name w:val="toc 4"/>
-    <w:basedOn w:val="a"/>
-    <w:next w:val="a"/>
-    <w:autoRedefine/>
-    <w:uiPriority w:val="39"/>
-    <w:unhideWhenUsed/>
-    <w:rsid w:val="00FE2EF4"/>
-    <w:pPr>
-      <w:spacing w:after="100"/>
-      <w:ind w:left="660"/>
-    </w:pPr>
-  </w:style>
-  <w:style w:type="paragraph" w:styleId="51">
-    <w:name w:val="toc 5"/>
-    <w:basedOn w:val="a"/>
-    <w:next w:val="a"/>
-    <w:autoRedefine/>
-    <w:uiPriority w:val="39"/>
-    <w:unhideWhenUsed/>
-    <w:rsid w:val="00FE2EF4"/>
-    <w:pPr>
-      <w:spacing w:after="100"/>
-      <w:ind w:left="880"/>
-    </w:pPr>
-  </w:style>
-</w:styles>
-</file>
-
 <file path=word/theme/theme1.xml><?xml version="1.0" encoding="utf-8"?>
 <a:theme xmlns:a="http://schemas.openxmlformats.org/drawingml/2006/main" name="Тема Office">
   <a:themeElements>
@@ -19333,7 +17862,7 @@
 </file>
 
 <file path=customXml/itemProps1.xml><?xml version="1.0" encoding="utf-8"?>
-<ds:datastoreItem xmlns:ds="http://schemas.openxmlformats.org/officeDocument/2006/customXml" ds:itemID="{C48A1FA0-8BA9-4659-9129-B358D08FDC7E}">
+<ds:datastoreItem xmlns:ds="http://schemas.openxmlformats.org/officeDocument/2006/customXml" ds:itemID="{FF1D15B2-7608-4EE9-AEC7-8D30B1ADB5AF}">
   <ds:schemaRefs>
     <ds:schemaRef ds:uri="http://schemas.openxmlformats.org/officeDocument/2006/bibliography"/>
   </ds:schemaRefs>

</xml_diff>